<commit_message>
Ajout maquettes dans le cahier des charges et dossier maquettes
</commit_message>
<xml_diff>
--- a/Expression des besoins Bounizar Guillemeteau Maingoutaud Annan G1B.docx
+++ b/Expression des besoins Bounizar Guillemeteau Maingoutaud Annan G1B.docx
@@ -413,15 +413,7 @@
           <w:rFonts w:ascii="Arial" w:hAnsi="Arial" w:cs="Arial"/>
           <w:color w:val="000000"/>
         </w:rPr>
-        <w:t xml:space="preserve">Mr Outang souhaite un système informatique pour gérer les différentes taches de son parc de loisirs de 37 hectares. C’est un lieu de divertissement qui contient également un restaurant, un bar et plusieurs autres activités : des attractions animalières ainsi que des jeux pour enfants. Son parc a plusieurs taches à gérer et sa fréquentation a </w:t>
-      </w:r>
-      <w:proofErr w:type="spellStart"/>
-      <w:r>
-        <w:rPr>
-          <w:rFonts w:ascii="Arial" w:hAnsi="Arial" w:cs="Arial"/>
-          <w:color w:val="000000"/>
-        </w:rPr>
-        <w:t>augmenté</w:t>
+        <w:t>Mr Outang souhaite un système informatique pour gérer les différentes taches de son parc de loisirs de 37 hectares. C’est un lieu de divertissement qui contient également un restaurant, un bar et plusieurs autres activités : des attractions animalières ainsi que des jeux pour enfants. Son parc a plusieurs taches à gérer et sa fréquentation a augmenté</w:t>
       </w:r>
       <w:r>
         <w:rPr>
@@ -430,7 +422,6 @@
         </w:rPr>
         <w:t>e</w:t>
       </w:r>
-      <w:proofErr w:type="spellEnd"/>
       <w:r>
         <w:rPr>
           <w:rFonts w:ascii="Arial" w:hAnsi="Arial" w:cs="Arial"/>
@@ -2142,6 +2133,33 @@
         </w:rPr>
         <w:br w:type="textWrapping" w:clear="all"/>
       </w:r>
+    </w:p>
+    <w:p>
+      <w:pPr>
+        <w:pStyle w:val="NormalWeb"/>
+        <w:spacing w:before="0" w:beforeAutospacing="0" w:after="0" w:afterAutospacing="0"/>
+        <w:rPr>
+          <w:rFonts w:ascii="Arial" w:hAnsi="Arial" w:cs="Arial"/>
+        </w:rPr>
+      </w:pPr>
+    </w:p>
+    <w:p>
+      <w:pPr>
+        <w:pStyle w:val="NormalWeb"/>
+        <w:spacing w:before="0" w:beforeAutospacing="0" w:after="0" w:afterAutospacing="0"/>
+        <w:rPr>
+          <w:rFonts w:ascii="Arial" w:hAnsi="Arial" w:cs="Arial"/>
+        </w:rPr>
+      </w:pPr>
+    </w:p>
+    <w:p>
+      <w:pPr>
+        <w:pStyle w:val="NormalWeb"/>
+        <w:spacing w:before="0" w:beforeAutospacing="0" w:after="0" w:afterAutospacing="0"/>
+        <w:rPr>
+          <w:rFonts w:ascii="Arial" w:hAnsi="Arial" w:cs="Arial"/>
+        </w:rPr>
+      </w:pPr>
       <w:r>
         <w:rPr>
           <w:rFonts w:ascii="Arial" w:hAnsi="Arial" w:cs="Arial"/>
@@ -2212,16 +2230,233 @@
         <w:ind w:left="1220" w:hanging="500"/>
         <w:rPr>
           <w:rFonts w:ascii="Arial" w:hAnsi="Arial" w:cs="Arial"/>
-        </w:rPr>
-      </w:pPr>
-      <w:r>
-        <w:rPr>
-          <w:rFonts w:ascii="Arial" w:hAnsi="Arial" w:cs="Arial"/>
           <w:color w:val="000000"/>
           <w:sz w:val="34"/>
           <w:szCs w:val="34"/>
         </w:rPr>
+      </w:pPr>
+      <w:r>
+        <w:rPr>
+          <w:rFonts w:ascii="Arial" w:hAnsi="Arial" w:cs="Arial"/>
+          <w:noProof/>
+          <w:color w:val="000000"/>
+          <w:sz w:val="34"/>
+          <w:szCs w:val="34"/>
+        </w:rPr>
         <w:lastRenderedPageBreak/>
+        <w:drawing>
+          <wp:inline distT="0" distB="0" distL="0" distR="0">
+            <wp:extent cx="5760720" cy="6360795"/>
+            <wp:effectExtent l="0" t="0" r="0" b="1905"/>
+            <wp:docPr id="10" name="Image 10" descr="Une image contenant capture d’écran&#10;&#10;Description générée automatiquement"/>
+            <wp:cNvGraphicFramePr>
+              <a:graphicFrameLocks xmlns:a="http://schemas.openxmlformats.org/drawingml/2006/main" noChangeAspect="1"/>
+            </wp:cNvGraphicFramePr>
+            <a:graphic xmlns:a="http://schemas.openxmlformats.org/drawingml/2006/main">
+              <a:graphicData uri="http://schemas.openxmlformats.org/drawingml/2006/picture">
+                <pic:pic xmlns:pic="http://schemas.openxmlformats.org/drawingml/2006/picture">
+                  <pic:nvPicPr>
+                    <pic:cNvPr id="10" name="Enregistrer contrat de maintenance.png"/>
+                    <pic:cNvPicPr/>
+                  </pic:nvPicPr>
+                  <pic:blipFill>
+                    <a:blip r:embed="rId10">
+                      <a:extLst>
+                        <a:ext uri="{28A0092B-C50C-407E-A947-70E740481C1C}">
+                          <a14:useLocalDpi xmlns:a14="http://schemas.microsoft.com/office/drawing/2010/main" val="0"/>
+                        </a:ext>
+                      </a:extLst>
+                    </a:blip>
+                    <a:stretch>
+                      <a:fillRect/>
+                    </a:stretch>
+                  </pic:blipFill>
+                  <pic:spPr>
+                    <a:xfrm>
+                      <a:off x="0" y="0"/>
+                      <a:ext cx="5760720" cy="6360795"/>
+                    </a:xfrm>
+                    <a:prstGeom prst="rect">
+                      <a:avLst/>
+                    </a:prstGeom>
+                  </pic:spPr>
+                </pic:pic>
+              </a:graphicData>
+            </a:graphic>
+          </wp:inline>
+        </w:drawing>
+      </w:r>
+    </w:p>
+    <w:p>
+      <w:r>
+        <w:rPr>
+          <w:noProof/>
+        </w:rPr>
+        <w:lastRenderedPageBreak/>
+        <w:drawing>
+          <wp:inline distT="0" distB="0" distL="0" distR="0">
+            <wp:extent cx="5760720" cy="7466330"/>
+            <wp:effectExtent l="0" t="0" r="0" b="1270"/>
+            <wp:docPr id="11" name="Image 11" descr="Une image contenant capture d’écran&#10;&#10;Description générée automatiquement"/>
+            <wp:cNvGraphicFramePr>
+              <a:graphicFrameLocks xmlns:a="http://schemas.openxmlformats.org/drawingml/2006/main" noChangeAspect="1"/>
+            </wp:cNvGraphicFramePr>
+            <a:graphic xmlns:a="http://schemas.openxmlformats.org/drawingml/2006/main">
+              <a:graphicData uri="http://schemas.openxmlformats.org/drawingml/2006/picture">
+                <pic:pic xmlns:pic="http://schemas.openxmlformats.org/drawingml/2006/picture">
+                  <pic:nvPicPr>
+                    <pic:cNvPr id="11" name="Enregistrer les interventions.png"/>
+                    <pic:cNvPicPr/>
+                  </pic:nvPicPr>
+                  <pic:blipFill>
+                    <a:blip r:embed="rId11">
+                      <a:extLst>
+                        <a:ext uri="{28A0092B-C50C-407E-A947-70E740481C1C}">
+                          <a14:useLocalDpi xmlns:a14="http://schemas.microsoft.com/office/drawing/2010/main" val="0"/>
+                        </a:ext>
+                      </a:extLst>
+                    </a:blip>
+                    <a:stretch>
+                      <a:fillRect/>
+                    </a:stretch>
+                  </pic:blipFill>
+                  <pic:spPr>
+                    <a:xfrm>
+                      <a:off x="0" y="0"/>
+                      <a:ext cx="5760720" cy="7466330"/>
+                    </a:xfrm>
+                    <a:prstGeom prst="rect">
+                      <a:avLst/>
+                    </a:prstGeom>
+                  </pic:spPr>
+                </pic:pic>
+              </a:graphicData>
+            </a:graphic>
+          </wp:inline>
+        </w:drawing>
+      </w:r>
+    </w:p>
+    <w:p>
+      <w:pPr>
+        <w:rPr>
+          <w:noProof/>
+        </w:rPr>
+      </w:pPr>
+    </w:p>
+    <w:p>
+      <w:r>
+        <w:rPr>
+          <w:noProof/>
+        </w:rPr>
+        <w:lastRenderedPageBreak/>
+        <w:drawing>
+          <wp:inline distT="0" distB="0" distL="0" distR="0">
+            <wp:extent cx="5760720" cy="6550025"/>
+            <wp:effectExtent l="0" t="0" r="0" b="3175"/>
+            <wp:docPr id="13" name="Image 13" descr="Une image contenant capture d’écran&#10;&#10;Description générée automatiquement"/>
+            <wp:cNvGraphicFramePr>
+              <a:graphicFrameLocks xmlns:a="http://schemas.openxmlformats.org/drawingml/2006/main" noChangeAspect="1"/>
+            </wp:cNvGraphicFramePr>
+            <a:graphic xmlns:a="http://schemas.openxmlformats.org/drawingml/2006/main">
+              <a:graphicData uri="http://schemas.openxmlformats.org/drawingml/2006/picture">
+                <pic:pic xmlns:pic="http://schemas.openxmlformats.org/drawingml/2006/picture">
+                  <pic:nvPicPr>
+                    <pic:cNvPr id="13" name="Enregistrer sinistre ou demande intervention.png"/>
+                    <pic:cNvPicPr/>
+                  </pic:nvPicPr>
+                  <pic:blipFill>
+                    <a:blip r:embed="rId12">
+                      <a:extLst>
+                        <a:ext uri="{28A0092B-C50C-407E-A947-70E740481C1C}">
+                          <a14:useLocalDpi xmlns:a14="http://schemas.microsoft.com/office/drawing/2010/main" val="0"/>
+                        </a:ext>
+                      </a:extLst>
+                    </a:blip>
+                    <a:stretch>
+                      <a:fillRect/>
+                    </a:stretch>
+                  </pic:blipFill>
+                  <pic:spPr>
+                    <a:xfrm>
+                      <a:off x="0" y="0"/>
+                      <a:ext cx="5760720" cy="6550025"/>
+                    </a:xfrm>
+                    <a:prstGeom prst="rect">
+                      <a:avLst/>
+                    </a:prstGeom>
+                  </pic:spPr>
+                </pic:pic>
+              </a:graphicData>
+            </a:graphic>
+          </wp:inline>
+        </w:drawing>
+      </w:r>
+      <w:r>
+        <w:rPr>
+          <w:noProof/>
+        </w:rPr>
+        <w:lastRenderedPageBreak/>
+        <w:drawing>
+          <wp:inline distT="0" distB="0" distL="0" distR="0">
+            <wp:extent cx="5760720" cy="5146040"/>
+            <wp:effectExtent l="0" t="0" r="0" b="0"/>
+            <wp:docPr id="12" name="Image 12" descr="Une image contenant capture d’écran&#10;&#10;Description générée automatiquement"/>
+            <wp:cNvGraphicFramePr>
+              <a:graphicFrameLocks xmlns:a="http://schemas.openxmlformats.org/drawingml/2006/main" noChangeAspect="1"/>
+            </wp:cNvGraphicFramePr>
+            <a:graphic xmlns:a="http://schemas.openxmlformats.org/drawingml/2006/main">
+              <a:graphicData uri="http://schemas.openxmlformats.org/drawingml/2006/picture">
+                <pic:pic xmlns:pic="http://schemas.openxmlformats.org/drawingml/2006/picture">
+                  <pic:nvPicPr>
+                    <pic:cNvPr id="12" name="Enregistrer materiel.png"/>
+                    <pic:cNvPicPr/>
+                  </pic:nvPicPr>
+                  <pic:blipFill>
+                    <a:blip r:embed="rId13">
+                      <a:extLst>
+                        <a:ext uri="{28A0092B-C50C-407E-A947-70E740481C1C}">
+                          <a14:useLocalDpi xmlns:a14="http://schemas.microsoft.com/office/drawing/2010/main" val="0"/>
+                        </a:ext>
+                      </a:extLst>
+                    </a:blip>
+                    <a:stretch>
+                      <a:fillRect/>
+                    </a:stretch>
+                  </pic:blipFill>
+                  <pic:spPr>
+                    <a:xfrm>
+                      <a:off x="0" y="0"/>
+                      <a:ext cx="5760720" cy="5146040"/>
+                    </a:xfrm>
+                    <a:prstGeom prst="rect">
+                      <a:avLst/>
+                    </a:prstGeom>
+                  </pic:spPr>
+                </pic:pic>
+              </a:graphicData>
+            </a:graphic>
+          </wp:inline>
+        </w:drawing>
+      </w:r>
+    </w:p>
+    <w:p>
+      <w:pPr>
+        <w:pStyle w:val="Titre2"/>
+        <w:spacing w:before="360" w:after="80"/>
+        <w:ind w:left="1220" w:hanging="500"/>
+        <w:rPr>
+          <w:rFonts w:ascii="Arial" w:hAnsi="Arial" w:cs="Arial"/>
+        </w:rPr>
+      </w:pPr>
+      <w:bookmarkStart w:id="0" w:name="_GoBack"/>
+      <w:bookmarkEnd w:id="0"/>
+      <w:r>
+        <w:rPr>
+          <w:rFonts w:ascii="Arial" w:hAnsi="Arial" w:cs="Arial"/>
+          <w:color w:val="000000"/>
+          <w:sz w:val="34"/>
+          <w:szCs w:val="34"/>
+        </w:rPr>
         <w:t>2.1.3.</w:t>
       </w:r>
       <w:r>
@@ -2282,6 +2517,7 @@
           <w:sz w:val="24"/>
           <w:szCs w:val="24"/>
         </w:rPr>
+        <w:lastRenderedPageBreak/>
         <w:t xml:space="preserve">    </w:t>
       </w:r>
       <w:r>
@@ -2450,7 +2686,6 @@
         </w:rPr>
         <w:t xml:space="preserve">, </w:t>
       </w:r>
-      <w:proofErr w:type="spellStart"/>
       <w:r>
         <w:rPr>
           <w:rFonts w:ascii="Arial" w:hAnsi="Arial" w:cs="Arial"/>
@@ -2462,7 +2697,6 @@
         </w:rPr>
         <w:t>Manal</w:t>
       </w:r>
-      <w:proofErr w:type="spellEnd"/>
       <w:r>
         <w:rPr>
           <w:rFonts w:ascii="Arial" w:hAnsi="Arial" w:cs="Arial"/>
@@ -2472,31 +2706,7 @@
           <w:sz w:val="22"/>
           <w:szCs w:val="22"/>
         </w:rPr>
-        <w:t xml:space="preserve"> </w:t>
-      </w:r>
-      <w:proofErr w:type="spellStart"/>
-      <w:r>
-        <w:rPr>
-          <w:rFonts w:ascii="Arial" w:hAnsi="Arial" w:cs="Arial"/>
-          <w:b/>
-          <w:bCs/>
-          <w:color w:val="000000"/>
-          <w:sz w:val="22"/>
-          <w:szCs w:val="22"/>
-        </w:rPr>
-        <w:t>Bounizar</w:t>
-      </w:r>
-      <w:proofErr w:type="spellEnd"/>
-      <w:r>
-        <w:rPr>
-          <w:rFonts w:ascii="Arial" w:hAnsi="Arial" w:cs="Arial"/>
-          <w:b/>
-          <w:bCs/>
-          <w:color w:val="000000"/>
-          <w:sz w:val="22"/>
-          <w:szCs w:val="22"/>
-        </w:rPr>
-        <w:t xml:space="preserve">, Nathan </w:t>
+        <w:t xml:space="preserve"> Bounizar, Nathan </w:t>
       </w:r>
       <w:proofErr w:type="spellStart"/>
       <w:r>
@@ -2645,8 +2855,6 @@
           <w:color w:val="auto"/>
         </w:rPr>
       </w:pPr>
-      <w:bookmarkStart w:id="0" w:name="_GoBack"/>
-      <w:bookmarkEnd w:id="0"/>
       <w:r>
         <w:rPr>
           <w:rFonts w:ascii="Arial" w:hAnsi="Arial" w:cs="Arial"/>
@@ -2677,7 +2885,7 @@
                     <pic:cNvPicPr/>
                   </pic:nvPicPr>
                   <pic:blipFill>
-                    <a:blip r:embed="rId10" cstate="print">
+                    <a:blip r:embed="rId14" cstate="print">
                       <a:extLst>
                         <a:ext uri="{28A0092B-C50C-407E-A947-70E740481C1C}">
                           <a14:useLocalDpi xmlns:a14="http://schemas.microsoft.com/office/drawing/2010/main" val="0"/>
@@ -3408,6 +3616,7 @@
     <w:lsdException w:name="HTML Sample" w:semiHidden="1" w:unhideWhenUsed="1"/>
     <w:lsdException w:name="HTML Typewriter" w:semiHidden="1" w:unhideWhenUsed="1"/>
     <w:lsdException w:name="HTML Variable" w:semiHidden="1" w:unhideWhenUsed="1"/>
+    <w:lsdException w:name="Normal Table" w:semiHidden="1" w:unhideWhenUsed="1"/>
     <w:lsdException w:name="annotation subject" w:semiHidden="1" w:unhideWhenUsed="1"/>
     <w:lsdException w:name="No List" w:semiHidden="1" w:unhideWhenUsed="1"/>
     <w:lsdException w:name="Outline List 1" w:semiHidden="1" w:unhideWhenUsed="1"/>
@@ -3454,8 +3663,10 @@
     <w:lsdException w:name="Table Subtle 2" w:semiHidden="1" w:unhideWhenUsed="1"/>
     <w:lsdException w:name="Table Web 1" w:semiHidden="1" w:unhideWhenUsed="1"/>
     <w:lsdException w:name="Table Web 2" w:semiHidden="1" w:unhideWhenUsed="1"/>
+    <w:lsdException w:name="Table Web 3" w:semiHidden="1" w:unhideWhenUsed="1"/>
     <w:lsdException w:name="Balloon Text" w:semiHidden="1" w:unhideWhenUsed="1"/>
     <w:lsdException w:name="Table Grid" w:uiPriority="59"/>
+    <w:lsdException w:name="Table Theme" w:semiHidden="1" w:unhideWhenUsed="1"/>
     <w:lsdException w:name="Placeholder Text" w:semiHidden="1"/>
     <w:lsdException w:name="No Spacing" w:uiPriority="1" w:qFormat="1"/>
     <w:lsdException w:name="Light Shading" w:uiPriority="60"/>

</xml_diff>

<commit_message>
update ebe avec maquettes nathan
</commit_message>
<xml_diff>
--- a/Expression des besoins Bounizar Guillemeteau Maingoutaud Annan G1B.docx
+++ b/Expression des besoins Bounizar Guillemeteau Maingoutaud Annan G1B.docx
@@ -1315,7 +1315,6 @@
           <w:sz w:val="34"/>
           <w:szCs w:val="34"/>
         </w:rPr>
-        <w:lastRenderedPageBreak/>
         <w:t>2.1.2.</w:t>
       </w:r>
       <w:r>
@@ -1642,16 +1641,1877 @@
         <w:spacing w:before="0" w:beforeAutospacing="0" w:after="0" w:afterAutospacing="0"/>
         <w:rPr>
           <w:rFonts w:ascii="Arial" w:hAnsi="Arial" w:cs="Arial"/>
-        </w:rPr>
-      </w:pPr>
-      <w:r>
-        <w:rPr>
-          <w:rFonts w:ascii="Arial" w:hAnsi="Arial" w:cs="Arial"/>
-          <w:color w:val="000000"/>
-          <w:sz w:val="22"/>
-          <w:szCs w:val="22"/>
-        </w:rPr>
-        <w:lastRenderedPageBreak/>
+          <w:color w:val="000000"/>
+          <w:sz w:val="22"/>
+          <w:szCs w:val="22"/>
+        </w:rPr>
+      </w:pPr>
+      <w:r>
+        <w:rPr>
+          <w:rFonts w:ascii="Arial" w:hAnsi="Arial" w:cs="Arial"/>
+          <w:color w:val="000000"/>
+          <w:sz w:val="22"/>
+          <w:szCs w:val="22"/>
+        </w:rPr>
+        <w:t>Envoi des horaires :</w:t>
+      </w:r>
+    </w:p>
+    <w:p>
+      <w:pPr>
+        <w:pStyle w:val="NormalWeb"/>
+        <w:spacing w:before="0" w:beforeAutospacing="0" w:after="0" w:afterAutospacing="0"/>
+        <w:rPr>
+          <w:rFonts w:ascii="Arial" w:hAnsi="Arial" w:cs="Arial"/>
+          <w:color w:val="000000"/>
+          <w:sz w:val="22"/>
+          <w:szCs w:val="22"/>
+        </w:rPr>
+      </w:pPr>
+    </w:p>
+    <w:p>
+      <w:pPr>
+        <w:pStyle w:val="NormalWeb"/>
+        <w:spacing w:before="0" w:beforeAutospacing="0" w:after="0" w:afterAutospacing="0"/>
+        <w:rPr>
+          <w:rFonts w:ascii="Arial" w:hAnsi="Arial" w:cs="Arial"/>
+          <w:color w:val="000000"/>
+          <w:sz w:val="22"/>
+          <w:szCs w:val="22"/>
+        </w:rPr>
+      </w:pPr>
+      <w:r>
+        <w:rPr>
+          <w:rFonts w:ascii="Arial" w:hAnsi="Arial" w:cs="Arial"/>
+          <w:noProof/>
+          <w:color w:val="000000"/>
+          <w:sz w:val="22"/>
+          <w:szCs w:val="22"/>
+        </w:rPr>
+        <w:drawing>
+          <wp:inline distT="0" distB="0" distL="0" distR="0">
+            <wp:extent cx="3552825" cy="2667000"/>
+            <wp:effectExtent l="0" t="0" r="9525" b="0"/>
+            <wp:docPr id="4" name="Image 4" descr="Une image contenant texte, tableau blanc&#10;&#10;Description générée automatiquement"/>
+            <wp:cNvGraphicFramePr>
+              <a:graphicFrameLocks xmlns:a="http://schemas.openxmlformats.org/drawingml/2006/main" noChangeAspect="1"/>
+            </wp:cNvGraphicFramePr>
+            <a:graphic xmlns:a="http://schemas.openxmlformats.org/drawingml/2006/main">
+              <a:graphicData uri="http://schemas.openxmlformats.org/drawingml/2006/picture">
+                <pic:pic xmlns:pic="http://schemas.openxmlformats.org/drawingml/2006/picture">
+                  <pic:nvPicPr>
+                    <pic:cNvPr id="4" name="Envoyer Horaires.jpg"/>
+                    <pic:cNvPicPr/>
+                  </pic:nvPicPr>
+                  <pic:blipFill>
+                    <a:blip r:embed="rId6">
+                      <a:extLst>
+                        <a:ext uri="{28A0092B-C50C-407E-A947-70E740481C1C}">
+                          <a14:useLocalDpi xmlns:a14="http://schemas.microsoft.com/office/drawing/2010/main" val="0"/>
+                        </a:ext>
+                      </a:extLst>
+                    </a:blip>
+                    <a:stretch>
+                      <a:fillRect/>
+                    </a:stretch>
+                  </pic:blipFill>
+                  <pic:spPr>
+                    <a:xfrm>
+                      <a:off x="0" y="0"/>
+                      <a:ext cx="3552825" cy="2667000"/>
+                    </a:xfrm>
+                    <a:prstGeom prst="rect">
+                      <a:avLst/>
+                    </a:prstGeom>
+                  </pic:spPr>
+                </pic:pic>
+              </a:graphicData>
+            </a:graphic>
+          </wp:inline>
+        </w:drawing>
+      </w:r>
+    </w:p>
+    <w:p>
+      <w:pPr>
+        <w:pStyle w:val="NormalWeb"/>
+        <w:spacing w:before="0" w:beforeAutospacing="0" w:after="0" w:afterAutospacing="0"/>
+        <w:rPr>
+          <w:rFonts w:ascii="Arial" w:hAnsi="Arial" w:cs="Arial"/>
+          <w:color w:val="000000"/>
+          <w:sz w:val="22"/>
+          <w:szCs w:val="22"/>
+        </w:rPr>
+      </w:pPr>
+    </w:p>
+    <w:p>
+      <w:pPr>
+        <w:pStyle w:val="NormalWeb"/>
+        <w:spacing w:before="0" w:beforeAutospacing="0" w:after="0" w:afterAutospacing="0"/>
+        <w:rPr>
+          <w:rFonts w:ascii="Arial" w:hAnsi="Arial" w:cs="Arial"/>
+          <w:color w:val="000000"/>
+          <w:sz w:val="22"/>
+          <w:szCs w:val="22"/>
+        </w:rPr>
+      </w:pPr>
+    </w:p>
+    <w:p>
+      <w:pPr>
+        <w:pStyle w:val="NormalWeb"/>
+        <w:spacing w:before="0" w:beforeAutospacing="0" w:after="0" w:afterAutospacing="0"/>
+        <w:rPr>
+          <w:rFonts w:ascii="Arial" w:hAnsi="Arial" w:cs="Arial"/>
+          <w:color w:val="000000"/>
+          <w:sz w:val="22"/>
+          <w:szCs w:val="22"/>
+        </w:rPr>
+      </w:pPr>
+      <w:r>
+        <w:rPr>
+          <w:rFonts w:ascii="Arial" w:hAnsi="Arial" w:cs="Arial"/>
+          <w:color w:val="000000"/>
+          <w:sz w:val="22"/>
+          <w:szCs w:val="22"/>
+        </w:rPr>
+        <w:t>Créer planning :</w:t>
+      </w:r>
+    </w:p>
+    <w:p>
+      <w:pPr>
+        <w:pStyle w:val="NormalWeb"/>
+        <w:spacing w:before="0" w:beforeAutospacing="0" w:after="0" w:afterAutospacing="0"/>
+        <w:rPr>
+          <w:rFonts w:ascii="Arial" w:hAnsi="Arial" w:cs="Arial"/>
+          <w:color w:val="000000"/>
+          <w:sz w:val="22"/>
+          <w:szCs w:val="22"/>
+        </w:rPr>
+      </w:pPr>
+    </w:p>
+    <w:p>
+      <w:pPr>
+        <w:pStyle w:val="NormalWeb"/>
+        <w:spacing w:before="0" w:beforeAutospacing="0" w:after="0" w:afterAutospacing="0"/>
+        <w:rPr>
+          <w:rFonts w:ascii="Arial" w:hAnsi="Arial" w:cs="Arial"/>
+          <w:color w:val="000000"/>
+          <w:sz w:val="22"/>
+          <w:szCs w:val="22"/>
+        </w:rPr>
+      </w:pPr>
+      <w:r>
+        <w:rPr>
+          <w:rFonts w:ascii="Arial" w:hAnsi="Arial" w:cs="Arial"/>
+          <w:noProof/>
+          <w:color w:val="000000"/>
+          <w:sz w:val="22"/>
+          <w:szCs w:val="22"/>
+        </w:rPr>
+        <w:drawing>
+          <wp:inline distT="0" distB="0" distL="0" distR="0">
+            <wp:extent cx="2667000" cy="3552825"/>
+            <wp:effectExtent l="0" t="0" r="0" b="9525"/>
+            <wp:docPr id="5" name="Image 5" descr="Une image contenant texte, tableau blanc&#10;&#10;Description générée automatiquement"/>
+            <wp:cNvGraphicFramePr>
+              <a:graphicFrameLocks xmlns:a="http://schemas.openxmlformats.org/drawingml/2006/main" noChangeAspect="1"/>
+            </wp:cNvGraphicFramePr>
+            <a:graphic xmlns:a="http://schemas.openxmlformats.org/drawingml/2006/main">
+              <a:graphicData uri="http://schemas.openxmlformats.org/drawingml/2006/picture">
+                <pic:pic xmlns:pic="http://schemas.openxmlformats.org/drawingml/2006/picture">
+                  <pic:nvPicPr>
+                    <pic:cNvPr id="5" name="creer planning.jpg"/>
+                    <pic:cNvPicPr/>
+                  </pic:nvPicPr>
+                  <pic:blipFill>
+                    <a:blip r:embed="rId7">
+                      <a:extLst>
+                        <a:ext uri="{28A0092B-C50C-407E-A947-70E740481C1C}">
+                          <a14:useLocalDpi xmlns:a14="http://schemas.microsoft.com/office/drawing/2010/main" val="0"/>
+                        </a:ext>
+                      </a:extLst>
+                    </a:blip>
+                    <a:stretch>
+                      <a:fillRect/>
+                    </a:stretch>
+                  </pic:blipFill>
+                  <pic:spPr>
+                    <a:xfrm>
+                      <a:off x="0" y="0"/>
+                      <a:ext cx="2667000" cy="3552825"/>
+                    </a:xfrm>
+                    <a:prstGeom prst="rect">
+                      <a:avLst/>
+                    </a:prstGeom>
+                  </pic:spPr>
+                </pic:pic>
+              </a:graphicData>
+            </a:graphic>
+          </wp:inline>
+        </w:drawing>
+      </w:r>
+    </w:p>
+    <w:p>
+      <w:pPr>
+        <w:pStyle w:val="NormalWeb"/>
+        <w:spacing w:before="0" w:beforeAutospacing="0" w:after="0" w:afterAutospacing="0"/>
+        <w:rPr>
+          <w:rFonts w:ascii="Arial" w:hAnsi="Arial" w:cs="Arial"/>
+          <w:color w:val="000000"/>
+          <w:sz w:val="22"/>
+          <w:szCs w:val="22"/>
+        </w:rPr>
+      </w:pPr>
+    </w:p>
+    <w:p>
+      <w:pPr>
+        <w:pStyle w:val="NormalWeb"/>
+        <w:spacing w:before="0" w:beforeAutospacing="0" w:after="0" w:afterAutospacing="0"/>
+        <w:rPr>
+          <w:rFonts w:ascii="Arial" w:hAnsi="Arial" w:cs="Arial"/>
+          <w:color w:val="000000"/>
+          <w:sz w:val="22"/>
+          <w:szCs w:val="22"/>
+        </w:rPr>
+      </w:pPr>
+    </w:p>
+    <w:p>
+      <w:pPr>
+        <w:pStyle w:val="NormalWeb"/>
+        <w:spacing w:before="0" w:beforeAutospacing="0" w:after="0" w:afterAutospacing="0"/>
+        <w:rPr>
+          <w:rFonts w:ascii="Arial" w:hAnsi="Arial" w:cs="Arial"/>
+          <w:color w:val="000000"/>
+          <w:sz w:val="22"/>
+          <w:szCs w:val="22"/>
+        </w:rPr>
+      </w:pPr>
+    </w:p>
+    <w:p>
+      <w:pPr>
+        <w:pStyle w:val="NormalWeb"/>
+        <w:spacing w:before="0" w:beforeAutospacing="0" w:after="0" w:afterAutospacing="0"/>
+        <w:rPr>
+          <w:rFonts w:ascii="Arial" w:hAnsi="Arial" w:cs="Arial"/>
+          <w:color w:val="000000"/>
+          <w:sz w:val="22"/>
+          <w:szCs w:val="22"/>
+        </w:rPr>
+      </w:pPr>
+    </w:p>
+    <w:p>
+      <w:pPr>
+        <w:pStyle w:val="NormalWeb"/>
+        <w:spacing w:before="0" w:beforeAutospacing="0" w:after="0" w:afterAutospacing="0"/>
+        <w:rPr>
+          <w:rFonts w:ascii="Arial" w:hAnsi="Arial" w:cs="Arial"/>
+          <w:color w:val="000000"/>
+          <w:sz w:val="22"/>
+          <w:szCs w:val="22"/>
+        </w:rPr>
+      </w:pPr>
+    </w:p>
+    <w:p>
+      <w:pPr>
+        <w:pStyle w:val="NormalWeb"/>
+        <w:spacing w:before="0" w:beforeAutospacing="0" w:after="0" w:afterAutospacing="0"/>
+        <w:rPr>
+          <w:rFonts w:ascii="Arial" w:hAnsi="Arial" w:cs="Arial"/>
+          <w:color w:val="000000"/>
+          <w:sz w:val="22"/>
+          <w:szCs w:val="22"/>
+        </w:rPr>
+      </w:pPr>
+    </w:p>
+    <w:p>
+      <w:pPr>
+        <w:pStyle w:val="NormalWeb"/>
+        <w:spacing w:before="0" w:beforeAutospacing="0" w:after="0" w:afterAutospacing="0"/>
+        <w:rPr>
+          <w:rFonts w:ascii="Arial" w:hAnsi="Arial" w:cs="Arial"/>
+          <w:color w:val="000000"/>
+          <w:sz w:val="22"/>
+          <w:szCs w:val="22"/>
+        </w:rPr>
+      </w:pPr>
+    </w:p>
+    <w:p>
+      <w:pPr>
+        <w:pStyle w:val="NormalWeb"/>
+        <w:spacing w:before="0" w:beforeAutospacing="0" w:after="0" w:afterAutospacing="0"/>
+        <w:rPr>
+          <w:rFonts w:ascii="Arial" w:hAnsi="Arial" w:cs="Arial"/>
+          <w:color w:val="000000"/>
+          <w:sz w:val="22"/>
+          <w:szCs w:val="22"/>
+        </w:rPr>
+      </w:pPr>
+    </w:p>
+    <w:p>
+      <w:pPr>
+        <w:pStyle w:val="NormalWeb"/>
+        <w:spacing w:before="0" w:beforeAutospacing="0" w:after="0" w:afterAutospacing="0"/>
+        <w:rPr>
+          <w:rFonts w:ascii="Arial" w:hAnsi="Arial" w:cs="Arial"/>
+          <w:color w:val="000000"/>
+          <w:sz w:val="22"/>
+          <w:szCs w:val="22"/>
+        </w:rPr>
+      </w:pPr>
+    </w:p>
+    <w:p>
+      <w:pPr>
+        <w:pStyle w:val="NormalWeb"/>
+        <w:spacing w:before="0" w:beforeAutospacing="0" w:after="0" w:afterAutospacing="0"/>
+        <w:rPr>
+          <w:rFonts w:ascii="Arial" w:hAnsi="Arial" w:cs="Arial"/>
+          <w:color w:val="000000"/>
+          <w:sz w:val="22"/>
+          <w:szCs w:val="22"/>
+        </w:rPr>
+      </w:pPr>
+    </w:p>
+    <w:p>
+      <w:pPr>
+        <w:pStyle w:val="NormalWeb"/>
+        <w:spacing w:before="0" w:beforeAutospacing="0" w:after="0" w:afterAutospacing="0"/>
+        <w:rPr>
+          <w:rFonts w:ascii="Arial" w:hAnsi="Arial" w:cs="Arial"/>
+          <w:color w:val="000000"/>
+          <w:sz w:val="22"/>
+          <w:szCs w:val="22"/>
+        </w:rPr>
+      </w:pPr>
+      <w:r>
+        <w:rPr>
+          <w:rFonts w:ascii="Arial" w:hAnsi="Arial" w:cs="Arial"/>
+          <w:color w:val="000000"/>
+          <w:sz w:val="22"/>
+          <w:szCs w:val="22"/>
+        </w:rPr>
+        <w:t>Modifier planning</w:t>
+      </w:r>
+      <w:r>
+        <w:rPr>
+          <w:rFonts w:ascii="Arial" w:hAnsi="Arial" w:cs="Arial"/>
+          <w:color w:val="000000"/>
+          <w:sz w:val="22"/>
+          <w:szCs w:val="22"/>
+        </w:rPr>
+        <w:t> :</w:t>
+      </w:r>
+    </w:p>
+    <w:p>
+      <w:pPr>
+        <w:pStyle w:val="NormalWeb"/>
+        <w:spacing w:before="0" w:beforeAutospacing="0" w:after="0" w:afterAutospacing="0"/>
+        <w:rPr>
+          <w:rFonts w:ascii="Arial" w:hAnsi="Arial" w:cs="Arial"/>
+          <w:color w:val="000000"/>
+          <w:sz w:val="22"/>
+          <w:szCs w:val="22"/>
+        </w:rPr>
+      </w:pPr>
+    </w:p>
+    <w:p>
+      <w:pPr>
+        <w:pStyle w:val="NormalWeb"/>
+        <w:spacing w:before="0" w:beforeAutospacing="0" w:after="0" w:afterAutospacing="0"/>
+        <w:rPr>
+          <w:rFonts w:ascii="Arial" w:hAnsi="Arial" w:cs="Arial"/>
+          <w:color w:val="000000"/>
+          <w:sz w:val="22"/>
+          <w:szCs w:val="22"/>
+        </w:rPr>
+      </w:pPr>
+      <w:r>
+        <w:rPr>
+          <w:rFonts w:ascii="Arial" w:hAnsi="Arial" w:cs="Arial"/>
+          <w:color w:val="000000"/>
+          <w:sz w:val="22"/>
+          <w:szCs w:val="22"/>
+        </w:rPr>
+        <w:t xml:space="preserve"> </w:t>
+      </w:r>
+      <w:r>
+        <w:rPr>
+          <w:rFonts w:ascii="Arial" w:hAnsi="Arial" w:cs="Arial"/>
+          <w:noProof/>
+          <w:color w:val="000000"/>
+          <w:sz w:val="22"/>
+          <w:szCs w:val="22"/>
+        </w:rPr>
+        <w:drawing>
+          <wp:inline distT="0" distB="0" distL="0" distR="0">
+            <wp:extent cx="2667000" cy="3552825"/>
+            <wp:effectExtent l="0" t="0" r="0" b="9525"/>
+            <wp:docPr id="9" name="Image 9" descr="Une image contenant texte, tableau blanc&#10;&#10;Description générée automatiquement"/>
+            <wp:cNvGraphicFramePr>
+              <a:graphicFrameLocks xmlns:a="http://schemas.openxmlformats.org/drawingml/2006/main" noChangeAspect="1"/>
+            </wp:cNvGraphicFramePr>
+            <a:graphic xmlns:a="http://schemas.openxmlformats.org/drawingml/2006/main">
+              <a:graphicData uri="http://schemas.openxmlformats.org/drawingml/2006/picture">
+                <pic:pic xmlns:pic="http://schemas.openxmlformats.org/drawingml/2006/picture">
+                  <pic:nvPicPr>
+                    <pic:cNvPr id="9" name="modifier planning.jpg"/>
+                    <pic:cNvPicPr/>
+                  </pic:nvPicPr>
+                  <pic:blipFill>
+                    <a:blip r:embed="rId8">
+                      <a:extLst>
+                        <a:ext uri="{28A0092B-C50C-407E-A947-70E740481C1C}">
+                          <a14:useLocalDpi xmlns:a14="http://schemas.microsoft.com/office/drawing/2010/main" val="0"/>
+                        </a:ext>
+                      </a:extLst>
+                    </a:blip>
+                    <a:stretch>
+                      <a:fillRect/>
+                    </a:stretch>
+                  </pic:blipFill>
+                  <pic:spPr>
+                    <a:xfrm>
+                      <a:off x="0" y="0"/>
+                      <a:ext cx="2667000" cy="3552825"/>
+                    </a:xfrm>
+                    <a:prstGeom prst="rect">
+                      <a:avLst/>
+                    </a:prstGeom>
+                  </pic:spPr>
+                </pic:pic>
+              </a:graphicData>
+            </a:graphic>
+          </wp:inline>
+        </w:drawing>
+      </w:r>
+    </w:p>
+    <w:p>
+      <w:pPr>
+        <w:pStyle w:val="NormalWeb"/>
+        <w:spacing w:before="0" w:beforeAutospacing="0" w:after="0" w:afterAutospacing="0"/>
+        <w:rPr>
+          <w:rFonts w:ascii="Arial" w:hAnsi="Arial" w:cs="Arial"/>
+          <w:color w:val="000000"/>
+          <w:sz w:val="22"/>
+          <w:szCs w:val="22"/>
+        </w:rPr>
+      </w:pPr>
+    </w:p>
+    <w:p>
+      <w:pPr>
+        <w:pStyle w:val="NormalWeb"/>
+        <w:spacing w:before="0" w:beforeAutospacing="0" w:after="0" w:afterAutospacing="0"/>
+        <w:rPr>
+          <w:rFonts w:ascii="Arial" w:hAnsi="Arial" w:cs="Arial"/>
+          <w:color w:val="000000"/>
+          <w:sz w:val="22"/>
+          <w:szCs w:val="22"/>
+        </w:rPr>
+      </w:pPr>
+      <w:r>
+        <w:rPr>
+          <w:rFonts w:ascii="Arial" w:hAnsi="Arial" w:cs="Arial"/>
+          <w:color w:val="000000"/>
+          <w:sz w:val="22"/>
+          <w:szCs w:val="22"/>
+        </w:rPr>
+        <w:t>Supprimer pla</w:t>
+      </w:r>
+      <w:r>
+        <w:rPr>
+          <w:rFonts w:ascii="Arial" w:hAnsi="Arial" w:cs="Arial"/>
+          <w:color w:val="000000"/>
+          <w:sz w:val="22"/>
+          <w:szCs w:val="22"/>
+        </w:rPr>
+        <w:t>nning</w:t>
+      </w:r>
+      <w:r>
+        <w:rPr>
+          <w:rFonts w:ascii="Arial" w:hAnsi="Arial" w:cs="Arial"/>
+          <w:color w:val="000000"/>
+          <w:sz w:val="22"/>
+          <w:szCs w:val="22"/>
+        </w:rPr>
+        <w:t> :</w:t>
+      </w:r>
+    </w:p>
+    <w:p>
+      <w:pPr>
+        <w:pStyle w:val="NormalWeb"/>
+        <w:spacing w:before="0" w:beforeAutospacing="0" w:after="0" w:afterAutospacing="0"/>
+        <w:rPr>
+          <w:rFonts w:ascii="Arial" w:hAnsi="Arial" w:cs="Arial"/>
+          <w:color w:val="000000"/>
+          <w:sz w:val="22"/>
+          <w:szCs w:val="22"/>
+        </w:rPr>
+      </w:pPr>
+    </w:p>
+    <w:p>
+      <w:pPr>
+        <w:pStyle w:val="NormalWeb"/>
+        <w:spacing w:before="0" w:beforeAutospacing="0" w:after="0" w:afterAutospacing="0"/>
+        <w:rPr>
+          <w:rFonts w:ascii="Arial" w:hAnsi="Arial" w:cs="Arial"/>
+          <w:color w:val="000000"/>
+          <w:sz w:val="22"/>
+          <w:szCs w:val="22"/>
+        </w:rPr>
+      </w:pPr>
+      <w:r>
+        <w:rPr>
+          <w:rFonts w:ascii="Arial" w:hAnsi="Arial" w:cs="Arial"/>
+          <w:noProof/>
+          <w:color w:val="000000"/>
+          <w:sz w:val="22"/>
+          <w:szCs w:val="22"/>
+        </w:rPr>
+        <w:drawing>
+          <wp:inline distT="0" distB="0" distL="0" distR="0">
+            <wp:extent cx="2667000" cy="3552825"/>
+            <wp:effectExtent l="0" t="0" r="0" b="9525"/>
+            <wp:docPr id="14" name="Image 14" descr="Une image contenant texte, tableau blanc&#10;&#10;Description générée automatiquement"/>
+            <wp:cNvGraphicFramePr>
+              <a:graphicFrameLocks xmlns:a="http://schemas.openxmlformats.org/drawingml/2006/main" noChangeAspect="1"/>
+            </wp:cNvGraphicFramePr>
+            <a:graphic xmlns:a="http://schemas.openxmlformats.org/drawingml/2006/main">
+              <a:graphicData uri="http://schemas.openxmlformats.org/drawingml/2006/picture">
+                <pic:pic xmlns:pic="http://schemas.openxmlformats.org/drawingml/2006/picture">
+                  <pic:nvPicPr>
+                    <pic:cNvPr id="14" name="supprimer planning.jpg"/>
+                    <pic:cNvPicPr/>
+                  </pic:nvPicPr>
+                  <pic:blipFill>
+                    <a:blip r:embed="rId9">
+                      <a:extLst>
+                        <a:ext uri="{28A0092B-C50C-407E-A947-70E740481C1C}">
+                          <a14:useLocalDpi xmlns:a14="http://schemas.microsoft.com/office/drawing/2010/main" val="0"/>
+                        </a:ext>
+                      </a:extLst>
+                    </a:blip>
+                    <a:stretch>
+                      <a:fillRect/>
+                    </a:stretch>
+                  </pic:blipFill>
+                  <pic:spPr>
+                    <a:xfrm>
+                      <a:off x="0" y="0"/>
+                      <a:ext cx="2667000" cy="3552825"/>
+                    </a:xfrm>
+                    <a:prstGeom prst="rect">
+                      <a:avLst/>
+                    </a:prstGeom>
+                  </pic:spPr>
+                </pic:pic>
+              </a:graphicData>
+            </a:graphic>
+          </wp:inline>
+        </w:drawing>
+      </w:r>
+    </w:p>
+    <w:p>
+      <w:pPr>
+        <w:pStyle w:val="NormalWeb"/>
+        <w:spacing w:before="0" w:beforeAutospacing="0" w:after="0" w:afterAutospacing="0"/>
+        <w:rPr>
+          <w:rFonts w:ascii="Arial" w:hAnsi="Arial" w:cs="Arial"/>
+          <w:color w:val="000000"/>
+          <w:sz w:val="22"/>
+          <w:szCs w:val="22"/>
+        </w:rPr>
+      </w:pPr>
+    </w:p>
+    <w:p>
+      <w:pPr>
+        <w:pStyle w:val="NormalWeb"/>
+        <w:spacing w:before="0" w:beforeAutospacing="0" w:after="0" w:afterAutospacing="0"/>
+        <w:rPr>
+          <w:rFonts w:ascii="Arial" w:hAnsi="Arial" w:cs="Arial"/>
+          <w:color w:val="000000"/>
+          <w:sz w:val="22"/>
+          <w:szCs w:val="22"/>
+        </w:rPr>
+      </w:pPr>
+    </w:p>
+    <w:p>
+      <w:pPr>
+        <w:pStyle w:val="NormalWeb"/>
+        <w:spacing w:before="0" w:beforeAutospacing="0" w:after="0" w:afterAutospacing="0"/>
+        <w:rPr>
+          <w:rFonts w:ascii="Arial" w:hAnsi="Arial" w:cs="Arial"/>
+          <w:color w:val="000000"/>
+          <w:sz w:val="22"/>
+          <w:szCs w:val="22"/>
+        </w:rPr>
+      </w:pPr>
+    </w:p>
+    <w:p>
+      <w:pPr>
+        <w:pStyle w:val="NormalWeb"/>
+        <w:spacing w:before="0" w:beforeAutospacing="0" w:after="0" w:afterAutospacing="0"/>
+        <w:rPr>
+          <w:rFonts w:ascii="Arial" w:hAnsi="Arial" w:cs="Arial"/>
+          <w:color w:val="000000"/>
+          <w:sz w:val="22"/>
+          <w:szCs w:val="22"/>
+        </w:rPr>
+      </w:pPr>
+    </w:p>
+    <w:p>
+      <w:pPr>
+        <w:pStyle w:val="NormalWeb"/>
+        <w:spacing w:before="0" w:beforeAutospacing="0" w:after="0" w:afterAutospacing="0"/>
+        <w:rPr>
+          <w:rFonts w:ascii="Arial" w:hAnsi="Arial" w:cs="Arial"/>
+          <w:color w:val="000000"/>
+          <w:sz w:val="22"/>
+          <w:szCs w:val="22"/>
+        </w:rPr>
+      </w:pPr>
+    </w:p>
+    <w:p>
+      <w:pPr>
+        <w:pStyle w:val="NormalWeb"/>
+        <w:spacing w:before="0" w:beforeAutospacing="0" w:after="0" w:afterAutospacing="0"/>
+        <w:rPr>
+          <w:rFonts w:ascii="Arial" w:hAnsi="Arial" w:cs="Arial"/>
+          <w:color w:val="000000"/>
+          <w:sz w:val="22"/>
+          <w:szCs w:val="22"/>
+        </w:rPr>
+      </w:pPr>
+    </w:p>
+    <w:p>
+      <w:pPr>
+        <w:pStyle w:val="NormalWeb"/>
+        <w:spacing w:before="0" w:beforeAutospacing="0" w:after="0" w:afterAutospacing="0"/>
+        <w:rPr>
+          <w:rFonts w:ascii="Arial" w:hAnsi="Arial" w:cs="Arial"/>
+          <w:color w:val="000000"/>
+          <w:sz w:val="22"/>
+          <w:szCs w:val="22"/>
+        </w:rPr>
+      </w:pPr>
+      <w:r>
+        <w:rPr>
+          <w:rFonts w:ascii="Arial" w:hAnsi="Arial" w:cs="Arial"/>
+          <w:color w:val="000000"/>
+          <w:sz w:val="22"/>
+          <w:szCs w:val="22"/>
+        </w:rPr>
+        <w:t>Consulter</w:t>
+      </w:r>
+      <w:r>
+        <w:rPr>
+          <w:rFonts w:ascii="Arial" w:hAnsi="Arial" w:cs="Arial"/>
+          <w:color w:val="000000"/>
+          <w:sz w:val="22"/>
+          <w:szCs w:val="22"/>
+        </w:rPr>
+        <w:t xml:space="preserve"> planning</w:t>
+      </w:r>
+      <w:r>
+        <w:rPr>
+          <w:rFonts w:ascii="Arial" w:hAnsi="Arial" w:cs="Arial"/>
+          <w:color w:val="000000"/>
+          <w:sz w:val="22"/>
+          <w:szCs w:val="22"/>
+        </w:rPr>
+        <w:t> :</w:t>
+      </w:r>
+    </w:p>
+    <w:p>
+      <w:pPr>
+        <w:pStyle w:val="NormalWeb"/>
+        <w:spacing w:before="0" w:beforeAutospacing="0" w:after="0" w:afterAutospacing="0"/>
+        <w:rPr>
+          <w:rFonts w:ascii="Arial" w:hAnsi="Arial" w:cs="Arial"/>
+          <w:color w:val="000000"/>
+          <w:sz w:val="22"/>
+          <w:szCs w:val="22"/>
+        </w:rPr>
+      </w:pPr>
+    </w:p>
+    <w:p>
+      <w:pPr>
+        <w:pStyle w:val="NormalWeb"/>
+        <w:spacing w:before="0" w:beforeAutospacing="0" w:after="0" w:afterAutospacing="0"/>
+        <w:rPr>
+          <w:rFonts w:ascii="Arial" w:hAnsi="Arial" w:cs="Arial"/>
+          <w:color w:val="000000"/>
+          <w:sz w:val="22"/>
+          <w:szCs w:val="22"/>
+        </w:rPr>
+      </w:pPr>
+      <w:r>
+        <w:rPr>
+          <w:rFonts w:ascii="Arial" w:hAnsi="Arial" w:cs="Arial"/>
+          <w:noProof/>
+          <w:color w:val="000000"/>
+          <w:sz w:val="22"/>
+          <w:szCs w:val="22"/>
+        </w:rPr>
+        <w:drawing>
+          <wp:inline distT="0" distB="0" distL="0" distR="0">
+            <wp:extent cx="3552825" cy="2667000"/>
+            <wp:effectExtent l="0" t="0" r="9525" b="0"/>
+            <wp:docPr id="15" name="Image 15" descr="Une image contenant texte, tableau blanc&#10;&#10;Description générée automatiquement"/>
+            <wp:cNvGraphicFramePr>
+              <a:graphicFrameLocks xmlns:a="http://schemas.openxmlformats.org/drawingml/2006/main" noChangeAspect="1"/>
+            </wp:cNvGraphicFramePr>
+            <a:graphic xmlns:a="http://schemas.openxmlformats.org/drawingml/2006/main">
+              <a:graphicData uri="http://schemas.openxmlformats.org/drawingml/2006/picture">
+                <pic:pic xmlns:pic="http://schemas.openxmlformats.org/drawingml/2006/picture">
+                  <pic:nvPicPr>
+                    <pic:cNvPr id="15" name="consulter planning (employé).jpg"/>
+                    <pic:cNvPicPr/>
+                  </pic:nvPicPr>
+                  <pic:blipFill>
+                    <a:blip r:embed="rId10">
+                      <a:extLst>
+                        <a:ext uri="{28A0092B-C50C-407E-A947-70E740481C1C}">
+                          <a14:useLocalDpi xmlns:a14="http://schemas.microsoft.com/office/drawing/2010/main" val="0"/>
+                        </a:ext>
+                      </a:extLst>
+                    </a:blip>
+                    <a:stretch>
+                      <a:fillRect/>
+                    </a:stretch>
+                  </pic:blipFill>
+                  <pic:spPr>
+                    <a:xfrm>
+                      <a:off x="0" y="0"/>
+                      <a:ext cx="3552825" cy="2667000"/>
+                    </a:xfrm>
+                    <a:prstGeom prst="rect">
+                      <a:avLst/>
+                    </a:prstGeom>
+                  </pic:spPr>
+                </pic:pic>
+              </a:graphicData>
+            </a:graphic>
+          </wp:inline>
+        </w:drawing>
+      </w:r>
+    </w:p>
+    <w:p>
+      <w:pPr>
+        <w:pStyle w:val="NormalWeb"/>
+        <w:spacing w:before="0" w:beforeAutospacing="0" w:after="0" w:afterAutospacing="0"/>
+        <w:rPr>
+          <w:rFonts w:ascii="Arial" w:hAnsi="Arial" w:cs="Arial"/>
+          <w:color w:val="000000"/>
+          <w:sz w:val="22"/>
+          <w:szCs w:val="22"/>
+        </w:rPr>
+      </w:pPr>
+    </w:p>
+    <w:p>
+      <w:pPr>
+        <w:pStyle w:val="NormalWeb"/>
+        <w:spacing w:before="0" w:beforeAutospacing="0" w:after="0" w:afterAutospacing="0"/>
+        <w:rPr>
+          <w:rFonts w:ascii="Arial" w:hAnsi="Arial" w:cs="Arial"/>
+          <w:color w:val="000000"/>
+          <w:sz w:val="22"/>
+          <w:szCs w:val="22"/>
+        </w:rPr>
+      </w:pPr>
+    </w:p>
+    <w:p>
+      <w:pPr>
+        <w:pStyle w:val="NormalWeb"/>
+        <w:spacing w:before="0" w:beforeAutospacing="0" w:after="0" w:afterAutospacing="0"/>
+        <w:rPr>
+          <w:rFonts w:ascii="Arial" w:hAnsi="Arial" w:cs="Arial"/>
+          <w:color w:val="000000"/>
+          <w:sz w:val="22"/>
+          <w:szCs w:val="22"/>
+        </w:rPr>
+      </w:pPr>
+      <w:r>
+        <w:rPr>
+          <w:rFonts w:ascii="Arial" w:hAnsi="Arial" w:cs="Arial"/>
+          <w:noProof/>
+          <w:color w:val="000000"/>
+          <w:sz w:val="22"/>
+          <w:szCs w:val="22"/>
+        </w:rPr>
+        <w:drawing>
+          <wp:inline distT="0" distB="0" distL="0" distR="0">
+            <wp:extent cx="3552825" cy="2667000"/>
+            <wp:effectExtent l="0" t="0" r="9525" b="0"/>
+            <wp:docPr id="16" name="Image 16" descr="Une image contenant texte, tableau blanc&#10;&#10;Description générée automatiquement"/>
+            <wp:cNvGraphicFramePr>
+              <a:graphicFrameLocks xmlns:a="http://schemas.openxmlformats.org/drawingml/2006/main" noChangeAspect="1"/>
+            </wp:cNvGraphicFramePr>
+            <a:graphic xmlns:a="http://schemas.openxmlformats.org/drawingml/2006/main">
+              <a:graphicData uri="http://schemas.openxmlformats.org/drawingml/2006/picture">
+                <pic:pic xmlns:pic="http://schemas.openxmlformats.org/drawingml/2006/picture">
+                  <pic:nvPicPr>
+                    <pic:cNvPr id="16" name="consulter planning (secrétaire).jpg"/>
+                    <pic:cNvPicPr/>
+                  </pic:nvPicPr>
+                  <pic:blipFill>
+                    <a:blip r:embed="rId11">
+                      <a:extLst>
+                        <a:ext uri="{28A0092B-C50C-407E-A947-70E740481C1C}">
+                          <a14:useLocalDpi xmlns:a14="http://schemas.microsoft.com/office/drawing/2010/main" val="0"/>
+                        </a:ext>
+                      </a:extLst>
+                    </a:blip>
+                    <a:stretch>
+                      <a:fillRect/>
+                    </a:stretch>
+                  </pic:blipFill>
+                  <pic:spPr>
+                    <a:xfrm>
+                      <a:off x="0" y="0"/>
+                      <a:ext cx="3552825" cy="2667000"/>
+                    </a:xfrm>
+                    <a:prstGeom prst="rect">
+                      <a:avLst/>
+                    </a:prstGeom>
+                  </pic:spPr>
+                </pic:pic>
+              </a:graphicData>
+            </a:graphic>
+          </wp:inline>
+        </w:drawing>
+      </w:r>
+    </w:p>
+    <w:p>
+      <w:pPr>
+        <w:pStyle w:val="NormalWeb"/>
+        <w:spacing w:before="0" w:beforeAutospacing="0" w:after="0" w:afterAutospacing="0"/>
+        <w:rPr>
+          <w:rFonts w:ascii="Arial" w:hAnsi="Arial" w:cs="Arial"/>
+          <w:color w:val="000000"/>
+          <w:sz w:val="22"/>
+          <w:szCs w:val="22"/>
+        </w:rPr>
+      </w:pPr>
+    </w:p>
+    <w:p>
+      <w:pPr>
+        <w:pStyle w:val="NormalWeb"/>
+        <w:spacing w:before="0" w:beforeAutospacing="0" w:after="0" w:afterAutospacing="0"/>
+        <w:rPr>
+          <w:rFonts w:ascii="Arial" w:hAnsi="Arial" w:cs="Arial"/>
+          <w:color w:val="000000"/>
+          <w:sz w:val="22"/>
+          <w:szCs w:val="22"/>
+        </w:rPr>
+      </w:pPr>
+    </w:p>
+    <w:p>
+      <w:pPr>
+        <w:pStyle w:val="NormalWeb"/>
+        <w:spacing w:before="0" w:beforeAutospacing="0" w:after="0" w:afterAutospacing="0"/>
+        <w:rPr>
+          <w:rFonts w:ascii="Arial" w:hAnsi="Arial" w:cs="Arial"/>
+          <w:color w:val="000000"/>
+          <w:sz w:val="22"/>
+          <w:szCs w:val="22"/>
+        </w:rPr>
+      </w:pPr>
+    </w:p>
+    <w:p>
+      <w:pPr>
+        <w:pStyle w:val="NormalWeb"/>
+        <w:spacing w:before="0" w:beforeAutospacing="0" w:after="0" w:afterAutospacing="0"/>
+        <w:rPr>
+          <w:rFonts w:ascii="Arial" w:hAnsi="Arial" w:cs="Arial"/>
+          <w:color w:val="000000"/>
+          <w:sz w:val="22"/>
+          <w:szCs w:val="22"/>
+        </w:rPr>
+      </w:pPr>
+    </w:p>
+    <w:p>
+      <w:pPr>
+        <w:pStyle w:val="NormalWeb"/>
+        <w:spacing w:before="0" w:beforeAutospacing="0" w:after="0" w:afterAutospacing="0"/>
+        <w:rPr>
+          <w:rFonts w:ascii="Arial" w:hAnsi="Arial" w:cs="Arial"/>
+          <w:color w:val="000000"/>
+          <w:sz w:val="22"/>
+          <w:szCs w:val="22"/>
+        </w:rPr>
+      </w:pPr>
+    </w:p>
+    <w:p>
+      <w:pPr>
+        <w:pStyle w:val="NormalWeb"/>
+        <w:spacing w:before="0" w:beforeAutospacing="0" w:after="0" w:afterAutospacing="0"/>
+        <w:rPr>
+          <w:rFonts w:ascii="Arial" w:hAnsi="Arial" w:cs="Arial"/>
+          <w:color w:val="000000"/>
+          <w:sz w:val="22"/>
+          <w:szCs w:val="22"/>
+        </w:rPr>
+      </w:pPr>
+    </w:p>
+    <w:p>
+      <w:pPr>
+        <w:pStyle w:val="NormalWeb"/>
+        <w:spacing w:before="0" w:beforeAutospacing="0" w:after="0" w:afterAutospacing="0"/>
+        <w:rPr>
+          <w:rFonts w:ascii="Arial" w:hAnsi="Arial" w:cs="Arial"/>
+          <w:color w:val="000000"/>
+          <w:sz w:val="22"/>
+          <w:szCs w:val="22"/>
+        </w:rPr>
+      </w:pPr>
+    </w:p>
+    <w:p>
+      <w:pPr>
+        <w:pStyle w:val="NormalWeb"/>
+        <w:spacing w:before="0" w:beforeAutospacing="0" w:after="0" w:afterAutospacing="0"/>
+        <w:rPr>
+          <w:rFonts w:ascii="Arial" w:hAnsi="Arial" w:cs="Arial"/>
+          <w:color w:val="000000"/>
+          <w:sz w:val="22"/>
+          <w:szCs w:val="22"/>
+        </w:rPr>
+      </w:pPr>
+    </w:p>
+    <w:p>
+      <w:pPr>
+        <w:pStyle w:val="NormalWeb"/>
+        <w:spacing w:before="0" w:beforeAutospacing="0" w:after="0" w:afterAutospacing="0"/>
+        <w:rPr>
+          <w:rFonts w:ascii="Arial" w:hAnsi="Arial" w:cs="Arial"/>
+          <w:color w:val="000000"/>
+          <w:sz w:val="22"/>
+          <w:szCs w:val="22"/>
+        </w:rPr>
+      </w:pPr>
+    </w:p>
+    <w:p>
+      <w:pPr>
+        <w:pStyle w:val="NormalWeb"/>
+        <w:spacing w:before="0" w:beforeAutospacing="0" w:after="0" w:afterAutospacing="0"/>
+        <w:rPr>
+          <w:rFonts w:ascii="Arial" w:hAnsi="Arial" w:cs="Arial"/>
+          <w:color w:val="000000"/>
+          <w:sz w:val="22"/>
+          <w:szCs w:val="22"/>
+        </w:rPr>
+      </w:pPr>
+    </w:p>
+    <w:p>
+      <w:pPr>
+        <w:pStyle w:val="NormalWeb"/>
+        <w:spacing w:before="0" w:beforeAutospacing="0" w:after="0" w:afterAutospacing="0"/>
+        <w:rPr>
+          <w:rFonts w:ascii="Arial" w:hAnsi="Arial" w:cs="Arial"/>
+          <w:color w:val="000000"/>
+          <w:sz w:val="22"/>
+          <w:szCs w:val="22"/>
+        </w:rPr>
+      </w:pPr>
+    </w:p>
+    <w:p>
+      <w:pPr>
+        <w:pStyle w:val="NormalWeb"/>
+        <w:spacing w:before="0" w:beforeAutospacing="0" w:after="0" w:afterAutospacing="0"/>
+        <w:rPr>
+          <w:rFonts w:ascii="Arial" w:hAnsi="Arial" w:cs="Arial"/>
+          <w:color w:val="000000"/>
+          <w:sz w:val="22"/>
+          <w:szCs w:val="22"/>
+        </w:rPr>
+      </w:pPr>
+    </w:p>
+    <w:p>
+      <w:pPr>
+        <w:pStyle w:val="NormalWeb"/>
+        <w:spacing w:before="0" w:beforeAutospacing="0" w:after="0" w:afterAutospacing="0"/>
+        <w:rPr>
+          <w:rFonts w:ascii="Arial" w:hAnsi="Arial" w:cs="Arial"/>
+          <w:color w:val="000000"/>
+          <w:sz w:val="22"/>
+          <w:szCs w:val="22"/>
+        </w:rPr>
+      </w:pPr>
+    </w:p>
+    <w:p>
+      <w:pPr>
+        <w:pStyle w:val="NormalWeb"/>
+        <w:spacing w:before="0" w:beforeAutospacing="0" w:after="0" w:afterAutospacing="0"/>
+        <w:rPr>
+          <w:rFonts w:ascii="Arial" w:hAnsi="Arial" w:cs="Arial"/>
+          <w:color w:val="000000"/>
+          <w:sz w:val="22"/>
+          <w:szCs w:val="22"/>
+        </w:rPr>
+      </w:pPr>
+    </w:p>
+    <w:p>
+      <w:pPr>
+        <w:pStyle w:val="NormalWeb"/>
+        <w:spacing w:before="0" w:beforeAutospacing="0" w:after="0" w:afterAutospacing="0"/>
+        <w:rPr>
+          <w:rFonts w:ascii="Arial" w:hAnsi="Arial" w:cs="Arial"/>
+          <w:color w:val="000000"/>
+          <w:sz w:val="22"/>
+          <w:szCs w:val="22"/>
+        </w:rPr>
+      </w:pPr>
+    </w:p>
+    <w:p>
+      <w:pPr>
+        <w:pStyle w:val="NormalWeb"/>
+        <w:spacing w:before="0" w:beforeAutospacing="0" w:after="0" w:afterAutospacing="0"/>
+        <w:rPr>
+          <w:rFonts w:ascii="Arial" w:hAnsi="Arial" w:cs="Arial"/>
+          <w:color w:val="000000"/>
+          <w:sz w:val="22"/>
+          <w:szCs w:val="22"/>
+        </w:rPr>
+      </w:pPr>
+    </w:p>
+    <w:p>
+      <w:pPr>
+        <w:pStyle w:val="NormalWeb"/>
+        <w:spacing w:before="0" w:beforeAutospacing="0" w:after="0" w:afterAutospacing="0"/>
+        <w:rPr>
+          <w:rFonts w:ascii="Arial" w:hAnsi="Arial" w:cs="Arial"/>
+          <w:color w:val="000000"/>
+          <w:sz w:val="22"/>
+          <w:szCs w:val="22"/>
+        </w:rPr>
+      </w:pPr>
+    </w:p>
+    <w:p>
+      <w:pPr>
+        <w:pStyle w:val="NormalWeb"/>
+        <w:spacing w:before="0" w:beforeAutospacing="0" w:after="0" w:afterAutospacing="0"/>
+        <w:rPr>
+          <w:rFonts w:ascii="Arial" w:hAnsi="Arial" w:cs="Arial"/>
+          <w:color w:val="000000"/>
+          <w:sz w:val="22"/>
+          <w:szCs w:val="22"/>
+        </w:rPr>
+      </w:pPr>
+    </w:p>
+    <w:p>
+      <w:pPr>
+        <w:pStyle w:val="NormalWeb"/>
+        <w:spacing w:before="0" w:beforeAutospacing="0" w:after="0" w:afterAutospacing="0"/>
+        <w:rPr>
+          <w:rFonts w:ascii="Arial" w:hAnsi="Arial" w:cs="Arial"/>
+          <w:color w:val="000000"/>
+          <w:sz w:val="22"/>
+          <w:szCs w:val="22"/>
+        </w:rPr>
+      </w:pPr>
+      <w:r>
+        <w:rPr>
+          <w:rFonts w:ascii="Arial" w:hAnsi="Arial" w:cs="Arial"/>
+          <w:color w:val="000000"/>
+          <w:sz w:val="22"/>
+          <w:szCs w:val="22"/>
+        </w:rPr>
+        <w:t>Consulter heures :</w:t>
+      </w:r>
+    </w:p>
+    <w:p>
+      <w:pPr>
+        <w:pStyle w:val="NormalWeb"/>
+        <w:spacing w:before="0" w:beforeAutospacing="0" w:after="0" w:afterAutospacing="0"/>
+        <w:rPr>
+          <w:rFonts w:ascii="Arial" w:hAnsi="Arial" w:cs="Arial"/>
+          <w:color w:val="000000"/>
+          <w:sz w:val="22"/>
+          <w:szCs w:val="22"/>
+        </w:rPr>
+      </w:pPr>
+    </w:p>
+    <w:p>
+      <w:pPr>
+        <w:pStyle w:val="NormalWeb"/>
+        <w:spacing w:before="0" w:beforeAutospacing="0" w:after="0" w:afterAutospacing="0"/>
+        <w:rPr>
+          <w:rFonts w:ascii="Arial" w:hAnsi="Arial" w:cs="Arial"/>
+          <w:color w:val="000000"/>
+          <w:sz w:val="22"/>
+          <w:szCs w:val="22"/>
+        </w:rPr>
+      </w:pPr>
+      <w:r>
+        <w:rPr>
+          <w:rFonts w:ascii="Arial" w:hAnsi="Arial" w:cs="Arial"/>
+          <w:noProof/>
+          <w:color w:val="000000"/>
+          <w:sz w:val="22"/>
+          <w:szCs w:val="22"/>
+        </w:rPr>
+        <w:drawing>
+          <wp:inline distT="0" distB="0" distL="0" distR="0">
+            <wp:extent cx="2667000" cy="3552825"/>
+            <wp:effectExtent l="0" t="0" r="0" b="9525"/>
+            <wp:docPr id="17" name="Image 17" descr="Une image contenant texte, tableau blanc&#10;&#10;Description générée automatiquement"/>
+            <wp:cNvGraphicFramePr>
+              <a:graphicFrameLocks xmlns:a="http://schemas.openxmlformats.org/drawingml/2006/main" noChangeAspect="1"/>
+            </wp:cNvGraphicFramePr>
+            <a:graphic xmlns:a="http://schemas.openxmlformats.org/drawingml/2006/main">
+              <a:graphicData uri="http://schemas.openxmlformats.org/drawingml/2006/picture">
+                <pic:pic xmlns:pic="http://schemas.openxmlformats.org/drawingml/2006/picture">
+                  <pic:nvPicPr>
+                    <pic:cNvPr id="17" name="consulter heures.jpg"/>
+                    <pic:cNvPicPr/>
+                  </pic:nvPicPr>
+                  <pic:blipFill>
+                    <a:blip r:embed="rId12">
+                      <a:extLst>
+                        <a:ext uri="{28A0092B-C50C-407E-A947-70E740481C1C}">
+                          <a14:useLocalDpi xmlns:a14="http://schemas.microsoft.com/office/drawing/2010/main" val="0"/>
+                        </a:ext>
+                      </a:extLst>
+                    </a:blip>
+                    <a:stretch>
+                      <a:fillRect/>
+                    </a:stretch>
+                  </pic:blipFill>
+                  <pic:spPr>
+                    <a:xfrm>
+                      <a:off x="0" y="0"/>
+                      <a:ext cx="2667000" cy="3552825"/>
+                    </a:xfrm>
+                    <a:prstGeom prst="rect">
+                      <a:avLst/>
+                    </a:prstGeom>
+                  </pic:spPr>
+                </pic:pic>
+              </a:graphicData>
+            </a:graphic>
+          </wp:inline>
+        </w:drawing>
+      </w:r>
+    </w:p>
+    <w:p>
+      <w:pPr>
+        <w:pStyle w:val="NormalWeb"/>
+        <w:spacing w:before="0" w:beforeAutospacing="0" w:after="0" w:afterAutospacing="0"/>
+        <w:rPr>
+          <w:rFonts w:ascii="Arial" w:hAnsi="Arial" w:cs="Arial"/>
+          <w:color w:val="000000"/>
+          <w:sz w:val="22"/>
+          <w:szCs w:val="22"/>
+        </w:rPr>
+      </w:pPr>
+    </w:p>
+    <w:p>
+      <w:pPr>
+        <w:pStyle w:val="NormalWeb"/>
+        <w:spacing w:before="0" w:beforeAutospacing="0" w:after="0" w:afterAutospacing="0"/>
+        <w:rPr>
+          <w:rFonts w:ascii="Arial" w:hAnsi="Arial" w:cs="Arial"/>
+          <w:color w:val="000000"/>
+          <w:sz w:val="22"/>
+          <w:szCs w:val="22"/>
+        </w:rPr>
+      </w:pPr>
+      <w:r>
+        <w:rPr>
+          <w:rFonts w:ascii="Arial" w:hAnsi="Arial" w:cs="Arial"/>
+          <w:color w:val="000000"/>
+          <w:sz w:val="22"/>
+          <w:szCs w:val="22"/>
+        </w:rPr>
+        <w:t>Consulter employé :</w:t>
+      </w:r>
+    </w:p>
+    <w:p>
+      <w:pPr>
+        <w:pStyle w:val="NormalWeb"/>
+        <w:spacing w:before="0" w:beforeAutospacing="0" w:after="0" w:afterAutospacing="0"/>
+        <w:rPr>
+          <w:rFonts w:ascii="Arial" w:hAnsi="Arial" w:cs="Arial"/>
+          <w:color w:val="000000"/>
+          <w:sz w:val="22"/>
+          <w:szCs w:val="22"/>
+        </w:rPr>
+      </w:pPr>
+    </w:p>
+    <w:p>
+      <w:pPr>
+        <w:pStyle w:val="NormalWeb"/>
+        <w:spacing w:before="0" w:beforeAutospacing="0" w:after="0" w:afterAutospacing="0"/>
+        <w:rPr>
+          <w:rFonts w:ascii="Arial" w:hAnsi="Arial" w:cs="Arial"/>
+          <w:color w:val="000000"/>
+          <w:sz w:val="22"/>
+          <w:szCs w:val="22"/>
+        </w:rPr>
+      </w:pPr>
+      <w:r>
+        <w:rPr>
+          <w:rFonts w:ascii="Arial" w:hAnsi="Arial" w:cs="Arial"/>
+          <w:noProof/>
+          <w:color w:val="000000"/>
+          <w:sz w:val="22"/>
+          <w:szCs w:val="22"/>
+        </w:rPr>
+        <w:drawing>
+          <wp:inline distT="0" distB="0" distL="0" distR="0">
+            <wp:extent cx="2667000" cy="3552825"/>
+            <wp:effectExtent l="0" t="0" r="0" b="9525"/>
+            <wp:docPr id="18" name="Image 18" descr="Une image contenant texte, tableau blanc&#10;&#10;Description générée automatiquement"/>
+            <wp:cNvGraphicFramePr>
+              <a:graphicFrameLocks xmlns:a="http://schemas.openxmlformats.org/drawingml/2006/main" noChangeAspect="1"/>
+            </wp:cNvGraphicFramePr>
+            <a:graphic xmlns:a="http://schemas.openxmlformats.org/drawingml/2006/main">
+              <a:graphicData uri="http://schemas.openxmlformats.org/drawingml/2006/picture">
+                <pic:pic xmlns:pic="http://schemas.openxmlformats.org/drawingml/2006/picture">
+                  <pic:nvPicPr>
+                    <pic:cNvPr id="18" name="consulter employe.jpg"/>
+                    <pic:cNvPicPr/>
+                  </pic:nvPicPr>
+                  <pic:blipFill>
+                    <a:blip r:embed="rId13">
+                      <a:extLst>
+                        <a:ext uri="{28A0092B-C50C-407E-A947-70E740481C1C}">
+                          <a14:useLocalDpi xmlns:a14="http://schemas.microsoft.com/office/drawing/2010/main" val="0"/>
+                        </a:ext>
+                      </a:extLst>
+                    </a:blip>
+                    <a:stretch>
+                      <a:fillRect/>
+                    </a:stretch>
+                  </pic:blipFill>
+                  <pic:spPr>
+                    <a:xfrm>
+                      <a:off x="0" y="0"/>
+                      <a:ext cx="2667000" cy="3552825"/>
+                    </a:xfrm>
+                    <a:prstGeom prst="rect">
+                      <a:avLst/>
+                    </a:prstGeom>
+                  </pic:spPr>
+                </pic:pic>
+              </a:graphicData>
+            </a:graphic>
+          </wp:inline>
+        </w:drawing>
+      </w:r>
+    </w:p>
+    <w:p>
+      <w:pPr>
+        <w:pStyle w:val="NormalWeb"/>
+        <w:spacing w:before="0" w:beforeAutospacing="0" w:after="0" w:afterAutospacing="0"/>
+        <w:rPr>
+          <w:rFonts w:ascii="Arial" w:hAnsi="Arial" w:cs="Arial"/>
+          <w:color w:val="000000"/>
+          <w:sz w:val="22"/>
+          <w:szCs w:val="22"/>
+        </w:rPr>
+      </w:pPr>
+    </w:p>
+    <w:p>
+      <w:pPr>
+        <w:pStyle w:val="NormalWeb"/>
+        <w:spacing w:before="0" w:beforeAutospacing="0" w:after="0" w:afterAutospacing="0"/>
+        <w:rPr>
+          <w:rFonts w:ascii="Arial" w:hAnsi="Arial" w:cs="Arial"/>
+          <w:color w:val="000000"/>
+          <w:sz w:val="22"/>
+          <w:szCs w:val="22"/>
+        </w:rPr>
+      </w:pPr>
+    </w:p>
+    <w:p>
+      <w:pPr>
+        <w:pStyle w:val="NormalWeb"/>
+        <w:spacing w:before="0" w:beforeAutospacing="0" w:after="0" w:afterAutospacing="0"/>
+        <w:rPr>
+          <w:rFonts w:ascii="Arial" w:hAnsi="Arial" w:cs="Arial"/>
+          <w:color w:val="000000"/>
+          <w:sz w:val="22"/>
+          <w:szCs w:val="22"/>
+        </w:rPr>
+      </w:pPr>
+    </w:p>
+    <w:p>
+      <w:pPr>
+        <w:pStyle w:val="NormalWeb"/>
+        <w:spacing w:before="0" w:beforeAutospacing="0" w:after="0" w:afterAutospacing="0"/>
+        <w:rPr>
+          <w:rFonts w:ascii="Arial" w:hAnsi="Arial" w:cs="Arial"/>
+          <w:color w:val="000000"/>
+          <w:sz w:val="22"/>
+          <w:szCs w:val="22"/>
+        </w:rPr>
+      </w:pPr>
+    </w:p>
+    <w:p>
+      <w:pPr>
+        <w:pStyle w:val="NormalWeb"/>
+        <w:spacing w:before="0" w:beforeAutospacing="0" w:after="0" w:afterAutospacing="0"/>
+        <w:rPr>
+          <w:rFonts w:ascii="Arial" w:hAnsi="Arial" w:cs="Arial"/>
+          <w:color w:val="000000"/>
+          <w:sz w:val="22"/>
+          <w:szCs w:val="22"/>
+        </w:rPr>
+      </w:pPr>
+    </w:p>
+    <w:p>
+      <w:pPr>
+        <w:pStyle w:val="NormalWeb"/>
+        <w:spacing w:before="0" w:beforeAutospacing="0" w:after="0" w:afterAutospacing="0"/>
+        <w:rPr>
+          <w:rFonts w:ascii="Arial" w:hAnsi="Arial" w:cs="Arial"/>
+          <w:color w:val="000000"/>
+          <w:sz w:val="22"/>
+          <w:szCs w:val="22"/>
+        </w:rPr>
+      </w:pPr>
+    </w:p>
+    <w:p>
+      <w:pPr>
+        <w:pStyle w:val="NormalWeb"/>
+        <w:spacing w:before="0" w:beforeAutospacing="0" w:after="0" w:afterAutospacing="0"/>
+        <w:rPr>
+          <w:rFonts w:ascii="Arial" w:hAnsi="Arial" w:cs="Arial"/>
+          <w:color w:val="000000"/>
+          <w:sz w:val="22"/>
+          <w:szCs w:val="22"/>
+        </w:rPr>
+      </w:pPr>
+      <w:r>
+        <w:rPr>
+          <w:rFonts w:ascii="Arial" w:hAnsi="Arial" w:cs="Arial"/>
+          <w:color w:val="000000"/>
+          <w:sz w:val="22"/>
+          <w:szCs w:val="22"/>
+        </w:rPr>
+        <w:t>Importer exporter employé :</w:t>
+      </w:r>
+    </w:p>
+    <w:p>
+      <w:pPr>
+        <w:pStyle w:val="NormalWeb"/>
+        <w:spacing w:before="0" w:beforeAutospacing="0" w:after="0" w:afterAutospacing="0"/>
+        <w:rPr>
+          <w:rFonts w:ascii="Arial" w:hAnsi="Arial" w:cs="Arial"/>
+          <w:color w:val="000000"/>
+          <w:sz w:val="22"/>
+          <w:szCs w:val="22"/>
+        </w:rPr>
+      </w:pPr>
+    </w:p>
+    <w:p>
+      <w:pPr>
+        <w:pStyle w:val="NormalWeb"/>
+        <w:spacing w:before="0" w:beforeAutospacing="0" w:after="0" w:afterAutospacing="0"/>
+        <w:rPr>
+          <w:rFonts w:ascii="Arial" w:hAnsi="Arial" w:cs="Arial"/>
+          <w:color w:val="000000"/>
+          <w:sz w:val="22"/>
+          <w:szCs w:val="22"/>
+        </w:rPr>
+      </w:pPr>
+      <w:r>
+        <w:rPr>
+          <w:rFonts w:ascii="Arial" w:hAnsi="Arial" w:cs="Arial"/>
+          <w:noProof/>
+          <w:color w:val="000000"/>
+          <w:sz w:val="22"/>
+          <w:szCs w:val="22"/>
+        </w:rPr>
+        <w:drawing>
+          <wp:inline distT="0" distB="0" distL="0" distR="0">
+            <wp:extent cx="3552825" cy="2667000"/>
+            <wp:effectExtent l="0" t="0" r="9525" b="0"/>
+            <wp:docPr id="19" name="Image 19" descr="Une image contenant texte, tableau blanc&#10;&#10;Description générée automatiquement"/>
+            <wp:cNvGraphicFramePr>
+              <a:graphicFrameLocks xmlns:a="http://schemas.openxmlformats.org/drawingml/2006/main" noChangeAspect="1"/>
+            </wp:cNvGraphicFramePr>
+            <a:graphic xmlns:a="http://schemas.openxmlformats.org/drawingml/2006/main">
+              <a:graphicData uri="http://schemas.openxmlformats.org/drawingml/2006/picture">
+                <pic:pic xmlns:pic="http://schemas.openxmlformats.org/drawingml/2006/picture">
+                  <pic:nvPicPr>
+                    <pic:cNvPr id="19" name="import export employés.jpg"/>
+                    <pic:cNvPicPr/>
+                  </pic:nvPicPr>
+                  <pic:blipFill>
+                    <a:blip r:embed="rId14">
+                      <a:extLst>
+                        <a:ext uri="{28A0092B-C50C-407E-A947-70E740481C1C}">
+                          <a14:useLocalDpi xmlns:a14="http://schemas.microsoft.com/office/drawing/2010/main" val="0"/>
+                        </a:ext>
+                      </a:extLst>
+                    </a:blip>
+                    <a:stretch>
+                      <a:fillRect/>
+                    </a:stretch>
+                  </pic:blipFill>
+                  <pic:spPr>
+                    <a:xfrm>
+                      <a:off x="0" y="0"/>
+                      <a:ext cx="3552825" cy="2667000"/>
+                    </a:xfrm>
+                    <a:prstGeom prst="rect">
+                      <a:avLst/>
+                    </a:prstGeom>
+                  </pic:spPr>
+                </pic:pic>
+              </a:graphicData>
+            </a:graphic>
+          </wp:inline>
+        </w:drawing>
+      </w:r>
+    </w:p>
+    <w:p>
+      <w:pPr>
+        <w:pStyle w:val="NormalWeb"/>
+        <w:spacing w:before="0" w:beforeAutospacing="0" w:after="0" w:afterAutospacing="0"/>
+        <w:rPr>
+          <w:rFonts w:ascii="Arial" w:hAnsi="Arial" w:cs="Arial"/>
+          <w:color w:val="000000"/>
+          <w:sz w:val="22"/>
+          <w:szCs w:val="22"/>
+        </w:rPr>
+      </w:pPr>
+    </w:p>
+    <w:p>
+      <w:pPr>
+        <w:pStyle w:val="NormalWeb"/>
+        <w:spacing w:before="0" w:beforeAutospacing="0" w:after="0" w:afterAutospacing="0"/>
+        <w:rPr>
+          <w:rFonts w:ascii="Arial" w:hAnsi="Arial" w:cs="Arial"/>
+          <w:color w:val="000000"/>
+          <w:sz w:val="22"/>
+          <w:szCs w:val="22"/>
+        </w:rPr>
+      </w:pPr>
+    </w:p>
+    <w:p>
+      <w:pPr>
+        <w:pStyle w:val="NormalWeb"/>
+        <w:spacing w:before="0" w:beforeAutospacing="0" w:after="0" w:afterAutospacing="0"/>
+        <w:rPr>
+          <w:rFonts w:ascii="Arial" w:hAnsi="Arial" w:cs="Arial"/>
+          <w:color w:val="000000"/>
+          <w:sz w:val="22"/>
+          <w:szCs w:val="22"/>
+        </w:rPr>
+      </w:pPr>
+    </w:p>
+    <w:p>
+      <w:pPr>
+        <w:pStyle w:val="NormalWeb"/>
+        <w:spacing w:before="0" w:beforeAutospacing="0" w:after="0" w:afterAutospacing="0"/>
+        <w:rPr>
+          <w:rFonts w:ascii="Arial" w:hAnsi="Arial" w:cs="Arial"/>
+          <w:color w:val="000000"/>
+          <w:sz w:val="22"/>
+          <w:szCs w:val="22"/>
+        </w:rPr>
+      </w:pPr>
+    </w:p>
+    <w:p>
+      <w:pPr>
+        <w:pStyle w:val="NormalWeb"/>
+        <w:spacing w:before="0" w:beforeAutospacing="0" w:after="0" w:afterAutospacing="0"/>
+        <w:rPr>
+          <w:rFonts w:ascii="Arial" w:hAnsi="Arial" w:cs="Arial"/>
+          <w:color w:val="000000"/>
+          <w:sz w:val="22"/>
+          <w:szCs w:val="22"/>
+        </w:rPr>
+      </w:pPr>
+    </w:p>
+    <w:p>
+      <w:pPr>
+        <w:pStyle w:val="NormalWeb"/>
+        <w:spacing w:before="0" w:beforeAutospacing="0" w:after="0" w:afterAutospacing="0"/>
+        <w:rPr>
+          <w:rFonts w:ascii="Arial" w:hAnsi="Arial" w:cs="Arial"/>
+          <w:color w:val="000000"/>
+          <w:sz w:val="22"/>
+          <w:szCs w:val="22"/>
+        </w:rPr>
+      </w:pPr>
+    </w:p>
+    <w:p>
+      <w:pPr>
+        <w:pStyle w:val="NormalWeb"/>
+        <w:spacing w:before="0" w:beforeAutospacing="0" w:after="0" w:afterAutospacing="0"/>
+        <w:rPr>
+          <w:rFonts w:ascii="Arial" w:hAnsi="Arial" w:cs="Arial"/>
+          <w:color w:val="000000"/>
+          <w:sz w:val="22"/>
+          <w:szCs w:val="22"/>
+        </w:rPr>
+      </w:pPr>
+    </w:p>
+    <w:p>
+      <w:pPr>
+        <w:pStyle w:val="NormalWeb"/>
+        <w:spacing w:before="0" w:beforeAutospacing="0" w:after="0" w:afterAutospacing="0"/>
+        <w:rPr>
+          <w:rFonts w:ascii="Arial" w:hAnsi="Arial" w:cs="Arial"/>
+          <w:color w:val="000000"/>
+          <w:sz w:val="22"/>
+          <w:szCs w:val="22"/>
+        </w:rPr>
+      </w:pPr>
+    </w:p>
+    <w:p>
+      <w:pPr>
+        <w:pStyle w:val="NormalWeb"/>
+        <w:spacing w:before="0" w:beforeAutospacing="0" w:after="0" w:afterAutospacing="0"/>
+        <w:rPr>
+          <w:rFonts w:ascii="Arial" w:hAnsi="Arial" w:cs="Arial"/>
+          <w:color w:val="000000"/>
+          <w:sz w:val="22"/>
+          <w:szCs w:val="22"/>
+        </w:rPr>
+      </w:pPr>
+    </w:p>
+    <w:p>
+      <w:pPr>
+        <w:pStyle w:val="NormalWeb"/>
+        <w:spacing w:before="0" w:beforeAutospacing="0" w:after="0" w:afterAutospacing="0"/>
+        <w:rPr>
+          <w:rFonts w:ascii="Arial" w:hAnsi="Arial" w:cs="Arial"/>
+          <w:color w:val="000000"/>
+          <w:sz w:val="22"/>
+          <w:szCs w:val="22"/>
+        </w:rPr>
+      </w:pPr>
+    </w:p>
+    <w:p>
+      <w:pPr>
+        <w:pStyle w:val="NormalWeb"/>
+        <w:spacing w:before="0" w:beforeAutospacing="0" w:after="0" w:afterAutospacing="0"/>
+        <w:rPr>
+          <w:rFonts w:ascii="Arial" w:hAnsi="Arial" w:cs="Arial"/>
+          <w:color w:val="000000"/>
+          <w:sz w:val="22"/>
+          <w:szCs w:val="22"/>
+        </w:rPr>
+      </w:pPr>
+    </w:p>
+    <w:p>
+      <w:pPr>
+        <w:pStyle w:val="NormalWeb"/>
+        <w:spacing w:before="0" w:beforeAutospacing="0" w:after="0" w:afterAutospacing="0"/>
+        <w:rPr>
+          <w:rFonts w:ascii="Arial" w:hAnsi="Arial" w:cs="Arial"/>
+          <w:color w:val="000000"/>
+          <w:sz w:val="22"/>
+          <w:szCs w:val="22"/>
+        </w:rPr>
+      </w:pPr>
+    </w:p>
+    <w:p>
+      <w:pPr>
+        <w:pStyle w:val="NormalWeb"/>
+        <w:spacing w:before="0" w:beforeAutospacing="0" w:after="0" w:afterAutospacing="0"/>
+        <w:rPr>
+          <w:rFonts w:ascii="Arial" w:hAnsi="Arial" w:cs="Arial"/>
+          <w:color w:val="000000"/>
+          <w:sz w:val="22"/>
+          <w:szCs w:val="22"/>
+        </w:rPr>
+      </w:pPr>
+    </w:p>
+    <w:p>
+      <w:pPr>
+        <w:pStyle w:val="NormalWeb"/>
+        <w:spacing w:before="0" w:beforeAutospacing="0" w:after="0" w:afterAutospacing="0"/>
+        <w:rPr>
+          <w:rFonts w:ascii="Arial" w:hAnsi="Arial" w:cs="Arial"/>
+          <w:color w:val="000000"/>
+          <w:sz w:val="22"/>
+          <w:szCs w:val="22"/>
+        </w:rPr>
+      </w:pPr>
+    </w:p>
+    <w:p>
+      <w:pPr>
+        <w:pStyle w:val="NormalWeb"/>
+        <w:spacing w:before="0" w:beforeAutospacing="0" w:after="0" w:afterAutospacing="0"/>
+        <w:rPr>
+          <w:rFonts w:ascii="Arial" w:hAnsi="Arial" w:cs="Arial"/>
+          <w:color w:val="000000"/>
+          <w:sz w:val="22"/>
+          <w:szCs w:val="22"/>
+        </w:rPr>
+      </w:pPr>
+    </w:p>
+    <w:p>
+      <w:pPr>
+        <w:pStyle w:val="NormalWeb"/>
+        <w:spacing w:before="0" w:beforeAutospacing="0" w:after="0" w:afterAutospacing="0"/>
+        <w:rPr>
+          <w:rFonts w:ascii="Arial" w:hAnsi="Arial" w:cs="Arial"/>
+          <w:color w:val="000000"/>
+          <w:sz w:val="22"/>
+          <w:szCs w:val="22"/>
+        </w:rPr>
+      </w:pPr>
+    </w:p>
+    <w:p>
+      <w:pPr>
+        <w:pStyle w:val="NormalWeb"/>
+        <w:spacing w:before="0" w:beforeAutospacing="0" w:after="0" w:afterAutospacing="0"/>
+        <w:rPr>
+          <w:rFonts w:ascii="Arial" w:hAnsi="Arial" w:cs="Arial"/>
+          <w:color w:val="000000"/>
+          <w:sz w:val="22"/>
+          <w:szCs w:val="22"/>
+        </w:rPr>
+      </w:pPr>
+    </w:p>
+    <w:p>
+      <w:pPr>
+        <w:pStyle w:val="NormalWeb"/>
+        <w:spacing w:before="0" w:beforeAutospacing="0" w:after="0" w:afterAutospacing="0"/>
+        <w:rPr>
+          <w:rFonts w:ascii="Arial" w:hAnsi="Arial" w:cs="Arial"/>
+          <w:color w:val="000000"/>
+          <w:sz w:val="22"/>
+          <w:szCs w:val="22"/>
+        </w:rPr>
+      </w:pPr>
+    </w:p>
+    <w:p>
+      <w:pPr>
+        <w:pStyle w:val="NormalWeb"/>
+        <w:spacing w:before="0" w:beforeAutospacing="0" w:after="0" w:afterAutospacing="0"/>
+        <w:rPr>
+          <w:rFonts w:ascii="Arial" w:hAnsi="Arial" w:cs="Arial"/>
+          <w:color w:val="000000"/>
+          <w:sz w:val="22"/>
+          <w:szCs w:val="22"/>
+        </w:rPr>
+      </w:pPr>
+    </w:p>
+    <w:p>
+      <w:pPr>
+        <w:pStyle w:val="NormalWeb"/>
+        <w:spacing w:before="0" w:beforeAutospacing="0" w:after="0" w:afterAutospacing="0"/>
+        <w:rPr>
+          <w:rFonts w:ascii="Arial" w:hAnsi="Arial" w:cs="Arial"/>
+          <w:color w:val="000000"/>
+          <w:sz w:val="22"/>
+          <w:szCs w:val="22"/>
+        </w:rPr>
+      </w:pPr>
+    </w:p>
+    <w:p>
+      <w:pPr>
+        <w:pStyle w:val="NormalWeb"/>
+        <w:spacing w:before="0" w:beforeAutospacing="0" w:after="0" w:afterAutospacing="0"/>
+        <w:rPr>
+          <w:rFonts w:ascii="Arial" w:hAnsi="Arial" w:cs="Arial"/>
+          <w:color w:val="000000"/>
+          <w:sz w:val="22"/>
+          <w:szCs w:val="22"/>
+        </w:rPr>
+      </w:pPr>
+    </w:p>
+    <w:p>
+      <w:pPr>
+        <w:pStyle w:val="NormalWeb"/>
+        <w:spacing w:before="0" w:beforeAutospacing="0" w:after="0" w:afterAutospacing="0"/>
+        <w:rPr>
+          <w:rFonts w:ascii="Arial" w:hAnsi="Arial" w:cs="Arial"/>
+          <w:color w:val="000000"/>
+          <w:sz w:val="22"/>
+          <w:szCs w:val="22"/>
+        </w:rPr>
+      </w:pPr>
+    </w:p>
+    <w:p>
+      <w:pPr>
+        <w:pStyle w:val="NormalWeb"/>
+        <w:spacing w:before="0" w:beforeAutospacing="0" w:after="0" w:afterAutospacing="0"/>
+        <w:rPr>
+          <w:rFonts w:ascii="Arial" w:hAnsi="Arial" w:cs="Arial"/>
+          <w:color w:val="000000"/>
+          <w:sz w:val="22"/>
+          <w:szCs w:val="22"/>
+        </w:rPr>
+      </w:pPr>
+    </w:p>
+    <w:p>
+      <w:pPr>
+        <w:pStyle w:val="NormalWeb"/>
+        <w:spacing w:before="0" w:beforeAutospacing="0" w:after="0" w:afterAutospacing="0"/>
+        <w:rPr>
+          <w:rFonts w:ascii="Arial" w:hAnsi="Arial" w:cs="Arial"/>
+          <w:color w:val="000000"/>
+          <w:sz w:val="22"/>
+          <w:szCs w:val="22"/>
+        </w:rPr>
+      </w:pPr>
+    </w:p>
+    <w:p>
+      <w:pPr>
+        <w:pStyle w:val="NormalWeb"/>
+        <w:spacing w:before="0" w:beforeAutospacing="0" w:after="0" w:afterAutospacing="0"/>
+        <w:rPr>
+          <w:rFonts w:ascii="Arial" w:hAnsi="Arial" w:cs="Arial"/>
+          <w:color w:val="000000"/>
+          <w:sz w:val="22"/>
+          <w:szCs w:val="22"/>
+        </w:rPr>
+      </w:pPr>
+    </w:p>
+    <w:p>
+      <w:pPr>
+        <w:pStyle w:val="NormalWeb"/>
+        <w:spacing w:before="0" w:beforeAutospacing="0" w:after="0" w:afterAutospacing="0"/>
+        <w:rPr>
+          <w:rFonts w:ascii="Arial" w:hAnsi="Arial" w:cs="Arial"/>
+          <w:color w:val="000000"/>
+          <w:sz w:val="22"/>
+          <w:szCs w:val="22"/>
+        </w:rPr>
+      </w:pPr>
+    </w:p>
+    <w:p>
+      <w:pPr>
+        <w:pStyle w:val="NormalWeb"/>
+        <w:spacing w:before="0" w:beforeAutospacing="0" w:after="0" w:afterAutospacing="0"/>
+        <w:rPr>
+          <w:rFonts w:ascii="Arial" w:hAnsi="Arial" w:cs="Arial"/>
+          <w:color w:val="000000"/>
+          <w:sz w:val="22"/>
+          <w:szCs w:val="22"/>
+        </w:rPr>
+      </w:pPr>
+    </w:p>
+    <w:p>
+      <w:pPr>
+        <w:pStyle w:val="NormalWeb"/>
+        <w:spacing w:before="0" w:beforeAutospacing="0" w:after="0" w:afterAutospacing="0"/>
+        <w:rPr>
+          <w:rFonts w:ascii="Arial" w:hAnsi="Arial" w:cs="Arial"/>
+          <w:color w:val="000000"/>
+          <w:sz w:val="22"/>
+          <w:szCs w:val="22"/>
+        </w:rPr>
+      </w:pPr>
+    </w:p>
+    <w:p>
+      <w:pPr>
+        <w:pStyle w:val="NormalWeb"/>
+        <w:spacing w:before="0" w:beforeAutospacing="0" w:after="0" w:afterAutospacing="0"/>
+        <w:rPr>
+          <w:rFonts w:ascii="Arial" w:hAnsi="Arial" w:cs="Arial"/>
+          <w:color w:val="000000"/>
+          <w:sz w:val="22"/>
+          <w:szCs w:val="22"/>
+        </w:rPr>
+      </w:pPr>
+    </w:p>
+    <w:p>
+      <w:pPr>
+        <w:pStyle w:val="NormalWeb"/>
+        <w:spacing w:before="0" w:beforeAutospacing="0" w:after="0" w:afterAutospacing="0"/>
+        <w:rPr>
+          <w:rFonts w:ascii="Arial" w:hAnsi="Arial" w:cs="Arial"/>
+          <w:color w:val="000000"/>
+          <w:sz w:val="22"/>
+          <w:szCs w:val="22"/>
+        </w:rPr>
+      </w:pPr>
+    </w:p>
+    <w:p>
+      <w:pPr>
+        <w:pStyle w:val="NormalWeb"/>
+        <w:spacing w:before="0" w:beforeAutospacing="0" w:after="0" w:afterAutospacing="0"/>
+        <w:rPr>
+          <w:rFonts w:ascii="Arial" w:hAnsi="Arial" w:cs="Arial"/>
+          <w:color w:val="000000"/>
+          <w:sz w:val="22"/>
+          <w:szCs w:val="22"/>
+        </w:rPr>
+      </w:pPr>
+    </w:p>
+    <w:p>
+      <w:pPr>
+        <w:pStyle w:val="NormalWeb"/>
+        <w:spacing w:before="0" w:beforeAutospacing="0" w:after="0" w:afterAutospacing="0"/>
+        <w:rPr>
+          <w:rFonts w:ascii="Arial" w:hAnsi="Arial" w:cs="Arial"/>
+          <w:color w:val="000000"/>
+          <w:sz w:val="22"/>
+          <w:szCs w:val="22"/>
+        </w:rPr>
+      </w:pPr>
+    </w:p>
+    <w:p>
+      <w:pPr>
+        <w:pStyle w:val="NormalWeb"/>
+        <w:spacing w:before="0" w:beforeAutospacing="0" w:after="0" w:afterAutospacing="0"/>
+        <w:rPr>
+          <w:rFonts w:ascii="Arial" w:hAnsi="Arial" w:cs="Arial"/>
+          <w:color w:val="000000"/>
+          <w:sz w:val="22"/>
+          <w:szCs w:val="22"/>
+        </w:rPr>
+      </w:pPr>
+    </w:p>
+    <w:p>
+      <w:pPr>
+        <w:pStyle w:val="NormalWeb"/>
+        <w:spacing w:before="0" w:beforeAutospacing="0" w:after="0" w:afterAutospacing="0"/>
+        <w:rPr>
+          <w:rFonts w:ascii="Arial" w:hAnsi="Arial" w:cs="Arial"/>
+          <w:color w:val="000000"/>
+          <w:sz w:val="22"/>
+          <w:szCs w:val="22"/>
+        </w:rPr>
+      </w:pPr>
+    </w:p>
+    <w:p>
+      <w:pPr>
+        <w:pStyle w:val="NormalWeb"/>
+        <w:spacing w:before="0" w:beforeAutospacing="0" w:after="0" w:afterAutospacing="0"/>
+        <w:rPr>
+          <w:rFonts w:ascii="Arial" w:hAnsi="Arial" w:cs="Arial"/>
+          <w:color w:val="000000"/>
+          <w:sz w:val="22"/>
+          <w:szCs w:val="22"/>
+        </w:rPr>
+      </w:pPr>
+    </w:p>
+    <w:p>
+      <w:pPr>
+        <w:pStyle w:val="NormalWeb"/>
+        <w:spacing w:before="0" w:beforeAutospacing="0" w:after="0" w:afterAutospacing="0"/>
+        <w:rPr>
+          <w:rFonts w:ascii="Arial" w:hAnsi="Arial" w:cs="Arial"/>
+          <w:color w:val="000000"/>
+          <w:sz w:val="22"/>
+          <w:szCs w:val="22"/>
+        </w:rPr>
+      </w:pPr>
+    </w:p>
+    <w:p>
+      <w:pPr>
+        <w:pStyle w:val="NormalWeb"/>
+        <w:spacing w:before="0" w:beforeAutospacing="0" w:after="0" w:afterAutospacing="0"/>
+        <w:rPr>
+          <w:rFonts w:ascii="Arial" w:hAnsi="Arial" w:cs="Arial"/>
+        </w:rPr>
+      </w:pPr>
+      <w:bookmarkStart w:id="0" w:name="_GoBack"/>
+      <w:bookmarkEnd w:id="0"/>
+      <w:r>
+        <w:rPr>
+          <w:rFonts w:ascii="Arial" w:hAnsi="Arial" w:cs="Arial"/>
+          <w:color w:val="000000"/>
+          <w:sz w:val="22"/>
+          <w:szCs w:val="22"/>
+        </w:rPr>
         <w:t>Mise à jour des stocks :</w:t>
       </w:r>
     </w:p>
@@ -1689,7 +3549,7 @@
                     </pic:cNvPicPr>
                   </pic:nvPicPr>
                   <pic:blipFill>
-                    <a:blip r:embed="rId6">
+                    <a:blip r:embed="rId15">
                       <a:extLst>
                         <a:ext uri="{28A0092B-C50C-407E-A947-70E740481C1C}">
                           <a14:useLocalDpi xmlns:a14="http://schemas.microsoft.com/office/drawing/2010/main" val="0"/>
@@ -1737,7 +3597,6 @@
           <w:sz w:val="22"/>
           <w:szCs w:val="22"/>
         </w:rPr>
-        <w:lastRenderedPageBreak/>
         <w:drawing>
           <wp:anchor distT="0" distB="0" distL="114300" distR="114300" simplePos="0" relativeHeight="251658240" behindDoc="0" locked="0" layoutInCell="1" allowOverlap="1">
             <wp:simplePos x="904352" y="904352"/>
@@ -1764,7 +3623,7 @@
                     </pic:cNvPicPr>
                   </pic:nvPicPr>
                   <pic:blipFill>
-                    <a:blip r:embed="rId7">
+                    <a:blip r:embed="rId16">
                       <a:extLst>
                         <a:ext uri="{28A0092B-C50C-407E-A947-70E740481C1C}">
                           <a14:useLocalDpi xmlns:a14="http://schemas.microsoft.com/office/drawing/2010/main" val="0"/>
@@ -2064,7 +3923,6 @@
           <w:rFonts w:ascii="Arial" w:hAnsi="Arial" w:cs="Arial"/>
           <w:noProof/>
         </w:rPr>
-        <w:lastRenderedPageBreak/>
         <w:drawing>
           <wp:anchor distT="0" distB="0" distL="114300" distR="114300" simplePos="0" relativeHeight="251660288" behindDoc="0" locked="0" layoutInCell="1" allowOverlap="1">
             <wp:simplePos x="0" y="0"/>
@@ -2089,7 +3947,7 @@
                     <pic:cNvPicPr/>
                   </pic:nvPicPr>
                   <pic:blipFill>
-                    <a:blip r:embed="rId8">
+                    <a:blip r:embed="rId17">
                       <a:extLst>
                         <a:ext uri="{28A0092B-C50C-407E-A947-70E740481C1C}">
                           <a14:useLocalDpi xmlns:a14="http://schemas.microsoft.com/office/drawing/2010/main" val="0"/>
@@ -2165,7 +4023,6 @@
           <w:rFonts w:ascii="Arial" w:hAnsi="Arial" w:cs="Arial"/>
           <w:noProof/>
         </w:rPr>
-        <w:lastRenderedPageBreak/>
         <w:drawing>
           <wp:anchor distT="0" distB="0" distL="114300" distR="114300" simplePos="0" relativeHeight="251659264" behindDoc="0" locked="0" layoutInCell="1" allowOverlap="1">
             <wp:simplePos x="0" y="0"/>
@@ -2190,7 +4047,7 @@
                     <pic:cNvPicPr/>
                   </pic:nvPicPr>
                   <pic:blipFill>
-                    <a:blip r:embed="rId9">
+                    <a:blip r:embed="rId18">
                       <a:extLst>
                         <a:ext uri="{28A0092B-C50C-407E-A947-70E740481C1C}">
                           <a14:useLocalDpi xmlns:a14="http://schemas.microsoft.com/office/drawing/2010/main" val="0"/>
@@ -2243,7 +4100,6 @@
           <w:sz w:val="34"/>
           <w:szCs w:val="34"/>
         </w:rPr>
-        <w:lastRenderedPageBreak/>
         <w:drawing>
           <wp:inline distT="0" distB="0" distL="0" distR="0">
             <wp:extent cx="5760720" cy="6360795"/>
@@ -2260,7 +4116,7 @@
                     <pic:cNvPicPr/>
                   </pic:nvPicPr>
                   <pic:blipFill>
-                    <a:blip r:embed="rId10">
+                    <a:blip r:embed="rId19">
                       <a:extLst>
                         <a:ext uri="{28A0092B-C50C-407E-A947-70E740481C1C}">
                           <a14:useLocalDpi xmlns:a14="http://schemas.microsoft.com/office/drawing/2010/main" val="0"/>
@@ -2292,7 +4148,6 @@
         <w:rPr>
           <w:noProof/>
         </w:rPr>
-        <w:lastRenderedPageBreak/>
         <w:drawing>
           <wp:inline distT="0" distB="0" distL="0" distR="0">
             <wp:extent cx="5760720" cy="7466330"/>
@@ -2309,7 +4164,7 @@
                     <pic:cNvPicPr/>
                   </pic:nvPicPr>
                   <pic:blipFill>
-                    <a:blip r:embed="rId11">
+                    <a:blip r:embed="rId20">
                       <a:extLst>
                         <a:ext uri="{28A0092B-C50C-407E-A947-70E740481C1C}">
                           <a14:useLocalDpi xmlns:a14="http://schemas.microsoft.com/office/drawing/2010/main" val="0"/>
@@ -2348,7 +4203,6 @@
         <w:rPr>
           <w:noProof/>
         </w:rPr>
-        <w:lastRenderedPageBreak/>
         <w:drawing>
           <wp:inline distT="0" distB="0" distL="0" distR="0">
             <wp:extent cx="5760720" cy="6550025"/>
@@ -2365,7 +4219,7 @@
                     <pic:cNvPicPr/>
                   </pic:nvPicPr>
                   <pic:blipFill>
-                    <a:blip r:embed="rId12">
+                    <a:blip r:embed="rId21">
                       <a:extLst>
                         <a:ext uri="{28A0092B-C50C-407E-A947-70E740481C1C}">
                           <a14:useLocalDpi xmlns:a14="http://schemas.microsoft.com/office/drawing/2010/main" val="0"/>
@@ -2395,7 +4249,6 @@
         <w:rPr>
           <w:noProof/>
         </w:rPr>
-        <w:lastRenderedPageBreak/>
         <w:drawing>
           <wp:inline distT="0" distB="0" distL="0" distR="0">
             <wp:extent cx="5760720" cy="5146040"/>
@@ -2412,7 +4265,7 @@
                     <pic:cNvPicPr/>
                   </pic:nvPicPr>
                   <pic:blipFill>
-                    <a:blip r:embed="rId13">
+                    <a:blip r:embed="rId22">
                       <a:extLst>
                         <a:ext uri="{28A0092B-C50C-407E-A947-70E740481C1C}">
                           <a14:useLocalDpi xmlns:a14="http://schemas.microsoft.com/office/drawing/2010/main" val="0"/>
@@ -2448,8 +4301,6 @@
           <w:rFonts w:ascii="Arial" w:hAnsi="Arial" w:cs="Arial"/>
         </w:rPr>
       </w:pPr>
-      <w:bookmarkStart w:id="0" w:name="_GoBack"/>
-      <w:bookmarkEnd w:id="0"/>
       <w:r>
         <w:rPr>
           <w:rFonts w:ascii="Arial" w:hAnsi="Arial" w:cs="Arial"/>
@@ -2517,7 +4368,6 @@
           <w:sz w:val="24"/>
           <w:szCs w:val="24"/>
         </w:rPr>
-        <w:lastRenderedPageBreak/>
         <w:t xml:space="preserve">    </w:t>
       </w:r>
       <w:r>
@@ -2686,6 +4536,7 @@
         </w:rPr>
         <w:t xml:space="preserve">, </w:t>
       </w:r>
+      <w:proofErr w:type="spellStart"/>
       <w:r>
         <w:rPr>
           <w:rFonts w:ascii="Arial" w:hAnsi="Arial" w:cs="Arial"/>
@@ -2697,6 +4548,7 @@
         </w:rPr>
         <w:t>Manal</w:t>
       </w:r>
+      <w:proofErr w:type="spellEnd"/>
       <w:r>
         <w:rPr>
           <w:rFonts w:ascii="Arial" w:hAnsi="Arial" w:cs="Arial"/>
@@ -2706,7 +4558,7 @@
           <w:sz w:val="22"/>
           <w:szCs w:val="22"/>
         </w:rPr>
-        <w:t xml:space="preserve"> Bounizar, Nathan </w:t>
+        <w:t xml:space="preserve"> </w:t>
       </w:r>
       <w:proofErr w:type="spellStart"/>
       <w:r>
@@ -2718,7 +4570,7 @@
           <w:sz w:val="22"/>
           <w:szCs w:val="22"/>
         </w:rPr>
-        <w:t>Maingoutaud</w:t>
+        <w:t>Bounizar</w:t>
       </w:r>
       <w:proofErr w:type="spellEnd"/>
       <w:r>
@@ -2730,7 +4582,7 @@
           <w:sz w:val="22"/>
           <w:szCs w:val="22"/>
         </w:rPr>
-        <w:t>, Joffrey</w:t>
+        <w:t>, Nathan Maingoutaud, Joffrey</w:t>
       </w:r>
       <w:r>
         <w:rPr>
@@ -2860,7 +4712,6 @@
           <w:rFonts w:ascii="Arial" w:hAnsi="Arial" w:cs="Arial"/>
           <w:noProof/>
         </w:rPr>
-        <w:lastRenderedPageBreak/>
         <w:drawing>
           <wp:anchor distT="0" distB="0" distL="114300" distR="114300" simplePos="0" relativeHeight="251661312" behindDoc="0" locked="0" layoutInCell="1" allowOverlap="1">
             <wp:simplePos x="0" y="0"/>
@@ -2885,7 +4736,7 @@
                     <pic:cNvPicPr/>
                   </pic:nvPicPr>
                   <pic:blipFill>
-                    <a:blip r:embed="rId14" cstate="print">
+                    <a:blip r:embed="rId23" cstate="print">
                       <a:extLst>
                         <a:ext uri="{28A0092B-C50C-407E-A947-70E740481C1C}">
                           <a14:useLocalDpi xmlns:a14="http://schemas.microsoft.com/office/drawing/2010/main" val="0"/>

</xml_diff>

<commit_message>
modif expression des besoins
</commit_message>
<xml_diff>
--- a/Expression des besoins Bounizar Guillemeteau Maingoutaud Annan G1B.docx
+++ b/Expression des besoins Bounizar Guillemeteau Maingoutaud Annan G1B.docx
@@ -413,7 +413,15 @@
           <w:rFonts w:ascii="Arial" w:hAnsi="Arial" w:cs="Arial"/>
           <w:color w:val="000000"/>
         </w:rPr>
-        <w:t>Mr Outang souhaite un système informatique pour gérer les différentes taches de son parc de loisirs de 37 hectares. C’est un lieu de divertissement qui contient également un restaurant, un bar et plusieurs autres activités : des attractions animalières ainsi que des jeux pour enfants. Son parc a plusieurs taches à gérer et sa fréquentation a augmenté</w:t>
+        <w:t xml:space="preserve">Mr Outang souhaite un système informatique pour gérer les différentes taches de son parc de loisirs de 37 hectares. C’est un lieu de divertissement qui contient également un restaurant, un bar et plusieurs autres activités : des attractions animalières ainsi que des jeux pour enfants. Son parc a plusieurs taches à gérer et sa fréquentation a </w:t>
+      </w:r>
+      <w:proofErr w:type="spellStart"/>
+      <w:r>
+        <w:rPr>
+          <w:rFonts w:ascii="Arial" w:hAnsi="Arial" w:cs="Arial"/>
+          <w:color w:val="000000"/>
+        </w:rPr>
+        <w:t>augmenté</w:t>
       </w:r>
       <w:r>
         <w:rPr>
@@ -422,6 +430,7 @@
         </w:rPr>
         <w:t>e</w:t>
       </w:r>
+      <w:proofErr w:type="spellEnd"/>
       <w:r>
         <w:rPr>
           <w:rFonts w:ascii="Arial" w:hAnsi="Arial" w:cs="Arial"/>
@@ -1315,6 +1324,7 @@
           <w:sz w:val="34"/>
           <w:szCs w:val="34"/>
         </w:rPr>
+        <w:lastRenderedPageBreak/>
         <w:t>2.1.2.</w:t>
       </w:r>
       <w:r>
@@ -1641,1877 +1651,16 @@
         <w:spacing w:before="0" w:beforeAutospacing="0" w:after="0" w:afterAutospacing="0"/>
         <w:rPr>
           <w:rFonts w:ascii="Arial" w:hAnsi="Arial" w:cs="Arial"/>
-          <w:color w:val="000000"/>
-          <w:sz w:val="22"/>
-          <w:szCs w:val="22"/>
-        </w:rPr>
-      </w:pPr>
-      <w:r>
-        <w:rPr>
-          <w:rFonts w:ascii="Arial" w:hAnsi="Arial" w:cs="Arial"/>
-          <w:color w:val="000000"/>
-          <w:sz w:val="22"/>
-          <w:szCs w:val="22"/>
-        </w:rPr>
-        <w:t>Envoi des horaires :</w:t>
-      </w:r>
-    </w:p>
-    <w:p>
-      <w:pPr>
-        <w:pStyle w:val="NormalWeb"/>
-        <w:spacing w:before="0" w:beforeAutospacing="0" w:after="0" w:afterAutospacing="0"/>
-        <w:rPr>
-          <w:rFonts w:ascii="Arial" w:hAnsi="Arial" w:cs="Arial"/>
-          <w:color w:val="000000"/>
-          <w:sz w:val="22"/>
-          <w:szCs w:val="22"/>
-        </w:rPr>
-      </w:pPr>
-    </w:p>
-    <w:p>
-      <w:pPr>
-        <w:pStyle w:val="NormalWeb"/>
-        <w:spacing w:before="0" w:beforeAutospacing="0" w:after="0" w:afterAutospacing="0"/>
-        <w:rPr>
-          <w:rFonts w:ascii="Arial" w:hAnsi="Arial" w:cs="Arial"/>
-          <w:color w:val="000000"/>
-          <w:sz w:val="22"/>
-          <w:szCs w:val="22"/>
-        </w:rPr>
-      </w:pPr>
-      <w:r>
-        <w:rPr>
-          <w:rFonts w:ascii="Arial" w:hAnsi="Arial" w:cs="Arial"/>
-          <w:noProof/>
-          <w:color w:val="000000"/>
-          <w:sz w:val="22"/>
-          <w:szCs w:val="22"/>
-        </w:rPr>
-        <w:drawing>
-          <wp:inline distT="0" distB="0" distL="0" distR="0">
-            <wp:extent cx="3552825" cy="2667000"/>
-            <wp:effectExtent l="0" t="0" r="9525" b="0"/>
-            <wp:docPr id="4" name="Image 4" descr="Une image contenant texte, tableau blanc&#10;&#10;Description générée automatiquement"/>
-            <wp:cNvGraphicFramePr>
-              <a:graphicFrameLocks xmlns:a="http://schemas.openxmlformats.org/drawingml/2006/main" noChangeAspect="1"/>
-            </wp:cNvGraphicFramePr>
-            <a:graphic xmlns:a="http://schemas.openxmlformats.org/drawingml/2006/main">
-              <a:graphicData uri="http://schemas.openxmlformats.org/drawingml/2006/picture">
-                <pic:pic xmlns:pic="http://schemas.openxmlformats.org/drawingml/2006/picture">
-                  <pic:nvPicPr>
-                    <pic:cNvPr id="4" name="Envoyer Horaires.jpg"/>
-                    <pic:cNvPicPr/>
-                  </pic:nvPicPr>
-                  <pic:blipFill>
-                    <a:blip r:embed="rId6">
-                      <a:extLst>
-                        <a:ext uri="{28A0092B-C50C-407E-A947-70E740481C1C}">
-                          <a14:useLocalDpi xmlns:a14="http://schemas.microsoft.com/office/drawing/2010/main" val="0"/>
-                        </a:ext>
-                      </a:extLst>
-                    </a:blip>
-                    <a:stretch>
-                      <a:fillRect/>
-                    </a:stretch>
-                  </pic:blipFill>
-                  <pic:spPr>
-                    <a:xfrm>
-                      <a:off x="0" y="0"/>
-                      <a:ext cx="3552825" cy="2667000"/>
-                    </a:xfrm>
-                    <a:prstGeom prst="rect">
-                      <a:avLst/>
-                    </a:prstGeom>
-                  </pic:spPr>
-                </pic:pic>
-              </a:graphicData>
-            </a:graphic>
-          </wp:inline>
-        </w:drawing>
-      </w:r>
-    </w:p>
-    <w:p>
-      <w:pPr>
-        <w:pStyle w:val="NormalWeb"/>
-        <w:spacing w:before="0" w:beforeAutospacing="0" w:after="0" w:afterAutospacing="0"/>
-        <w:rPr>
-          <w:rFonts w:ascii="Arial" w:hAnsi="Arial" w:cs="Arial"/>
-          <w:color w:val="000000"/>
-          <w:sz w:val="22"/>
-          <w:szCs w:val="22"/>
-        </w:rPr>
-      </w:pPr>
-    </w:p>
-    <w:p>
-      <w:pPr>
-        <w:pStyle w:val="NormalWeb"/>
-        <w:spacing w:before="0" w:beforeAutospacing="0" w:after="0" w:afterAutospacing="0"/>
-        <w:rPr>
-          <w:rFonts w:ascii="Arial" w:hAnsi="Arial" w:cs="Arial"/>
-          <w:color w:val="000000"/>
-          <w:sz w:val="22"/>
-          <w:szCs w:val="22"/>
-        </w:rPr>
-      </w:pPr>
-    </w:p>
-    <w:p>
-      <w:pPr>
-        <w:pStyle w:val="NormalWeb"/>
-        <w:spacing w:before="0" w:beforeAutospacing="0" w:after="0" w:afterAutospacing="0"/>
-        <w:rPr>
-          <w:rFonts w:ascii="Arial" w:hAnsi="Arial" w:cs="Arial"/>
-          <w:color w:val="000000"/>
-          <w:sz w:val="22"/>
-          <w:szCs w:val="22"/>
-        </w:rPr>
-      </w:pPr>
-      <w:r>
-        <w:rPr>
-          <w:rFonts w:ascii="Arial" w:hAnsi="Arial" w:cs="Arial"/>
-          <w:color w:val="000000"/>
-          <w:sz w:val="22"/>
-          <w:szCs w:val="22"/>
-        </w:rPr>
-        <w:t>Créer planning :</w:t>
-      </w:r>
-    </w:p>
-    <w:p>
-      <w:pPr>
-        <w:pStyle w:val="NormalWeb"/>
-        <w:spacing w:before="0" w:beforeAutospacing="0" w:after="0" w:afterAutospacing="0"/>
-        <w:rPr>
-          <w:rFonts w:ascii="Arial" w:hAnsi="Arial" w:cs="Arial"/>
-          <w:color w:val="000000"/>
-          <w:sz w:val="22"/>
-          <w:szCs w:val="22"/>
-        </w:rPr>
-      </w:pPr>
-    </w:p>
-    <w:p>
-      <w:pPr>
-        <w:pStyle w:val="NormalWeb"/>
-        <w:spacing w:before="0" w:beforeAutospacing="0" w:after="0" w:afterAutospacing="0"/>
-        <w:rPr>
-          <w:rFonts w:ascii="Arial" w:hAnsi="Arial" w:cs="Arial"/>
-          <w:color w:val="000000"/>
-          <w:sz w:val="22"/>
-          <w:szCs w:val="22"/>
-        </w:rPr>
-      </w:pPr>
-      <w:r>
-        <w:rPr>
-          <w:rFonts w:ascii="Arial" w:hAnsi="Arial" w:cs="Arial"/>
-          <w:noProof/>
-          <w:color w:val="000000"/>
-          <w:sz w:val="22"/>
-          <w:szCs w:val="22"/>
-        </w:rPr>
-        <w:drawing>
-          <wp:inline distT="0" distB="0" distL="0" distR="0">
-            <wp:extent cx="2667000" cy="3552825"/>
-            <wp:effectExtent l="0" t="0" r="0" b="9525"/>
-            <wp:docPr id="5" name="Image 5" descr="Une image contenant texte, tableau blanc&#10;&#10;Description générée automatiquement"/>
-            <wp:cNvGraphicFramePr>
-              <a:graphicFrameLocks xmlns:a="http://schemas.openxmlformats.org/drawingml/2006/main" noChangeAspect="1"/>
-            </wp:cNvGraphicFramePr>
-            <a:graphic xmlns:a="http://schemas.openxmlformats.org/drawingml/2006/main">
-              <a:graphicData uri="http://schemas.openxmlformats.org/drawingml/2006/picture">
-                <pic:pic xmlns:pic="http://schemas.openxmlformats.org/drawingml/2006/picture">
-                  <pic:nvPicPr>
-                    <pic:cNvPr id="5" name="creer planning.jpg"/>
-                    <pic:cNvPicPr/>
-                  </pic:nvPicPr>
-                  <pic:blipFill>
-                    <a:blip r:embed="rId7">
-                      <a:extLst>
-                        <a:ext uri="{28A0092B-C50C-407E-A947-70E740481C1C}">
-                          <a14:useLocalDpi xmlns:a14="http://schemas.microsoft.com/office/drawing/2010/main" val="0"/>
-                        </a:ext>
-                      </a:extLst>
-                    </a:blip>
-                    <a:stretch>
-                      <a:fillRect/>
-                    </a:stretch>
-                  </pic:blipFill>
-                  <pic:spPr>
-                    <a:xfrm>
-                      <a:off x="0" y="0"/>
-                      <a:ext cx="2667000" cy="3552825"/>
-                    </a:xfrm>
-                    <a:prstGeom prst="rect">
-                      <a:avLst/>
-                    </a:prstGeom>
-                  </pic:spPr>
-                </pic:pic>
-              </a:graphicData>
-            </a:graphic>
-          </wp:inline>
-        </w:drawing>
-      </w:r>
-    </w:p>
-    <w:p>
-      <w:pPr>
-        <w:pStyle w:val="NormalWeb"/>
-        <w:spacing w:before="0" w:beforeAutospacing="0" w:after="0" w:afterAutospacing="0"/>
-        <w:rPr>
-          <w:rFonts w:ascii="Arial" w:hAnsi="Arial" w:cs="Arial"/>
-          <w:color w:val="000000"/>
-          <w:sz w:val="22"/>
-          <w:szCs w:val="22"/>
-        </w:rPr>
-      </w:pPr>
-    </w:p>
-    <w:p>
-      <w:pPr>
-        <w:pStyle w:val="NormalWeb"/>
-        <w:spacing w:before="0" w:beforeAutospacing="0" w:after="0" w:afterAutospacing="0"/>
-        <w:rPr>
-          <w:rFonts w:ascii="Arial" w:hAnsi="Arial" w:cs="Arial"/>
-          <w:color w:val="000000"/>
-          <w:sz w:val="22"/>
-          <w:szCs w:val="22"/>
-        </w:rPr>
-      </w:pPr>
-    </w:p>
-    <w:p>
-      <w:pPr>
-        <w:pStyle w:val="NormalWeb"/>
-        <w:spacing w:before="0" w:beforeAutospacing="0" w:after="0" w:afterAutospacing="0"/>
-        <w:rPr>
-          <w:rFonts w:ascii="Arial" w:hAnsi="Arial" w:cs="Arial"/>
-          <w:color w:val="000000"/>
-          <w:sz w:val="22"/>
-          <w:szCs w:val="22"/>
-        </w:rPr>
-      </w:pPr>
-    </w:p>
-    <w:p>
-      <w:pPr>
-        <w:pStyle w:val="NormalWeb"/>
-        <w:spacing w:before="0" w:beforeAutospacing="0" w:after="0" w:afterAutospacing="0"/>
-        <w:rPr>
-          <w:rFonts w:ascii="Arial" w:hAnsi="Arial" w:cs="Arial"/>
-          <w:color w:val="000000"/>
-          <w:sz w:val="22"/>
-          <w:szCs w:val="22"/>
-        </w:rPr>
-      </w:pPr>
-    </w:p>
-    <w:p>
-      <w:pPr>
-        <w:pStyle w:val="NormalWeb"/>
-        <w:spacing w:before="0" w:beforeAutospacing="0" w:after="0" w:afterAutospacing="0"/>
-        <w:rPr>
-          <w:rFonts w:ascii="Arial" w:hAnsi="Arial" w:cs="Arial"/>
-          <w:color w:val="000000"/>
-          <w:sz w:val="22"/>
-          <w:szCs w:val="22"/>
-        </w:rPr>
-      </w:pPr>
-    </w:p>
-    <w:p>
-      <w:pPr>
-        <w:pStyle w:val="NormalWeb"/>
-        <w:spacing w:before="0" w:beforeAutospacing="0" w:after="0" w:afterAutospacing="0"/>
-        <w:rPr>
-          <w:rFonts w:ascii="Arial" w:hAnsi="Arial" w:cs="Arial"/>
-          <w:color w:val="000000"/>
-          <w:sz w:val="22"/>
-          <w:szCs w:val="22"/>
-        </w:rPr>
-      </w:pPr>
-    </w:p>
-    <w:p>
-      <w:pPr>
-        <w:pStyle w:val="NormalWeb"/>
-        <w:spacing w:before="0" w:beforeAutospacing="0" w:after="0" w:afterAutospacing="0"/>
-        <w:rPr>
-          <w:rFonts w:ascii="Arial" w:hAnsi="Arial" w:cs="Arial"/>
-          <w:color w:val="000000"/>
-          <w:sz w:val="22"/>
-          <w:szCs w:val="22"/>
-        </w:rPr>
-      </w:pPr>
-    </w:p>
-    <w:p>
-      <w:pPr>
-        <w:pStyle w:val="NormalWeb"/>
-        <w:spacing w:before="0" w:beforeAutospacing="0" w:after="0" w:afterAutospacing="0"/>
-        <w:rPr>
-          <w:rFonts w:ascii="Arial" w:hAnsi="Arial" w:cs="Arial"/>
-          <w:color w:val="000000"/>
-          <w:sz w:val="22"/>
-          <w:szCs w:val="22"/>
-        </w:rPr>
-      </w:pPr>
-    </w:p>
-    <w:p>
-      <w:pPr>
-        <w:pStyle w:val="NormalWeb"/>
-        <w:spacing w:before="0" w:beforeAutospacing="0" w:after="0" w:afterAutospacing="0"/>
-        <w:rPr>
-          <w:rFonts w:ascii="Arial" w:hAnsi="Arial" w:cs="Arial"/>
-          <w:color w:val="000000"/>
-          <w:sz w:val="22"/>
-          <w:szCs w:val="22"/>
-        </w:rPr>
-      </w:pPr>
-    </w:p>
-    <w:p>
-      <w:pPr>
-        <w:pStyle w:val="NormalWeb"/>
-        <w:spacing w:before="0" w:beforeAutospacing="0" w:after="0" w:afterAutospacing="0"/>
-        <w:rPr>
-          <w:rFonts w:ascii="Arial" w:hAnsi="Arial" w:cs="Arial"/>
-          <w:color w:val="000000"/>
-          <w:sz w:val="22"/>
-          <w:szCs w:val="22"/>
-        </w:rPr>
-      </w:pPr>
-    </w:p>
-    <w:p>
-      <w:pPr>
-        <w:pStyle w:val="NormalWeb"/>
-        <w:spacing w:before="0" w:beforeAutospacing="0" w:after="0" w:afterAutospacing="0"/>
-        <w:rPr>
-          <w:rFonts w:ascii="Arial" w:hAnsi="Arial" w:cs="Arial"/>
-          <w:color w:val="000000"/>
-          <w:sz w:val="22"/>
-          <w:szCs w:val="22"/>
-        </w:rPr>
-      </w:pPr>
-      <w:r>
-        <w:rPr>
-          <w:rFonts w:ascii="Arial" w:hAnsi="Arial" w:cs="Arial"/>
-          <w:color w:val="000000"/>
-          <w:sz w:val="22"/>
-          <w:szCs w:val="22"/>
-        </w:rPr>
-        <w:t>Modifier planning</w:t>
-      </w:r>
-      <w:r>
-        <w:rPr>
-          <w:rFonts w:ascii="Arial" w:hAnsi="Arial" w:cs="Arial"/>
-          <w:color w:val="000000"/>
-          <w:sz w:val="22"/>
-          <w:szCs w:val="22"/>
-        </w:rPr>
-        <w:t> :</w:t>
-      </w:r>
-    </w:p>
-    <w:p>
-      <w:pPr>
-        <w:pStyle w:val="NormalWeb"/>
-        <w:spacing w:before="0" w:beforeAutospacing="0" w:after="0" w:afterAutospacing="0"/>
-        <w:rPr>
-          <w:rFonts w:ascii="Arial" w:hAnsi="Arial" w:cs="Arial"/>
-          <w:color w:val="000000"/>
-          <w:sz w:val="22"/>
-          <w:szCs w:val="22"/>
-        </w:rPr>
-      </w:pPr>
-    </w:p>
-    <w:p>
-      <w:pPr>
-        <w:pStyle w:val="NormalWeb"/>
-        <w:spacing w:before="0" w:beforeAutospacing="0" w:after="0" w:afterAutospacing="0"/>
-        <w:rPr>
-          <w:rFonts w:ascii="Arial" w:hAnsi="Arial" w:cs="Arial"/>
-          <w:color w:val="000000"/>
-          <w:sz w:val="22"/>
-          <w:szCs w:val="22"/>
-        </w:rPr>
-      </w:pPr>
-      <w:r>
-        <w:rPr>
-          <w:rFonts w:ascii="Arial" w:hAnsi="Arial" w:cs="Arial"/>
-          <w:color w:val="000000"/>
-          <w:sz w:val="22"/>
-          <w:szCs w:val="22"/>
-        </w:rPr>
-        <w:t xml:space="preserve"> </w:t>
-      </w:r>
-      <w:r>
-        <w:rPr>
-          <w:rFonts w:ascii="Arial" w:hAnsi="Arial" w:cs="Arial"/>
-          <w:noProof/>
-          <w:color w:val="000000"/>
-          <w:sz w:val="22"/>
-          <w:szCs w:val="22"/>
-        </w:rPr>
-        <w:drawing>
-          <wp:inline distT="0" distB="0" distL="0" distR="0">
-            <wp:extent cx="2667000" cy="3552825"/>
-            <wp:effectExtent l="0" t="0" r="0" b="9525"/>
-            <wp:docPr id="9" name="Image 9" descr="Une image contenant texte, tableau blanc&#10;&#10;Description générée automatiquement"/>
-            <wp:cNvGraphicFramePr>
-              <a:graphicFrameLocks xmlns:a="http://schemas.openxmlformats.org/drawingml/2006/main" noChangeAspect="1"/>
-            </wp:cNvGraphicFramePr>
-            <a:graphic xmlns:a="http://schemas.openxmlformats.org/drawingml/2006/main">
-              <a:graphicData uri="http://schemas.openxmlformats.org/drawingml/2006/picture">
-                <pic:pic xmlns:pic="http://schemas.openxmlformats.org/drawingml/2006/picture">
-                  <pic:nvPicPr>
-                    <pic:cNvPr id="9" name="modifier planning.jpg"/>
-                    <pic:cNvPicPr/>
-                  </pic:nvPicPr>
-                  <pic:blipFill>
-                    <a:blip r:embed="rId8">
-                      <a:extLst>
-                        <a:ext uri="{28A0092B-C50C-407E-A947-70E740481C1C}">
-                          <a14:useLocalDpi xmlns:a14="http://schemas.microsoft.com/office/drawing/2010/main" val="0"/>
-                        </a:ext>
-                      </a:extLst>
-                    </a:blip>
-                    <a:stretch>
-                      <a:fillRect/>
-                    </a:stretch>
-                  </pic:blipFill>
-                  <pic:spPr>
-                    <a:xfrm>
-                      <a:off x="0" y="0"/>
-                      <a:ext cx="2667000" cy="3552825"/>
-                    </a:xfrm>
-                    <a:prstGeom prst="rect">
-                      <a:avLst/>
-                    </a:prstGeom>
-                  </pic:spPr>
-                </pic:pic>
-              </a:graphicData>
-            </a:graphic>
-          </wp:inline>
-        </w:drawing>
-      </w:r>
-    </w:p>
-    <w:p>
-      <w:pPr>
-        <w:pStyle w:val="NormalWeb"/>
-        <w:spacing w:before="0" w:beforeAutospacing="0" w:after="0" w:afterAutospacing="0"/>
-        <w:rPr>
-          <w:rFonts w:ascii="Arial" w:hAnsi="Arial" w:cs="Arial"/>
-          <w:color w:val="000000"/>
-          <w:sz w:val="22"/>
-          <w:szCs w:val="22"/>
-        </w:rPr>
-      </w:pPr>
-    </w:p>
-    <w:p>
-      <w:pPr>
-        <w:pStyle w:val="NormalWeb"/>
-        <w:spacing w:before="0" w:beforeAutospacing="0" w:after="0" w:afterAutospacing="0"/>
-        <w:rPr>
-          <w:rFonts w:ascii="Arial" w:hAnsi="Arial" w:cs="Arial"/>
-          <w:color w:val="000000"/>
-          <w:sz w:val="22"/>
-          <w:szCs w:val="22"/>
-        </w:rPr>
-      </w:pPr>
-      <w:r>
-        <w:rPr>
-          <w:rFonts w:ascii="Arial" w:hAnsi="Arial" w:cs="Arial"/>
-          <w:color w:val="000000"/>
-          <w:sz w:val="22"/>
-          <w:szCs w:val="22"/>
-        </w:rPr>
-        <w:t>Supprimer pla</w:t>
-      </w:r>
-      <w:r>
-        <w:rPr>
-          <w:rFonts w:ascii="Arial" w:hAnsi="Arial" w:cs="Arial"/>
-          <w:color w:val="000000"/>
-          <w:sz w:val="22"/>
-          <w:szCs w:val="22"/>
-        </w:rPr>
-        <w:t>nning</w:t>
-      </w:r>
-      <w:r>
-        <w:rPr>
-          <w:rFonts w:ascii="Arial" w:hAnsi="Arial" w:cs="Arial"/>
-          <w:color w:val="000000"/>
-          <w:sz w:val="22"/>
-          <w:szCs w:val="22"/>
-        </w:rPr>
-        <w:t> :</w:t>
-      </w:r>
-    </w:p>
-    <w:p>
-      <w:pPr>
-        <w:pStyle w:val="NormalWeb"/>
-        <w:spacing w:before="0" w:beforeAutospacing="0" w:after="0" w:afterAutospacing="0"/>
-        <w:rPr>
-          <w:rFonts w:ascii="Arial" w:hAnsi="Arial" w:cs="Arial"/>
-          <w:color w:val="000000"/>
-          <w:sz w:val="22"/>
-          <w:szCs w:val="22"/>
-        </w:rPr>
-      </w:pPr>
-    </w:p>
-    <w:p>
-      <w:pPr>
-        <w:pStyle w:val="NormalWeb"/>
-        <w:spacing w:before="0" w:beforeAutospacing="0" w:after="0" w:afterAutospacing="0"/>
-        <w:rPr>
-          <w:rFonts w:ascii="Arial" w:hAnsi="Arial" w:cs="Arial"/>
-          <w:color w:val="000000"/>
-          <w:sz w:val="22"/>
-          <w:szCs w:val="22"/>
-        </w:rPr>
-      </w:pPr>
-      <w:r>
-        <w:rPr>
-          <w:rFonts w:ascii="Arial" w:hAnsi="Arial" w:cs="Arial"/>
-          <w:noProof/>
-          <w:color w:val="000000"/>
-          <w:sz w:val="22"/>
-          <w:szCs w:val="22"/>
-        </w:rPr>
-        <w:drawing>
-          <wp:inline distT="0" distB="0" distL="0" distR="0">
-            <wp:extent cx="2667000" cy="3552825"/>
-            <wp:effectExtent l="0" t="0" r="0" b="9525"/>
-            <wp:docPr id="14" name="Image 14" descr="Une image contenant texte, tableau blanc&#10;&#10;Description générée automatiquement"/>
-            <wp:cNvGraphicFramePr>
-              <a:graphicFrameLocks xmlns:a="http://schemas.openxmlformats.org/drawingml/2006/main" noChangeAspect="1"/>
-            </wp:cNvGraphicFramePr>
-            <a:graphic xmlns:a="http://schemas.openxmlformats.org/drawingml/2006/main">
-              <a:graphicData uri="http://schemas.openxmlformats.org/drawingml/2006/picture">
-                <pic:pic xmlns:pic="http://schemas.openxmlformats.org/drawingml/2006/picture">
-                  <pic:nvPicPr>
-                    <pic:cNvPr id="14" name="supprimer planning.jpg"/>
-                    <pic:cNvPicPr/>
-                  </pic:nvPicPr>
-                  <pic:blipFill>
-                    <a:blip r:embed="rId9">
-                      <a:extLst>
-                        <a:ext uri="{28A0092B-C50C-407E-A947-70E740481C1C}">
-                          <a14:useLocalDpi xmlns:a14="http://schemas.microsoft.com/office/drawing/2010/main" val="0"/>
-                        </a:ext>
-                      </a:extLst>
-                    </a:blip>
-                    <a:stretch>
-                      <a:fillRect/>
-                    </a:stretch>
-                  </pic:blipFill>
-                  <pic:spPr>
-                    <a:xfrm>
-                      <a:off x="0" y="0"/>
-                      <a:ext cx="2667000" cy="3552825"/>
-                    </a:xfrm>
-                    <a:prstGeom prst="rect">
-                      <a:avLst/>
-                    </a:prstGeom>
-                  </pic:spPr>
-                </pic:pic>
-              </a:graphicData>
-            </a:graphic>
-          </wp:inline>
-        </w:drawing>
-      </w:r>
-    </w:p>
-    <w:p>
-      <w:pPr>
-        <w:pStyle w:val="NormalWeb"/>
-        <w:spacing w:before="0" w:beforeAutospacing="0" w:after="0" w:afterAutospacing="0"/>
-        <w:rPr>
-          <w:rFonts w:ascii="Arial" w:hAnsi="Arial" w:cs="Arial"/>
-          <w:color w:val="000000"/>
-          <w:sz w:val="22"/>
-          <w:szCs w:val="22"/>
-        </w:rPr>
-      </w:pPr>
-    </w:p>
-    <w:p>
-      <w:pPr>
-        <w:pStyle w:val="NormalWeb"/>
-        <w:spacing w:before="0" w:beforeAutospacing="0" w:after="0" w:afterAutospacing="0"/>
-        <w:rPr>
-          <w:rFonts w:ascii="Arial" w:hAnsi="Arial" w:cs="Arial"/>
-          <w:color w:val="000000"/>
-          <w:sz w:val="22"/>
-          <w:szCs w:val="22"/>
-        </w:rPr>
-      </w:pPr>
-    </w:p>
-    <w:p>
-      <w:pPr>
-        <w:pStyle w:val="NormalWeb"/>
-        <w:spacing w:before="0" w:beforeAutospacing="0" w:after="0" w:afterAutospacing="0"/>
-        <w:rPr>
-          <w:rFonts w:ascii="Arial" w:hAnsi="Arial" w:cs="Arial"/>
-          <w:color w:val="000000"/>
-          <w:sz w:val="22"/>
-          <w:szCs w:val="22"/>
-        </w:rPr>
-      </w:pPr>
-    </w:p>
-    <w:p>
-      <w:pPr>
-        <w:pStyle w:val="NormalWeb"/>
-        <w:spacing w:before="0" w:beforeAutospacing="0" w:after="0" w:afterAutospacing="0"/>
-        <w:rPr>
-          <w:rFonts w:ascii="Arial" w:hAnsi="Arial" w:cs="Arial"/>
-          <w:color w:val="000000"/>
-          <w:sz w:val="22"/>
-          <w:szCs w:val="22"/>
-        </w:rPr>
-      </w:pPr>
-    </w:p>
-    <w:p>
-      <w:pPr>
-        <w:pStyle w:val="NormalWeb"/>
-        <w:spacing w:before="0" w:beforeAutospacing="0" w:after="0" w:afterAutospacing="0"/>
-        <w:rPr>
-          <w:rFonts w:ascii="Arial" w:hAnsi="Arial" w:cs="Arial"/>
-          <w:color w:val="000000"/>
-          <w:sz w:val="22"/>
-          <w:szCs w:val="22"/>
-        </w:rPr>
-      </w:pPr>
-    </w:p>
-    <w:p>
-      <w:pPr>
-        <w:pStyle w:val="NormalWeb"/>
-        <w:spacing w:before="0" w:beforeAutospacing="0" w:after="0" w:afterAutospacing="0"/>
-        <w:rPr>
-          <w:rFonts w:ascii="Arial" w:hAnsi="Arial" w:cs="Arial"/>
-          <w:color w:val="000000"/>
-          <w:sz w:val="22"/>
-          <w:szCs w:val="22"/>
-        </w:rPr>
-      </w:pPr>
-    </w:p>
-    <w:p>
-      <w:pPr>
-        <w:pStyle w:val="NormalWeb"/>
-        <w:spacing w:before="0" w:beforeAutospacing="0" w:after="0" w:afterAutospacing="0"/>
-        <w:rPr>
-          <w:rFonts w:ascii="Arial" w:hAnsi="Arial" w:cs="Arial"/>
-          <w:color w:val="000000"/>
-          <w:sz w:val="22"/>
-          <w:szCs w:val="22"/>
-        </w:rPr>
-      </w:pPr>
-      <w:r>
-        <w:rPr>
-          <w:rFonts w:ascii="Arial" w:hAnsi="Arial" w:cs="Arial"/>
-          <w:color w:val="000000"/>
-          <w:sz w:val="22"/>
-          <w:szCs w:val="22"/>
-        </w:rPr>
-        <w:t>Consulter</w:t>
-      </w:r>
-      <w:r>
-        <w:rPr>
-          <w:rFonts w:ascii="Arial" w:hAnsi="Arial" w:cs="Arial"/>
-          <w:color w:val="000000"/>
-          <w:sz w:val="22"/>
-          <w:szCs w:val="22"/>
-        </w:rPr>
-        <w:t xml:space="preserve"> planning</w:t>
-      </w:r>
-      <w:r>
-        <w:rPr>
-          <w:rFonts w:ascii="Arial" w:hAnsi="Arial" w:cs="Arial"/>
-          <w:color w:val="000000"/>
-          <w:sz w:val="22"/>
-          <w:szCs w:val="22"/>
-        </w:rPr>
-        <w:t> :</w:t>
-      </w:r>
-    </w:p>
-    <w:p>
-      <w:pPr>
-        <w:pStyle w:val="NormalWeb"/>
-        <w:spacing w:before="0" w:beforeAutospacing="0" w:after="0" w:afterAutospacing="0"/>
-        <w:rPr>
-          <w:rFonts w:ascii="Arial" w:hAnsi="Arial" w:cs="Arial"/>
-          <w:color w:val="000000"/>
-          <w:sz w:val="22"/>
-          <w:szCs w:val="22"/>
-        </w:rPr>
-      </w:pPr>
-    </w:p>
-    <w:p>
-      <w:pPr>
-        <w:pStyle w:val="NormalWeb"/>
-        <w:spacing w:before="0" w:beforeAutospacing="0" w:after="0" w:afterAutospacing="0"/>
-        <w:rPr>
-          <w:rFonts w:ascii="Arial" w:hAnsi="Arial" w:cs="Arial"/>
-          <w:color w:val="000000"/>
-          <w:sz w:val="22"/>
-          <w:szCs w:val="22"/>
-        </w:rPr>
-      </w:pPr>
-      <w:r>
-        <w:rPr>
-          <w:rFonts w:ascii="Arial" w:hAnsi="Arial" w:cs="Arial"/>
-          <w:noProof/>
-          <w:color w:val="000000"/>
-          <w:sz w:val="22"/>
-          <w:szCs w:val="22"/>
-        </w:rPr>
-        <w:drawing>
-          <wp:inline distT="0" distB="0" distL="0" distR="0">
-            <wp:extent cx="3552825" cy="2667000"/>
-            <wp:effectExtent l="0" t="0" r="9525" b="0"/>
-            <wp:docPr id="15" name="Image 15" descr="Une image contenant texte, tableau blanc&#10;&#10;Description générée automatiquement"/>
-            <wp:cNvGraphicFramePr>
-              <a:graphicFrameLocks xmlns:a="http://schemas.openxmlformats.org/drawingml/2006/main" noChangeAspect="1"/>
-            </wp:cNvGraphicFramePr>
-            <a:graphic xmlns:a="http://schemas.openxmlformats.org/drawingml/2006/main">
-              <a:graphicData uri="http://schemas.openxmlformats.org/drawingml/2006/picture">
-                <pic:pic xmlns:pic="http://schemas.openxmlformats.org/drawingml/2006/picture">
-                  <pic:nvPicPr>
-                    <pic:cNvPr id="15" name="consulter planning (employé).jpg"/>
-                    <pic:cNvPicPr/>
-                  </pic:nvPicPr>
-                  <pic:blipFill>
-                    <a:blip r:embed="rId10">
-                      <a:extLst>
-                        <a:ext uri="{28A0092B-C50C-407E-A947-70E740481C1C}">
-                          <a14:useLocalDpi xmlns:a14="http://schemas.microsoft.com/office/drawing/2010/main" val="0"/>
-                        </a:ext>
-                      </a:extLst>
-                    </a:blip>
-                    <a:stretch>
-                      <a:fillRect/>
-                    </a:stretch>
-                  </pic:blipFill>
-                  <pic:spPr>
-                    <a:xfrm>
-                      <a:off x="0" y="0"/>
-                      <a:ext cx="3552825" cy="2667000"/>
-                    </a:xfrm>
-                    <a:prstGeom prst="rect">
-                      <a:avLst/>
-                    </a:prstGeom>
-                  </pic:spPr>
-                </pic:pic>
-              </a:graphicData>
-            </a:graphic>
-          </wp:inline>
-        </w:drawing>
-      </w:r>
-    </w:p>
-    <w:p>
-      <w:pPr>
-        <w:pStyle w:val="NormalWeb"/>
-        <w:spacing w:before="0" w:beforeAutospacing="0" w:after="0" w:afterAutospacing="0"/>
-        <w:rPr>
-          <w:rFonts w:ascii="Arial" w:hAnsi="Arial" w:cs="Arial"/>
-          <w:color w:val="000000"/>
-          <w:sz w:val="22"/>
-          <w:szCs w:val="22"/>
-        </w:rPr>
-      </w:pPr>
-    </w:p>
-    <w:p>
-      <w:pPr>
-        <w:pStyle w:val="NormalWeb"/>
-        <w:spacing w:before="0" w:beforeAutospacing="0" w:after="0" w:afterAutospacing="0"/>
-        <w:rPr>
-          <w:rFonts w:ascii="Arial" w:hAnsi="Arial" w:cs="Arial"/>
-          <w:color w:val="000000"/>
-          <w:sz w:val="22"/>
-          <w:szCs w:val="22"/>
-        </w:rPr>
-      </w:pPr>
-    </w:p>
-    <w:p>
-      <w:pPr>
-        <w:pStyle w:val="NormalWeb"/>
-        <w:spacing w:before="0" w:beforeAutospacing="0" w:after="0" w:afterAutospacing="0"/>
-        <w:rPr>
-          <w:rFonts w:ascii="Arial" w:hAnsi="Arial" w:cs="Arial"/>
-          <w:color w:val="000000"/>
-          <w:sz w:val="22"/>
-          <w:szCs w:val="22"/>
-        </w:rPr>
-      </w:pPr>
-      <w:r>
-        <w:rPr>
-          <w:rFonts w:ascii="Arial" w:hAnsi="Arial" w:cs="Arial"/>
-          <w:noProof/>
-          <w:color w:val="000000"/>
-          <w:sz w:val="22"/>
-          <w:szCs w:val="22"/>
-        </w:rPr>
-        <w:drawing>
-          <wp:inline distT="0" distB="0" distL="0" distR="0">
-            <wp:extent cx="3552825" cy="2667000"/>
-            <wp:effectExtent l="0" t="0" r="9525" b="0"/>
-            <wp:docPr id="16" name="Image 16" descr="Une image contenant texte, tableau blanc&#10;&#10;Description générée automatiquement"/>
-            <wp:cNvGraphicFramePr>
-              <a:graphicFrameLocks xmlns:a="http://schemas.openxmlformats.org/drawingml/2006/main" noChangeAspect="1"/>
-            </wp:cNvGraphicFramePr>
-            <a:graphic xmlns:a="http://schemas.openxmlformats.org/drawingml/2006/main">
-              <a:graphicData uri="http://schemas.openxmlformats.org/drawingml/2006/picture">
-                <pic:pic xmlns:pic="http://schemas.openxmlformats.org/drawingml/2006/picture">
-                  <pic:nvPicPr>
-                    <pic:cNvPr id="16" name="consulter planning (secrétaire).jpg"/>
-                    <pic:cNvPicPr/>
-                  </pic:nvPicPr>
-                  <pic:blipFill>
-                    <a:blip r:embed="rId11">
-                      <a:extLst>
-                        <a:ext uri="{28A0092B-C50C-407E-A947-70E740481C1C}">
-                          <a14:useLocalDpi xmlns:a14="http://schemas.microsoft.com/office/drawing/2010/main" val="0"/>
-                        </a:ext>
-                      </a:extLst>
-                    </a:blip>
-                    <a:stretch>
-                      <a:fillRect/>
-                    </a:stretch>
-                  </pic:blipFill>
-                  <pic:spPr>
-                    <a:xfrm>
-                      <a:off x="0" y="0"/>
-                      <a:ext cx="3552825" cy="2667000"/>
-                    </a:xfrm>
-                    <a:prstGeom prst="rect">
-                      <a:avLst/>
-                    </a:prstGeom>
-                  </pic:spPr>
-                </pic:pic>
-              </a:graphicData>
-            </a:graphic>
-          </wp:inline>
-        </w:drawing>
-      </w:r>
-    </w:p>
-    <w:p>
-      <w:pPr>
-        <w:pStyle w:val="NormalWeb"/>
-        <w:spacing w:before="0" w:beforeAutospacing="0" w:after="0" w:afterAutospacing="0"/>
-        <w:rPr>
-          <w:rFonts w:ascii="Arial" w:hAnsi="Arial" w:cs="Arial"/>
-          <w:color w:val="000000"/>
-          <w:sz w:val="22"/>
-          <w:szCs w:val="22"/>
-        </w:rPr>
-      </w:pPr>
-    </w:p>
-    <w:p>
-      <w:pPr>
-        <w:pStyle w:val="NormalWeb"/>
-        <w:spacing w:before="0" w:beforeAutospacing="0" w:after="0" w:afterAutospacing="0"/>
-        <w:rPr>
-          <w:rFonts w:ascii="Arial" w:hAnsi="Arial" w:cs="Arial"/>
-          <w:color w:val="000000"/>
-          <w:sz w:val="22"/>
-          <w:szCs w:val="22"/>
-        </w:rPr>
-      </w:pPr>
-    </w:p>
-    <w:p>
-      <w:pPr>
-        <w:pStyle w:val="NormalWeb"/>
-        <w:spacing w:before="0" w:beforeAutospacing="0" w:after="0" w:afterAutospacing="0"/>
-        <w:rPr>
-          <w:rFonts w:ascii="Arial" w:hAnsi="Arial" w:cs="Arial"/>
-          <w:color w:val="000000"/>
-          <w:sz w:val="22"/>
-          <w:szCs w:val="22"/>
-        </w:rPr>
-      </w:pPr>
-    </w:p>
-    <w:p>
-      <w:pPr>
-        <w:pStyle w:val="NormalWeb"/>
-        <w:spacing w:before="0" w:beforeAutospacing="0" w:after="0" w:afterAutospacing="0"/>
-        <w:rPr>
-          <w:rFonts w:ascii="Arial" w:hAnsi="Arial" w:cs="Arial"/>
-          <w:color w:val="000000"/>
-          <w:sz w:val="22"/>
-          <w:szCs w:val="22"/>
-        </w:rPr>
-      </w:pPr>
-    </w:p>
-    <w:p>
-      <w:pPr>
-        <w:pStyle w:val="NormalWeb"/>
-        <w:spacing w:before="0" w:beforeAutospacing="0" w:after="0" w:afterAutospacing="0"/>
-        <w:rPr>
-          <w:rFonts w:ascii="Arial" w:hAnsi="Arial" w:cs="Arial"/>
-          <w:color w:val="000000"/>
-          <w:sz w:val="22"/>
-          <w:szCs w:val="22"/>
-        </w:rPr>
-      </w:pPr>
-    </w:p>
-    <w:p>
-      <w:pPr>
-        <w:pStyle w:val="NormalWeb"/>
-        <w:spacing w:before="0" w:beforeAutospacing="0" w:after="0" w:afterAutospacing="0"/>
-        <w:rPr>
-          <w:rFonts w:ascii="Arial" w:hAnsi="Arial" w:cs="Arial"/>
-          <w:color w:val="000000"/>
-          <w:sz w:val="22"/>
-          <w:szCs w:val="22"/>
-        </w:rPr>
-      </w:pPr>
-    </w:p>
-    <w:p>
-      <w:pPr>
-        <w:pStyle w:val="NormalWeb"/>
-        <w:spacing w:before="0" w:beforeAutospacing="0" w:after="0" w:afterAutospacing="0"/>
-        <w:rPr>
-          <w:rFonts w:ascii="Arial" w:hAnsi="Arial" w:cs="Arial"/>
-          <w:color w:val="000000"/>
-          <w:sz w:val="22"/>
-          <w:szCs w:val="22"/>
-        </w:rPr>
-      </w:pPr>
-    </w:p>
-    <w:p>
-      <w:pPr>
-        <w:pStyle w:val="NormalWeb"/>
-        <w:spacing w:before="0" w:beforeAutospacing="0" w:after="0" w:afterAutospacing="0"/>
-        <w:rPr>
-          <w:rFonts w:ascii="Arial" w:hAnsi="Arial" w:cs="Arial"/>
-          <w:color w:val="000000"/>
-          <w:sz w:val="22"/>
-          <w:szCs w:val="22"/>
-        </w:rPr>
-      </w:pPr>
-    </w:p>
-    <w:p>
-      <w:pPr>
-        <w:pStyle w:val="NormalWeb"/>
-        <w:spacing w:before="0" w:beforeAutospacing="0" w:after="0" w:afterAutospacing="0"/>
-        <w:rPr>
-          <w:rFonts w:ascii="Arial" w:hAnsi="Arial" w:cs="Arial"/>
-          <w:color w:val="000000"/>
-          <w:sz w:val="22"/>
-          <w:szCs w:val="22"/>
-        </w:rPr>
-      </w:pPr>
-    </w:p>
-    <w:p>
-      <w:pPr>
-        <w:pStyle w:val="NormalWeb"/>
-        <w:spacing w:before="0" w:beforeAutospacing="0" w:after="0" w:afterAutospacing="0"/>
-        <w:rPr>
-          <w:rFonts w:ascii="Arial" w:hAnsi="Arial" w:cs="Arial"/>
-          <w:color w:val="000000"/>
-          <w:sz w:val="22"/>
-          <w:szCs w:val="22"/>
-        </w:rPr>
-      </w:pPr>
-    </w:p>
-    <w:p>
-      <w:pPr>
-        <w:pStyle w:val="NormalWeb"/>
-        <w:spacing w:before="0" w:beforeAutospacing="0" w:after="0" w:afterAutospacing="0"/>
-        <w:rPr>
-          <w:rFonts w:ascii="Arial" w:hAnsi="Arial" w:cs="Arial"/>
-          <w:color w:val="000000"/>
-          <w:sz w:val="22"/>
-          <w:szCs w:val="22"/>
-        </w:rPr>
-      </w:pPr>
-    </w:p>
-    <w:p>
-      <w:pPr>
-        <w:pStyle w:val="NormalWeb"/>
-        <w:spacing w:before="0" w:beforeAutospacing="0" w:after="0" w:afterAutospacing="0"/>
-        <w:rPr>
-          <w:rFonts w:ascii="Arial" w:hAnsi="Arial" w:cs="Arial"/>
-          <w:color w:val="000000"/>
-          <w:sz w:val="22"/>
-          <w:szCs w:val="22"/>
-        </w:rPr>
-      </w:pPr>
-    </w:p>
-    <w:p>
-      <w:pPr>
-        <w:pStyle w:val="NormalWeb"/>
-        <w:spacing w:before="0" w:beforeAutospacing="0" w:after="0" w:afterAutospacing="0"/>
-        <w:rPr>
-          <w:rFonts w:ascii="Arial" w:hAnsi="Arial" w:cs="Arial"/>
-          <w:color w:val="000000"/>
-          <w:sz w:val="22"/>
-          <w:szCs w:val="22"/>
-        </w:rPr>
-      </w:pPr>
-    </w:p>
-    <w:p>
-      <w:pPr>
-        <w:pStyle w:val="NormalWeb"/>
-        <w:spacing w:before="0" w:beforeAutospacing="0" w:after="0" w:afterAutospacing="0"/>
-        <w:rPr>
-          <w:rFonts w:ascii="Arial" w:hAnsi="Arial" w:cs="Arial"/>
-          <w:color w:val="000000"/>
-          <w:sz w:val="22"/>
-          <w:szCs w:val="22"/>
-        </w:rPr>
-      </w:pPr>
-    </w:p>
-    <w:p>
-      <w:pPr>
-        <w:pStyle w:val="NormalWeb"/>
-        <w:spacing w:before="0" w:beforeAutospacing="0" w:after="0" w:afterAutospacing="0"/>
-        <w:rPr>
-          <w:rFonts w:ascii="Arial" w:hAnsi="Arial" w:cs="Arial"/>
-          <w:color w:val="000000"/>
-          <w:sz w:val="22"/>
-          <w:szCs w:val="22"/>
-        </w:rPr>
-      </w:pPr>
-    </w:p>
-    <w:p>
-      <w:pPr>
-        <w:pStyle w:val="NormalWeb"/>
-        <w:spacing w:before="0" w:beforeAutospacing="0" w:after="0" w:afterAutospacing="0"/>
-        <w:rPr>
-          <w:rFonts w:ascii="Arial" w:hAnsi="Arial" w:cs="Arial"/>
-          <w:color w:val="000000"/>
-          <w:sz w:val="22"/>
-          <w:szCs w:val="22"/>
-        </w:rPr>
-      </w:pPr>
-    </w:p>
-    <w:p>
-      <w:pPr>
-        <w:pStyle w:val="NormalWeb"/>
-        <w:spacing w:before="0" w:beforeAutospacing="0" w:after="0" w:afterAutospacing="0"/>
-        <w:rPr>
-          <w:rFonts w:ascii="Arial" w:hAnsi="Arial" w:cs="Arial"/>
-          <w:color w:val="000000"/>
-          <w:sz w:val="22"/>
-          <w:szCs w:val="22"/>
-        </w:rPr>
-      </w:pPr>
-    </w:p>
-    <w:p>
-      <w:pPr>
-        <w:pStyle w:val="NormalWeb"/>
-        <w:spacing w:before="0" w:beforeAutospacing="0" w:after="0" w:afterAutospacing="0"/>
-        <w:rPr>
-          <w:rFonts w:ascii="Arial" w:hAnsi="Arial" w:cs="Arial"/>
-          <w:color w:val="000000"/>
-          <w:sz w:val="22"/>
-          <w:szCs w:val="22"/>
-        </w:rPr>
-      </w:pPr>
-    </w:p>
-    <w:p>
-      <w:pPr>
-        <w:pStyle w:val="NormalWeb"/>
-        <w:spacing w:before="0" w:beforeAutospacing="0" w:after="0" w:afterAutospacing="0"/>
-        <w:rPr>
-          <w:rFonts w:ascii="Arial" w:hAnsi="Arial" w:cs="Arial"/>
-          <w:color w:val="000000"/>
-          <w:sz w:val="22"/>
-          <w:szCs w:val="22"/>
-        </w:rPr>
-      </w:pPr>
-      <w:r>
-        <w:rPr>
-          <w:rFonts w:ascii="Arial" w:hAnsi="Arial" w:cs="Arial"/>
-          <w:color w:val="000000"/>
-          <w:sz w:val="22"/>
-          <w:szCs w:val="22"/>
-        </w:rPr>
-        <w:t>Consulter heures :</w:t>
-      </w:r>
-    </w:p>
-    <w:p>
-      <w:pPr>
-        <w:pStyle w:val="NormalWeb"/>
-        <w:spacing w:before="0" w:beforeAutospacing="0" w:after="0" w:afterAutospacing="0"/>
-        <w:rPr>
-          <w:rFonts w:ascii="Arial" w:hAnsi="Arial" w:cs="Arial"/>
-          <w:color w:val="000000"/>
-          <w:sz w:val="22"/>
-          <w:szCs w:val="22"/>
-        </w:rPr>
-      </w:pPr>
-    </w:p>
-    <w:p>
-      <w:pPr>
-        <w:pStyle w:val="NormalWeb"/>
-        <w:spacing w:before="0" w:beforeAutospacing="0" w:after="0" w:afterAutospacing="0"/>
-        <w:rPr>
-          <w:rFonts w:ascii="Arial" w:hAnsi="Arial" w:cs="Arial"/>
-          <w:color w:val="000000"/>
-          <w:sz w:val="22"/>
-          <w:szCs w:val="22"/>
-        </w:rPr>
-      </w:pPr>
-      <w:r>
-        <w:rPr>
-          <w:rFonts w:ascii="Arial" w:hAnsi="Arial" w:cs="Arial"/>
-          <w:noProof/>
-          <w:color w:val="000000"/>
-          <w:sz w:val="22"/>
-          <w:szCs w:val="22"/>
-        </w:rPr>
-        <w:drawing>
-          <wp:inline distT="0" distB="0" distL="0" distR="0">
-            <wp:extent cx="2667000" cy="3552825"/>
-            <wp:effectExtent l="0" t="0" r="0" b="9525"/>
-            <wp:docPr id="17" name="Image 17" descr="Une image contenant texte, tableau blanc&#10;&#10;Description générée automatiquement"/>
-            <wp:cNvGraphicFramePr>
-              <a:graphicFrameLocks xmlns:a="http://schemas.openxmlformats.org/drawingml/2006/main" noChangeAspect="1"/>
-            </wp:cNvGraphicFramePr>
-            <a:graphic xmlns:a="http://schemas.openxmlformats.org/drawingml/2006/main">
-              <a:graphicData uri="http://schemas.openxmlformats.org/drawingml/2006/picture">
-                <pic:pic xmlns:pic="http://schemas.openxmlformats.org/drawingml/2006/picture">
-                  <pic:nvPicPr>
-                    <pic:cNvPr id="17" name="consulter heures.jpg"/>
-                    <pic:cNvPicPr/>
-                  </pic:nvPicPr>
-                  <pic:blipFill>
-                    <a:blip r:embed="rId12">
-                      <a:extLst>
-                        <a:ext uri="{28A0092B-C50C-407E-A947-70E740481C1C}">
-                          <a14:useLocalDpi xmlns:a14="http://schemas.microsoft.com/office/drawing/2010/main" val="0"/>
-                        </a:ext>
-                      </a:extLst>
-                    </a:blip>
-                    <a:stretch>
-                      <a:fillRect/>
-                    </a:stretch>
-                  </pic:blipFill>
-                  <pic:spPr>
-                    <a:xfrm>
-                      <a:off x="0" y="0"/>
-                      <a:ext cx="2667000" cy="3552825"/>
-                    </a:xfrm>
-                    <a:prstGeom prst="rect">
-                      <a:avLst/>
-                    </a:prstGeom>
-                  </pic:spPr>
-                </pic:pic>
-              </a:graphicData>
-            </a:graphic>
-          </wp:inline>
-        </w:drawing>
-      </w:r>
-    </w:p>
-    <w:p>
-      <w:pPr>
-        <w:pStyle w:val="NormalWeb"/>
-        <w:spacing w:before="0" w:beforeAutospacing="0" w:after="0" w:afterAutospacing="0"/>
-        <w:rPr>
-          <w:rFonts w:ascii="Arial" w:hAnsi="Arial" w:cs="Arial"/>
-          <w:color w:val="000000"/>
-          <w:sz w:val="22"/>
-          <w:szCs w:val="22"/>
-        </w:rPr>
-      </w:pPr>
-    </w:p>
-    <w:p>
-      <w:pPr>
-        <w:pStyle w:val="NormalWeb"/>
-        <w:spacing w:before="0" w:beforeAutospacing="0" w:after="0" w:afterAutospacing="0"/>
-        <w:rPr>
-          <w:rFonts w:ascii="Arial" w:hAnsi="Arial" w:cs="Arial"/>
-          <w:color w:val="000000"/>
-          <w:sz w:val="22"/>
-          <w:szCs w:val="22"/>
-        </w:rPr>
-      </w:pPr>
-      <w:r>
-        <w:rPr>
-          <w:rFonts w:ascii="Arial" w:hAnsi="Arial" w:cs="Arial"/>
-          <w:color w:val="000000"/>
-          <w:sz w:val="22"/>
-          <w:szCs w:val="22"/>
-        </w:rPr>
-        <w:t>Consulter employé :</w:t>
-      </w:r>
-    </w:p>
-    <w:p>
-      <w:pPr>
-        <w:pStyle w:val="NormalWeb"/>
-        <w:spacing w:before="0" w:beforeAutospacing="0" w:after="0" w:afterAutospacing="0"/>
-        <w:rPr>
-          <w:rFonts w:ascii="Arial" w:hAnsi="Arial" w:cs="Arial"/>
-          <w:color w:val="000000"/>
-          <w:sz w:val="22"/>
-          <w:szCs w:val="22"/>
-        </w:rPr>
-      </w:pPr>
-    </w:p>
-    <w:p>
-      <w:pPr>
-        <w:pStyle w:val="NormalWeb"/>
-        <w:spacing w:before="0" w:beforeAutospacing="0" w:after="0" w:afterAutospacing="0"/>
-        <w:rPr>
-          <w:rFonts w:ascii="Arial" w:hAnsi="Arial" w:cs="Arial"/>
-          <w:color w:val="000000"/>
-          <w:sz w:val="22"/>
-          <w:szCs w:val="22"/>
-        </w:rPr>
-      </w:pPr>
-      <w:r>
-        <w:rPr>
-          <w:rFonts w:ascii="Arial" w:hAnsi="Arial" w:cs="Arial"/>
-          <w:noProof/>
-          <w:color w:val="000000"/>
-          <w:sz w:val="22"/>
-          <w:szCs w:val="22"/>
-        </w:rPr>
-        <w:drawing>
-          <wp:inline distT="0" distB="0" distL="0" distR="0">
-            <wp:extent cx="2667000" cy="3552825"/>
-            <wp:effectExtent l="0" t="0" r="0" b="9525"/>
-            <wp:docPr id="18" name="Image 18" descr="Une image contenant texte, tableau blanc&#10;&#10;Description générée automatiquement"/>
-            <wp:cNvGraphicFramePr>
-              <a:graphicFrameLocks xmlns:a="http://schemas.openxmlformats.org/drawingml/2006/main" noChangeAspect="1"/>
-            </wp:cNvGraphicFramePr>
-            <a:graphic xmlns:a="http://schemas.openxmlformats.org/drawingml/2006/main">
-              <a:graphicData uri="http://schemas.openxmlformats.org/drawingml/2006/picture">
-                <pic:pic xmlns:pic="http://schemas.openxmlformats.org/drawingml/2006/picture">
-                  <pic:nvPicPr>
-                    <pic:cNvPr id="18" name="consulter employe.jpg"/>
-                    <pic:cNvPicPr/>
-                  </pic:nvPicPr>
-                  <pic:blipFill>
-                    <a:blip r:embed="rId13">
-                      <a:extLst>
-                        <a:ext uri="{28A0092B-C50C-407E-A947-70E740481C1C}">
-                          <a14:useLocalDpi xmlns:a14="http://schemas.microsoft.com/office/drawing/2010/main" val="0"/>
-                        </a:ext>
-                      </a:extLst>
-                    </a:blip>
-                    <a:stretch>
-                      <a:fillRect/>
-                    </a:stretch>
-                  </pic:blipFill>
-                  <pic:spPr>
-                    <a:xfrm>
-                      <a:off x="0" y="0"/>
-                      <a:ext cx="2667000" cy="3552825"/>
-                    </a:xfrm>
-                    <a:prstGeom prst="rect">
-                      <a:avLst/>
-                    </a:prstGeom>
-                  </pic:spPr>
-                </pic:pic>
-              </a:graphicData>
-            </a:graphic>
-          </wp:inline>
-        </w:drawing>
-      </w:r>
-    </w:p>
-    <w:p>
-      <w:pPr>
-        <w:pStyle w:val="NormalWeb"/>
-        <w:spacing w:before="0" w:beforeAutospacing="0" w:after="0" w:afterAutospacing="0"/>
-        <w:rPr>
-          <w:rFonts w:ascii="Arial" w:hAnsi="Arial" w:cs="Arial"/>
-          <w:color w:val="000000"/>
-          <w:sz w:val="22"/>
-          <w:szCs w:val="22"/>
-        </w:rPr>
-      </w:pPr>
-    </w:p>
-    <w:p>
-      <w:pPr>
-        <w:pStyle w:val="NormalWeb"/>
-        <w:spacing w:before="0" w:beforeAutospacing="0" w:after="0" w:afterAutospacing="0"/>
-        <w:rPr>
-          <w:rFonts w:ascii="Arial" w:hAnsi="Arial" w:cs="Arial"/>
-          <w:color w:val="000000"/>
-          <w:sz w:val="22"/>
-          <w:szCs w:val="22"/>
-        </w:rPr>
-      </w:pPr>
-    </w:p>
-    <w:p>
-      <w:pPr>
-        <w:pStyle w:val="NormalWeb"/>
-        <w:spacing w:before="0" w:beforeAutospacing="0" w:after="0" w:afterAutospacing="0"/>
-        <w:rPr>
-          <w:rFonts w:ascii="Arial" w:hAnsi="Arial" w:cs="Arial"/>
-          <w:color w:val="000000"/>
-          <w:sz w:val="22"/>
-          <w:szCs w:val="22"/>
-        </w:rPr>
-      </w:pPr>
-    </w:p>
-    <w:p>
-      <w:pPr>
-        <w:pStyle w:val="NormalWeb"/>
-        <w:spacing w:before="0" w:beforeAutospacing="0" w:after="0" w:afterAutospacing="0"/>
-        <w:rPr>
-          <w:rFonts w:ascii="Arial" w:hAnsi="Arial" w:cs="Arial"/>
-          <w:color w:val="000000"/>
-          <w:sz w:val="22"/>
-          <w:szCs w:val="22"/>
-        </w:rPr>
-      </w:pPr>
-    </w:p>
-    <w:p>
-      <w:pPr>
-        <w:pStyle w:val="NormalWeb"/>
-        <w:spacing w:before="0" w:beforeAutospacing="0" w:after="0" w:afterAutospacing="0"/>
-        <w:rPr>
-          <w:rFonts w:ascii="Arial" w:hAnsi="Arial" w:cs="Arial"/>
-          <w:color w:val="000000"/>
-          <w:sz w:val="22"/>
-          <w:szCs w:val="22"/>
-        </w:rPr>
-      </w:pPr>
-    </w:p>
-    <w:p>
-      <w:pPr>
-        <w:pStyle w:val="NormalWeb"/>
-        <w:spacing w:before="0" w:beforeAutospacing="0" w:after="0" w:afterAutospacing="0"/>
-        <w:rPr>
-          <w:rFonts w:ascii="Arial" w:hAnsi="Arial" w:cs="Arial"/>
-          <w:color w:val="000000"/>
-          <w:sz w:val="22"/>
-          <w:szCs w:val="22"/>
-        </w:rPr>
-      </w:pPr>
-    </w:p>
-    <w:p>
-      <w:pPr>
-        <w:pStyle w:val="NormalWeb"/>
-        <w:spacing w:before="0" w:beforeAutospacing="0" w:after="0" w:afterAutospacing="0"/>
-        <w:rPr>
-          <w:rFonts w:ascii="Arial" w:hAnsi="Arial" w:cs="Arial"/>
-          <w:color w:val="000000"/>
-          <w:sz w:val="22"/>
-          <w:szCs w:val="22"/>
-        </w:rPr>
-      </w:pPr>
-      <w:r>
-        <w:rPr>
-          <w:rFonts w:ascii="Arial" w:hAnsi="Arial" w:cs="Arial"/>
-          <w:color w:val="000000"/>
-          <w:sz w:val="22"/>
-          <w:szCs w:val="22"/>
-        </w:rPr>
-        <w:t>Importer exporter employé :</w:t>
-      </w:r>
-    </w:p>
-    <w:p>
-      <w:pPr>
-        <w:pStyle w:val="NormalWeb"/>
-        <w:spacing w:before="0" w:beforeAutospacing="0" w:after="0" w:afterAutospacing="0"/>
-        <w:rPr>
-          <w:rFonts w:ascii="Arial" w:hAnsi="Arial" w:cs="Arial"/>
-          <w:color w:val="000000"/>
-          <w:sz w:val="22"/>
-          <w:szCs w:val="22"/>
-        </w:rPr>
-      </w:pPr>
-    </w:p>
-    <w:p>
-      <w:pPr>
-        <w:pStyle w:val="NormalWeb"/>
-        <w:spacing w:before="0" w:beforeAutospacing="0" w:after="0" w:afterAutospacing="0"/>
-        <w:rPr>
-          <w:rFonts w:ascii="Arial" w:hAnsi="Arial" w:cs="Arial"/>
-          <w:color w:val="000000"/>
-          <w:sz w:val="22"/>
-          <w:szCs w:val="22"/>
-        </w:rPr>
-      </w:pPr>
-      <w:r>
-        <w:rPr>
-          <w:rFonts w:ascii="Arial" w:hAnsi="Arial" w:cs="Arial"/>
-          <w:noProof/>
-          <w:color w:val="000000"/>
-          <w:sz w:val="22"/>
-          <w:szCs w:val="22"/>
-        </w:rPr>
-        <w:drawing>
-          <wp:inline distT="0" distB="0" distL="0" distR="0">
-            <wp:extent cx="3552825" cy="2667000"/>
-            <wp:effectExtent l="0" t="0" r="9525" b="0"/>
-            <wp:docPr id="19" name="Image 19" descr="Une image contenant texte, tableau blanc&#10;&#10;Description générée automatiquement"/>
-            <wp:cNvGraphicFramePr>
-              <a:graphicFrameLocks xmlns:a="http://schemas.openxmlformats.org/drawingml/2006/main" noChangeAspect="1"/>
-            </wp:cNvGraphicFramePr>
-            <a:graphic xmlns:a="http://schemas.openxmlformats.org/drawingml/2006/main">
-              <a:graphicData uri="http://schemas.openxmlformats.org/drawingml/2006/picture">
-                <pic:pic xmlns:pic="http://schemas.openxmlformats.org/drawingml/2006/picture">
-                  <pic:nvPicPr>
-                    <pic:cNvPr id="19" name="import export employés.jpg"/>
-                    <pic:cNvPicPr/>
-                  </pic:nvPicPr>
-                  <pic:blipFill>
-                    <a:blip r:embed="rId14">
-                      <a:extLst>
-                        <a:ext uri="{28A0092B-C50C-407E-A947-70E740481C1C}">
-                          <a14:useLocalDpi xmlns:a14="http://schemas.microsoft.com/office/drawing/2010/main" val="0"/>
-                        </a:ext>
-                      </a:extLst>
-                    </a:blip>
-                    <a:stretch>
-                      <a:fillRect/>
-                    </a:stretch>
-                  </pic:blipFill>
-                  <pic:spPr>
-                    <a:xfrm>
-                      <a:off x="0" y="0"/>
-                      <a:ext cx="3552825" cy="2667000"/>
-                    </a:xfrm>
-                    <a:prstGeom prst="rect">
-                      <a:avLst/>
-                    </a:prstGeom>
-                  </pic:spPr>
-                </pic:pic>
-              </a:graphicData>
-            </a:graphic>
-          </wp:inline>
-        </w:drawing>
-      </w:r>
-    </w:p>
-    <w:p>
-      <w:pPr>
-        <w:pStyle w:val="NormalWeb"/>
-        <w:spacing w:before="0" w:beforeAutospacing="0" w:after="0" w:afterAutospacing="0"/>
-        <w:rPr>
-          <w:rFonts w:ascii="Arial" w:hAnsi="Arial" w:cs="Arial"/>
-          <w:color w:val="000000"/>
-          <w:sz w:val="22"/>
-          <w:szCs w:val="22"/>
-        </w:rPr>
-      </w:pPr>
-    </w:p>
-    <w:p>
-      <w:pPr>
-        <w:pStyle w:val="NormalWeb"/>
-        <w:spacing w:before="0" w:beforeAutospacing="0" w:after="0" w:afterAutospacing="0"/>
-        <w:rPr>
-          <w:rFonts w:ascii="Arial" w:hAnsi="Arial" w:cs="Arial"/>
-          <w:color w:val="000000"/>
-          <w:sz w:val="22"/>
-          <w:szCs w:val="22"/>
-        </w:rPr>
-      </w:pPr>
-    </w:p>
-    <w:p>
-      <w:pPr>
-        <w:pStyle w:val="NormalWeb"/>
-        <w:spacing w:before="0" w:beforeAutospacing="0" w:after="0" w:afterAutospacing="0"/>
-        <w:rPr>
-          <w:rFonts w:ascii="Arial" w:hAnsi="Arial" w:cs="Arial"/>
-          <w:color w:val="000000"/>
-          <w:sz w:val="22"/>
-          <w:szCs w:val="22"/>
-        </w:rPr>
-      </w:pPr>
-    </w:p>
-    <w:p>
-      <w:pPr>
-        <w:pStyle w:val="NormalWeb"/>
-        <w:spacing w:before="0" w:beforeAutospacing="0" w:after="0" w:afterAutospacing="0"/>
-        <w:rPr>
-          <w:rFonts w:ascii="Arial" w:hAnsi="Arial" w:cs="Arial"/>
-          <w:color w:val="000000"/>
-          <w:sz w:val="22"/>
-          <w:szCs w:val="22"/>
-        </w:rPr>
-      </w:pPr>
-    </w:p>
-    <w:p>
-      <w:pPr>
-        <w:pStyle w:val="NormalWeb"/>
-        <w:spacing w:before="0" w:beforeAutospacing="0" w:after="0" w:afterAutospacing="0"/>
-        <w:rPr>
-          <w:rFonts w:ascii="Arial" w:hAnsi="Arial" w:cs="Arial"/>
-          <w:color w:val="000000"/>
-          <w:sz w:val="22"/>
-          <w:szCs w:val="22"/>
-        </w:rPr>
-      </w:pPr>
-    </w:p>
-    <w:p>
-      <w:pPr>
-        <w:pStyle w:val="NormalWeb"/>
-        <w:spacing w:before="0" w:beforeAutospacing="0" w:after="0" w:afterAutospacing="0"/>
-        <w:rPr>
-          <w:rFonts w:ascii="Arial" w:hAnsi="Arial" w:cs="Arial"/>
-          <w:color w:val="000000"/>
-          <w:sz w:val="22"/>
-          <w:szCs w:val="22"/>
-        </w:rPr>
-      </w:pPr>
-    </w:p>
-    <w:p>
-      <w:pPr>
-        <w:pStyle w:val="NormalWeb"/>
-        <w:spacing w:before="0" w:beforeAutospacing="0" w:after="0" w:afterAutospacing="0"/>
-        <w:rPr>
-          <w:rFonts w:ascii="Arial" w:hAnsi="Arial" w:cs="Arial"/>
-          <w:color w:val="000000"/>
-          <w:sz w:val="22"/>
-          <w:szCs w:val="22"/>
-        </w:rPr>
-      </w:pPr>
-    </w:p>
-    <w:p>
-      <w:pPr>
-        <w:pStyle w:val="NormalWeb"/>
-        <w:spacing w:before="0" w:beforeAutospacing="0" w:after="0" w:afterAutospacing="0"/>
-        <w:rPr>
-          <w:rFonts w:ascii="Arial" w:hAnsi="Arial" w:cs="Arial"/>
-          <w:color w:val="000000"/>
-          <w:sz w:val="22"/>
-          <w:szCs w:val="22"/>
-        </w:rPr>
-      </w:pPr>
-    </w:p>
-    <w:p>
-      <w:pPr>
-        <w:pStyle w:val="NormalWeb"/>
-        <w:spacing w:before="0" w:beforeAutospacing="0" w:after="0" w:afterAutospacing="0"/>
-        <w:rPr>
-          <w:rFonts w:ascii="Arial" w:hAnsi="Arial" w:cs="Arial"/>
-          <w:color w:val="000000"/>
-          <w:sz w:val="22"/>
-          <w:szCs w:val="22"/>
-        </w:rPr>
-      </w:pPr>
-    </w:p>
-    <w:p>
-      <w:pPr>
-        <w:pStyle w:val="NormalWeb"/>
-        <w:spacing w:before="0" w:beforeAutospacing="0" w:after="0" w:afterAutospacing="0"/>
-        <w:rPr>
-          <w:rFonts w:ascii="Arial" w:hAnsi="Arial" w:cs="Arial"/>
-          <w:color w:val="000000"/>
-          <w:sz w:val="22"/>
-          <w:szCs w:val="22"/>
-        </w:rPr>
-      </w:pPr>
-    </w:p>
-    <w:p>
-      <w:pPr>
-        <w:pStyle w:val="NormalWeb"/>
-        <w:spacing w:before="0" w:beforeAutospacing="0" w:after="0" w:afterAutospacing="0"/>
-        <w:rPr>
-          <w:rFonts w:ascii="Arial" w:hAnsi="Arial" w:cs="Arial"/>
-          <w:color w:val="000000"/>
-          <w:sz w:val="22"/>
-          <w:szCs w:val="22"/>
-        </w:rPr>
-      </w:pPr>
-    </w:p>
-    <w:p>
-      <w:pPr>
-        <w:pStyle w:val="NormalWeb"/>
-        <w:spacing w:before="0" w:beforeAutospacing="0" w:after="0" w:afterAutospacing="0"/>
-        <w:rPr>
-          <w:rFonts w:ascii="Arial" w:hAnsi="Arial" w:cs="Arial"/>
-          <w:color w:val="000000"/>
-          <w:sz w:val="22"/>
-          <w:szCs w:val="22"/>
-        </w:rPr>
-      </w:pPr>
-    </w:p>
-    <w:p>
-      <w:pPr>
-        <w:pStyle w:val="NormalWeb"/>
-        <w:spacing w:before="0" w:beforeAutospacing="0" w:after="0" w:afterAutospacing="0"/>
-        <w:rPr>
-          <w:rFonts w:ascii="Arial" w:hAnsi="Arial" w:cs="Arial"/>
-          <w:color w:val="000000"/>
-          <w:sz w:val="22"/>
-          <w:szCs w:val="22"/>
-        </w:rPr>
-      </w:pPr>
-    </w:p>
-    <w:p>
-      <w:pPr>
-        <w:pStyle w:val="NormalWeb"/>
-        <w:spacing w:before="0" w:beforeAutospacing="0" w:after="0" w:afterAutospacing="0"/>
-        <w:rPr>
-          <w:rFonts w:ascii="Arial" w:hAnsi="Arial" w:cs="Arial"/>
-          <w:color w:val="000000"/>
-          <w:sz w:val="22"/>
-          <w:szCs w:val="22"/>
-        </w:rPr>
-      </w:pPr>
-    </w:p>
-    <w:p>
-      <w:pPr>
-        <w:pStyle w:val="NormalWeb"/>
-        <w:spacing w:before="0" w:beforeAutospacing="0" w:after="0" w:afterAutospacing="0"/>
-        <w:rPr>
-          <w:rFonts w:ascii="Arial" w:hAnsi="Arial" w:cs="Arial"/>
-          <w:color w:val="000000"/>
-          <w:sz w:val="22"/>
-          <w:szCs w:val="22"/>
-        </w:rPr>
-      </w:pPr>
-    </w:p>
-    <w:p>
-      <w:pPr>
-        <w:pStyle w:val="NormalWeb"/>
-        <w:spacing w:before="0" w:beforeAutospacing="0" w:after="0" w:afterAutospacing="0"/>
-        <w:rPr>
-          <w:rFonts w:ascii="Arial" w:hAnsi="Arial" w:cs="Arial"/>
-          <w:color w:val="000000"/>
-          <w:sz w:val="22"/>
-          <w:szCs w:val="22"/>
-        </w:rPr>
-      </w:pPr>
-    </w:p>
-    <w:p>
-      <w:pPr>
-        <w:pStyle w:val="NormalWeb"/>
-        <w:spacing w:before="0" w:beforeAutospacing="0" w:after="0" w:afterAutospacing="0"/>
-        <w:rPr>
-          <w:rFonts w:ascii="Arial" w:hAnsi="Arial" w:cs="Arial"/>
-          <w:color w:val="000000"/>
-          <w:sz w:val="22"/>
-          <w:szCs w:val="22"/>
-        </w:rPr>
-      </w:pPr>
-    </w:p>
-    <w:p>
-      <w:pPr>
-        <w:pStyle w:val="NormalWeb"/>
-        <w:spacing w:before="0" w:beforeAutospacing="0" w:after="0" w:afterAutospacing="0"/>
-        <w:rPr>
-          <w:rFonts w:ascii="Arial" w:hAnsi="Arial" w:cs="Arial"/>
-          <w:color w:val="000000"/>
-          <w:sz w:val="22"/>
-          <w:szCs w:val="22"/>
-        </w:rPr>
-      </w:pPr>
-    </w:p>
-    <w:p>
-      <w:pPr>
-        <w:pStyle w:val="NormalWeb"/>
-        <w:spacing w:before="0" w:beforeAutospacing="0" w:after="0" w:afterAutospacing="0"/>
-        <w:rPr>
-          <w:rFonts w:ascii="Arial" w:hAnsi="Arial" w:cs="Arial"/>
-          <w:color w:val="000000"/>
-          <w:sz w:val="22"/>
-          <w:szCs w:val="22"/>
-        </w:rPr>
-      </w:pPr>
-    </w:p>
-    <w:p>
-      <w:pPr>
-        <w:pStyle w:val="NormalWeb"/>
-        <w:spacing w:before="0" w:beforeAutospacing="0" w:after="0" w:afterAutospacing="0"/>
-        <w:rPr>
-          <w:rFonts w:ascii="Arial" w:hAnsi="Arial" w:cs="Arial"/>
-          <w:color w:val="000000"/>
-          <w:sz w:val="22"/>
-          <w:szCs w:val="22"/>
-        </w:rPr>
-      </w:pPr>
-    </w:p>
-    <w:p>
-      <w:pPr>
-        <w:pStyle w:val="NormalWeb"/>
-        <w:spacing w:before="0" w:beforeAutospacing="0" w:after="0" w:afterAutospacing="0"/>
-        <w:rPr>
-          <w:rFonts w:ascii="Arial" w:hAnsi="Arial" w:cs="Arial"/>
-          <w:color w:val="000000"/>
-          <w:sz w:val="22"/>
-          <w:szCs w:val="22"/>
-        </w:rPr>
-      </w:pPr>
-    </w:p>
-    <w:p>
-      <w:pPr>
-        <w:pStyle w:val="NormalWeb"/>
-        <w:spacing w:before="0" w:beforeAutospacing="0" w:after="0" w:afterAutospacing="0"/>
-        <w:rPr>
-          <w:rFonts w:ascii="Arial" w:hAnsi="Arial" w:cs="Arial"/>
-          <w:color w:val="000000"/>
-          <w:sz w:val="22"/>
-          <w:szCs w:val="22"/>
-        </w:rPr>
-      </w:pPr>
-    </w:p>
-    <w:p>
-      <w:pPr>
-        <w:pStyle w:val="NormalWeb"/>
-        <w:spacing w:before="0" w:beforeAutospacing="0" w:after="0" w:afterAutospacing="0"/>
-        <w:rPr>
-          <w:rFonts w:ascii="Arial" w:hAnsi="Arial" w:cs="Arial"/>
-          <w:color w:val="000000"/>
-          <w:sz w:val="22"/>
-          <w:szCs w:val="22"/>
-        </w:rPr>
-      </w:pPr>
-    </w:p>
-    <w:p>
-      <w:pPr>
-        <w:pStyle w:val="NormalWeb"/>
-        <w:spacing w:before="0" w:beforeAutospacing="0" w:after="0" w:afterAutospacing="0"/>
-        <w:rPr>
-          <w:rFonts w:ascii="Arial" w:hAnsi="Arial" w:cs="Arial"/>
-          <w:color w:val="000000"/>
-          <w:sz w:val="22"/>
-          <w:szCs w:val="22"/>
-        </w:rPr>
-      </w:pPr>
-    </w:p>
-    <w:p>
-      <w:pPr>
-        <w:pStyle w:val="NormalWeb"/>
-        <w:spacing w:before="0" w:beforeAutospacing="0" w:after="0" w:afterAutospacing="0"/>
-        <w:rPr>
-          <w:rFonts w:ascii="Arial" w:hAnsi="Arial" w:cs="Arial"/>
-          <w:color w:val="000000"/>
-          <w:sz w:val="22"/>
-          <w:szCs w:val="22"/>
-        </w:rPr>
-      </w:pPr>
-    </w:p>
-    <w:p>
-      <w:pPr>
-        <w:pStyle w:val="NormalWeb"/>
-        <w:spacing w:before="0" w:beforeAutospacing="0" w:after="0" w:afterAutospacing="0"/>
-        <w:rPr>
-          <w:rFonts w:ascii="Arial" w:hAnsi="Arial" w:cs="Arial"/>
-          <w:color w:val="000000"/>
-          <w:sz w:val="22"/>
-          <w:szCs w:val="22"/>
-        </w:rPr>
-      </w:pPr>
-    </w:p>
-    <w:p>
-      <w:pPr>
-        <w:pStyle w:val="NormalWeb"/>
-        <w:spacing w:before="0" w:beforeAutospacing="0" w:after="0" w:afterAutospacing="0"/>
-        <w:rPr>
-          <w:rFonts w:ascii="Arial" w:hAnsi="Arial" w:cs="Arial"/>
-          <w:color w:val="000000"/>
-          <w:sz w:val="22"/>
-          <w:szCs w:val="22"/>
-        </w:rPr>
-      </w:pPr>
-    </w:p>
-    <w:p>
-      <w:pPr>
-        <w:pStyle w:val="NormalWeb"/>
-        <w:spacing w:before="0" w:beforeAutospacing="0" w:after="0" w:afterAutospacing="0"/>
-        <w:rPr>
-          <w:rFonts w:ascii="Arial" w:hAnsi="Arial" w:cs="Arial"/>
-          <w:color w:val="000000"/>
-          <w:sz w:val="22"/>
-          <w:szCs w:val="22"/>
-        </w:rPr>
-      </w:pPr>
-    </w:p>
-    <w:p>
-      <w:pPr>
-        <w:pStyle w:val="NormalWeb"/>
-        <w:spacing w:before="0" w:beforeAutospacing="0" w:after="0" w:afterAutospacing="0"/>
-        <w:rPr>
-          <w:rFonts w:ascii="Arial" w:hAnsi="Arial" w:cs="Arial"/>
-          <w:color w:val="000000"/>
-          <w:sz w:val="22"/>
-          <w:szCs w:val="22"/>
-        </w:rPr>
-      </w:pPr>
-    </w:p>
-    <w:p>
-      <w:pPr>
-        <w:pStyle w:val="NormalWeb"/>
-        <w:spacing w:before="0" w:beforeAutospacing="0" w:after="0" w:afterAutospacing="0"/>
-        <w:rPr>
-          <w:rFonts w:ascii="Arial" w:hAnsi="Arial" w:cs="Arial"/>
-          <w:color w:val="000000"/>
-          <w:sz w:val="22"/>
-          <w:szCs w:val="22"/>
-        </w:rPr>
-      </w:pPr>
-    </w:p>
-    <w:p>
-      <w:pPr>
-        <w:pStyle w:val="NormalWeb"/>
-        <w:spacing w:before="0" w:beforeAutospacing="0" w:after="0" w:afterAutospacing="0"/>
-        <w:rPr>
-          <w:rFonts w:ascii="Arial" w:hAnsi="Arial" w:cs="Arial"/>
-          <w:color w:val="000000"/>
-          <w:sz w:val="22"/>
-          <w:szCs w:val="22"/>
-        </w:rPr>
-      </w:pPr>
-    </w:p>
-    <w:p>
-      <w:pPr>
-        <w:pStyle w:val="NormalWeb"/>
-        <w:spacing w:before="0" w:beforeAutospacing="0" w:after="0" w:afterAutospacing="0"/>
-        <w:rPr>
-          <w:rFonts w:ascii="Arial" w:hAnsi="Arial" w:cs="Arial"/>
-          <w:color w:val="000000"/>
-          <w:sz w:val="22"/>
-          <w:szCs w:val="22"/>
-        </w:rPr>
-      </w:pPr>
-    </w:p>
-    <w:p>
-      <w:pPr>
-        <w:pStyle w:val="NormalWeb"/>
-        <w:spacing w:before="0" w:beforeAutospacing="0" w:after="0" w:afterAutospacing="0"/>
-        <w:rPr>
-          <w:rFonts w:ascii="Arial" w:hAnsi="Arial" w:cs="Arial"/>
-          <w:color w:val="000000"/>
-          <w:sz w:val="22"/>
-          <w:szCs w:val="22"/>
-        </w:rPr>
-      </w:pPr>
-    </w:p>
-    <w:p>
-      <w:pPr>
-        <w:pStyle w:val="NormalWeb"/>
-        <w:spacing w:before="0" w:beforeAutospacing="0" w:after="0" w:afterAutospacing="0"/>
-        <w:rPr>
-          <w:rFonts w:ascii="Arial" w:hAnsi="Arial" w:cs="Arial"/>
-          <w:color w:val="000000"/>
-          <w:sz w:val="22"/>
-          <w:szCs w:val="22"/>
-        </w:rPr>
-      </w:pPr>
-    </w:p>
-    <w:p>
-      <w:pPr>
-        <w:pStyle w:val="NormalWeb"/>
-        <w:spacing w:before="0" w:beforeAutospacing="0" w:after="0" w:afterAutospacing="0"/>
-        <w:rPr>
-          <w:rFonts w:ascii="Arial" w:hAnsi="Arial" w:cs="Arial"/>
-          <w:color w:val="000000"/>
-          <w:sz w:val="22"/>
-          <w:szCs w:val="22"/>
-        </w:rPr>
-      </w:pPr>
-    </w:p>
-    <w:p>
-      <w:pPr>
-        <w:pStyle w:val="NormalWeb"/>
-        <w:spacing w:before="0" w:beforeAutospacing="0" w:after="0" w:afterAutospacing="0"/>
-        <w:rPr>
-          <w:rFonts w:ascii="Arial" w:hAnsi="Arial" w:cs="Arial"/>
-          <w:color w:val="000000"/>
-          <w:sz w:val="22"/>
-          <w:szCs w:val="22"/>
-        </w:rPr>
-      </w:pPr>
-    </w:p>
-    <w:p>
-      <w:pPr>
-        <w:pStyle w:val="NormalWeb"/>
-        <w:spacing w:before="0" w:beforeAutospacing="0" w:after="0" w:afterAutospacing="0"/>
-        <w:rPr>
-          <w:rFonts w:ascii="Arial" w:hAnsi="Arial" w:cs="Arial"/>
-        </w:rPr>
-      </w:pPr>
-      <w:bookmarkStart w:id="0" w:name="_GoBack"/>
-      <w:bookmarkEnd w:id="0"/>
-      <w:r>
-        <w:rPr>
-          <w:rFonts w:ascii="Arial" w:hAnsi="Arial" w:cs="Arial"/>
-          <w:color w:val="000000"/>
-          <w:sz w:val="22"/>
-          <w:szCs w:val="22"/>
-        </w:rPr>
+        </w:rPr>
+      </w:pPr>
+      <w:r>
+        <w:rPr>
+          <w:rFonts w:ascii="Arial" w:hAnsi="Arial" w:cs="Arial"/>
+          <w:color w:val="000000"/>
+          <w:sz w:val="22"/>
+          <w:szCs w:val="22"/>
+        </w:rPr>
+        <w:lastRenderedPageBreak/>
         <w:t>Mise à jour des stocks :</w:t>
       </w:r>
     </w:p>
@@ -3549,7 +1698,7 @@
                     </pic:cNvPicPr>
                   </pic:nvPicPr>
                   <pic:blipFill>
-                    <a:blip r:embed="rId15">
+                    <a:blip r:embed="rId6">
                       <a:extLst>
                         <a:ext uri="{28A0092B-C50C-407E-A947-70E740481C1C}">
                           <a14:useLocalDpi xmlns:a14="http://schemas.microsoft.com/office/drawing/2010/main" val="0"/>
@@ -3597,6 +1746,7 @@
           <w:sz w:val="22"/>
           <w:szCs w:val="22"/>
         </w:rPr>
+        <w:lastRenderedPageBreak/>
         <w:drawing>
           <wp:anchor distT="0" distB="0" distL="114300" distR="114300" simplePos="0" relativeHeight="251658240" behindDoc="0" locked="0" layoutInCell="1" allowOverlap="1">
             <wp:simplePos x="904352" y="904352"/>
@@ -3623,7 +1773,7 @@
                     </pic:cNvPicPr>
                   </pic:nvPicPr>
                   <pic:blipFill>
-                    <a:blip r:embed="rId16">
+                    <a:blip r:embed="rId7">
                       <a:extLst>
                         <a:ext uri="{28A0092B-C50C-407E-A947-70E740481C1C}">
                           <a14:useLocalDpi xmlns:a14="http://schemas.microsoft.com/office/drawing/2010/main" val="0"/>
@@ -3921,21 +2071,28 @@
       <w:r>
         <w:rPr>
           <w:rFonts w:ascii="Arial" w:hAnsi="Arial" w:cs="Arial"/>
+        </w:rPr>
+        <w:lastRenderedPageBreak/>
+        <w:t xml:space="preserve">Achat de billets : </w:t>
+      </w:r>
+      <w:r>
+        <w:rPr>
+          <w:rFonts w:ascii="Arial" w:hAnsi="Arial" w:cs="Arial"/>
+        </w:rPr>
+        <w:br w:type="textWrapping" w:clear="all"/>
+      </w:r>
+      <w:bookmarkStart w:id="0" w:name="_GoBack"/>
+      <w:bookmarkEnd w:id="0"/>
+      <w:r>
+        <w:rPr>
+          <w:rFonts w:ascii="Arial" w:hAnsi="Arial" w:cs="Arial"/>
           <w:noProof/>
         </w:rPr>
         <w:drawing>
-          <wp:anchor distT="0" distB="0" distL="114300" distR="114300" simplePos="0" relativeHeight="251660288" behindDoc="0" locked="0" layoutInCell="1" allowOverlap="1">
-            <wp:simplePos x="0" y="0"/>
-            <wp:positionH relativeFrom="column">
-              <wp:posOffset>0</wp:posOffset>
-            </wp:positionH>
-            <wp:positionV relativeFrom="paragraph">
-              <wp:posOffset>736144</wp:posOffset>
-            </wp:positionV>
-            <wp:extent cx="5760000" cy="8154000"/>
-            <wp:effectExtent l="0" t="0" r="6350" b="0"/>
-            <wp:wrapTopAndBottom/>
-            <wp:docPr id="6" name="Image 6"/>
+          <wp:inline distT="0" distB="0" distL="0" distR="0">
+            <wp:extent cx="7680960" cy="5760720"/>
+            <wp:effectExtent l="0" t="5080" r="0" b="0"/>
+            <wp:docPr id="4" name="Image 4" descr="Une image contenant texte, tableau blanc&#10;&#10;Description générée automatiquement"/>
             <wp:cNvGraphicFramePr>
               <a:graphicFrameLocks xmlns:a="http://schemas.openxmlformats.org/drawingml/2006/main" noChangeAspect="1"/>
             </wp:cNvGraphicFramePr>
@@ -3943,11 +2100,11 @@
               <a:graphicData uri="http://schemas.openxmlformats.org/drawingml/2006/picture">
                 <pic:pic xmlns:pic="http://schemas.openxmlformats.org/drawingml/2006/picture">
                   <pic:nvPicPr>
-                    <pic:cNvPr id="6" name="maquette billet.pdf"/>
+                    <pic:cNvPr id="4" name="acheterBillet.JPG"/>
                     <pic:cNvPicPr/>
                   </pic:nvPicPr>
                   <pic:blipFill>
-                    <a:blip r:embed="rId17">
+                    <a:blip r:embed="rId8" cstate="print">
                       <a:extLst>
                         <a:ext uri="{28A0092B-C50C-407E-A947-70E740481C1C}">
                           <a14:useLocalDpi xmlns:a14="http://schemas.microsoft.com/office/drawing/2010/main" val="0"/>
@@ -3959,178 +2116,9 @@
                     </a:stretch>
                   </pic:blipFill>
                   <pic:spPr>
-                    <a:xfrm>
+                    <a:xfrm rot="5400000">
                       <a:off x="0" y="0"/>
-                      <a:ext cx="5760000" cy="8154000"/>
-                    </a:xfrm>
-                    <a:prstGeom prst="rect">
-                      <a:avLst/>
-                    </a:prstGeom>
-                  </pic:spPr>
-                </pic:pic>
-              </a:graphicData>
-            </a:graphic>
-            <wp14:sizeRelH relativeFrom="margin">
-              <wp14:pctWidth>0</wp14:pctWidth>
-            </wp14:sizeRelH>
-            <wp14:sizeRelV relativeFrom="margin">
-              <wp14:pctHeight>0</wp14:pctHeight>
-            </wp14:sizeRelV>
-          </wp:anchor>
-        </w:drawing>
-      </w:r>
-      <w:r>
-        <w:rPr>
-          <w:rFonts w:ascii="Arial" w:hAnsi="Arial" w:cs="Arial"/>
-        </w:rPr>
-        <w:t xml:space="preserve">Achat de billets : </w:t>
-      </w:r>
-      <w:r>
-        <w:rPr>
-          <w:rFonts w:ascii="Arial" w:hAnsi="Arial" w:cs="Arial"/>
-        </w:rPr>
-        <w:br w:type="textWrapping" w:clear="all"/>
-      </w:r>
-    </w:p>
-    <w:p>
-      <w:pPr>
-        <w:pStyle w:val="NormalWeb"/>
-        <w:spacing w:before="0" w:beforeAutospacing="0" w:after="0" w:afterAutospacing="0"/>
-        <w:rPr>
-          <w:rFonts w:ascii="Arial" w:hAnsi="Arial" w:cs="Arial"/>
-        </w:rPr>
-      </w:pPr>
-    </w:p>
-    <w:p>
-      <w:pPr>
-        <w:pStyle w:val="NormalWeb"/>
-        <w:spacing w:before="0" w:beforeAutospacing="0" w:after="0" w:afterAutospacing="0"/>
-        <w:rPr>
-          <w:rFonts w:ascii="Arial" w:hAnsi="Arial" w:cs="Arial"/>
-        </w:rPr>
-      </w:pPr>
-    </w:p>
-    <w:p>
-      <w:pPr>
-        <w:pStyle w:val="NormalWeb"/>
-        <w:spacing w:before="0" w:beforeAutospacing="0" w:after="0" w:afterAutospacing="0"/>
-        <w:rPr>
-          <w:rFonts w:ascii="Arial" w:hAnsi="Arial" w:cs="Arial"/>
-        </w:rPr>
-      </w:pPr>
-      <w:r>
-        <w:rPr>
-          <w:rFonts w:ascii="Arial" w:hAnsi="Arial" w:cs="Arial"/>
-          <w:noProof/>
-        </w:rPr>
-        <w:drawing>
-          <wp:anchor distT="0" distB="0" distL="114300" distR="114300" simplePos="0" relativeHeight="251659264" behindDoc="0" locked="0" layoutInCell="1" allowOverlap="1">
-            <wp:simplePos x="0" y="0"/>
-            <wp:positionH relativeFrom="column">
-              <wp:posOffset>-108852</wp:posOffset>
-            </wp:positionH>
-            <wp:positionV relativeFrom="paragraph">
-              <wp:posOffset>100</wp:posOffset>
-            </wp:positionV>
-            <wp:extent cx="5760000" cy="8154000"/>
-            <wp:effectExtent l="0" t="0" r="6350" b="0"/>
-            <wp:wrapTopAndBottom/>
-            <wp:docPr id="7" name="Image 7"/>
-            <wp:cNvGraphicFramePr>
-              <a:graphicFrameLocks xmlns:a="http://schemas.openxmlformats.org/drawingml/2006/main" noChangeAspect="1"/>
-            </wp:cNvGraphicFramePr>
-            <a:graphic xmlns:a="http://schemas.openxmlformats.org/drawingml/2006/main">
-              <a:graphicData uri="http://schemas.openxmlformats.org/drawingml/2006/picture">
-                <pic:pic xmlns:pic="http://schemas.openxmlformats.org/drawingml/2006/picture">
-                  <pic:nvPicPr>
-                    <pic:cNvPr id="7" name="maquette billet 2.pdf"/>
-                    <pic:cNvPicPr/>
-                  </pic:nvPicPr>
-                  <pic:blipFill>
-                    <a:blip r:embed="rId18">
-                      <a:extLst>
-                        <a:ext uri="{28A0092B-C50C-407E-A947-70E740481C1C}">
-                          <a14:useLocalDpi xmlns:a14="http://schemas.microsoft.com/office/drawing/2010/main" val="0"/>
-                        </a:ext>
-                      </a:extLst>
-                    </a:blip>
-                    <a:stretch>
-                      <a:fillRect/>
-                    </a:stretch>
-                  </pic:blipFill>
-                  <pic:spPr>
-                    <a:xfrm>
-                      <a:off x="0" y="0"/>
-                      <a:ext cx="5760000" cy="8154000"/>
-                    </a:xfrm>
-                    <a:prstGeom prst="rect">
-                      <a:avLst/>
-                    </a:prstGeom>
-                  </pic:spPr>
-                </pic:pic>
-              </a:graphicData>
-            </a:graphic>
-            <wp14:sizeRelH relativeFrom="margin">
-              <wp14:pctWidth>0</wp14:pctWidth>
-            </wp14:sizeRelH>
-            <wp14:sizeRelV relativeFrom="margin">
-              <wp14:pctHeight>0</wp14:pctHeight>
-            </wp14:sizeRelV>
-          </wp:anchor>
-        </w:drawing>
-      </w:r>
-    </w:p>
-    <w:p>
-      <w:pPr>
-        <w:pStyle w:val="Titre2"/>
-        <w:spacing w:before="360" w:after="80"/>
-        <w:ind w:left="1220" w:hanging="500"/>
-        <w:rPr>
-          <w:rFonts w:ascii="Arial" w:hAnsi="Arial" w:cs="Arial"/>
-          <w:color w:val="000000"/>
-          <w:sz w:val="34"/>
-          <w:szCs w:val="34"/>
-        </w:rPr>
-      </w:pPr>
-      <w:r>
-        <w:rPr>
-          <w:rFonts w:ascii="Arial" w:hAnsi="Arial" w:cs="Arial"/>
-          <w:noProof/>
-          <w:color w:val="000000"/>
-          <w:sz w:val="34"/>
-          <w:szCs w:val="34"/>
-        </w:rPr>
-        <w:drawing>
-          <wp:inline distT="0" distB="0" distL="0" distR="0">
-            <wp:extent cx="5760720" cy="6360795"/>
-            <wp:effectExtent l="0" t="0" r="0" b="1905"/>
-            <wp:docPr id="10" name="Image 10" descr="Une image contenant capture d’écran&#10;&#10;Description générée automatiquement"/>
-            <wp:cNvGraphicFramePr>
-              <a:graphicFrameLocks xmlns:a="http://schemas.openxmlformats.org/drawingml/2006/main" noChangeAspect="1"/>
-            </wp:cNvGraphicFramePr>
-            <a:graphic xmlns:a="http://schemas.openxmlformats.org/drawingml/2006/main">
-              <a:graphicData uri="http://schemas.openxmlformats.org/drawingml/2006/picture">
-                <pic:pic xmlns:pic="http://schemas.openxmlformats.org/drawingml/2006/picture">
-                  <pic:nvPicPr>
-                    <pic:cNvPr id="10" name="Enregistrer contrat de maintenance.png"/>
-                    <pic:cNvPicPr/>
-                  </pic:nvPicPr>
-                  <pic:blipFill>
-                    <a:blip r:embed="rId19">
-                      <a:extLst>
-                        <a:ext uri="{28A0092B-C50C-407E-A947-70E740481C1C}">
-                          <a14:useLocalDpi xmlns:a14="http://schemas.microsoft.com/office/drawing/2010/main" val="0"/>
-                        </a:ext>
-                      </a:extLst>
-                    </a:blip>
-                    <a:stretch>
-                      <a:fillRect/>
-                    </a:stretch>
-                  </pic:blipFill>
-                  <pic:spPr>
-                    <a:xfrm>
-                      <a:off x="0" y="0"/>
-                      <a:ext cx="5760720" cy="6360795"/>
+                      <a:ext cx="7680960" cy="5760720"/>
                     </a:xfrm>
                     <a:prstGeom prst="rect">
                       <a:avLst/>
@@ -4144,155 +2132,6 @@
       </w:r>
     </w:p>
     <w:p>
-      <w:r>
-        <w:rPr>
-          <w:noProof/>
-        </w:rPr>
-        <w:drawing>
-          <wp:inline distT="0" distB="0" distL="0" distR="0">
-            <wp:extent cx="5760720" cy="7466330"/>
-            <wp:effectExtent l="0" t="0" r="0" b="1270"/>
-            <wp:docPr id="11" name="Image 11" descr="Une image contenant capture d’écran&#10;&#10;Description générée automatiquement"/>
-            <wp:cNvGraphicFramePr>
-              <a:graphicFrameLocks xmlns:a="http://schemas.openxmlformats.org/drawingml/2006/main" noChangeAspect="1"/>
-            </wp:cNvGraphicFramePr>
-            <a:graphic xmlns:a="http://schemas.openxmlformats.org/drawingml/2006/main">
-              <a:graphicData uri="http://schemas.openxmlformats.org/drawingml/2006/picture">
-                <pic:pic xmlns:pic="http://schemas.openxmlformats.org/drawingml/2006/picture">
-                  <pic:nvPicPr>
-                    <pic:cNvPr id="11" name="Enregistrer les interventions.png"/>
-                    <pic:cNvPicPr/>
-                  </pic:nvPicPr>
-                  <pic:blipFill>
-                    <a:blip r:embed="rId20">
-                      <a:extLst>
-                        <a:ext uri="{28A0092B-C50C-407E-A947-70E740481C1C}">
-                          <a14:useLocalDpi xmlns:a14="http://schemas.microsoft.com/office/drawing/2010/main" val="0"/>
-                        </a:ext>
-                      </a:extLst>
-                    </a:blip>
-                    <a:stretch>
-                      <a:fillRect/>
-                    </a:stretch>
-                  </pic:blipFill>
-                  <pic:spPr>
-                    <a:xfrm>
-                      <a:off x="0" y="0"/>
-                      <a:ext cx="5760720" cy="7466330"/>
-                    </a:xfrm>
-                    <a:prstGeom prst="rect">
-                      <a:avLst/>
-                    </a:prstGeom>
-                  </pic:spPr>
-                </pic:pic>
-              </a:graphicData>
-            </a:graphic>
-          </wp:inline>
-        </w:drawing>
-      </w:r>
-    </w:p>
-    <w:p>
-      <w:pPr>
-        <w:rPr>
-          <w:noProof/>
-        </w:rPr>
-      </w:pPr>
-    </w:p>
-    <w:p>
-      <w:r>
-        <w:rPr>
-          <w:noProof/>
-        </w:rPr>
-        <w:drawing>
-          <wp:inline distT="0" distB="0" distL="0" distR="0">
-            <wp:extent cx="5760720" cy="6550025"/>
-            <wp:effectExtent l="0" t="0" r="0" b="3175"/>
-            <wp:docPr id="13" name="Image 13" descr="Une image contenant capture d’écran&#10;&#10;Description générée automatiquement"/>
-            <wp:cNvGraphicFramePr>
-              <a:graphicFrameLocks xmlns:a="http://schemas.openxmlformats.org/drawingml/2006/main" noChangeAspect="1"/>
-            </wp:cNvGraphicFramePr>
-            <a:graphic xmlns:a="http://schemas.openxmlformats.org/drawingml/2006/main">
-              <a:graphicData uri="http://schemas.openxmlformats.org/drawingml/2006/picture">
-                <pic:pic xmlns:pic="http://schemas.openxmlformats.org/drawingml/2006/picture">
-                  <pic:nvPicPr>
-                    <pic:cNvPr id="13" name="Enregistrer sinistre ou demande intervention.png"/>
-                    <pic:cNvPicPr/>
-                  </pic:nvPicPr>
-                  <pic:blipFill>
-                    <a:blip r:embed="rId21">
-                      <a:extLst>
-                        <a:ext uri="{28A0092B-C50C-407E-A947-70E740481C1C}">
-                          <a14:useLocalDpi xmlns:a14="http://schemas.microsoft.com/office/drawing/2010/main" val="0"/>
-                        </a:ext>
-                      </a:extLst>
-                    </a:blip>
-                    <a:stretch>
-                      <a:fillRect/>
-                    </a:stretch>
-                  </pic:blipFill>
-                  <pic:spPr>
-                    <a:xfrm>
-                      <a:off x="0" y="0"/>
-                      <a:ext cx="5760720" cy="6550025"/>
-                    </a:xfrm>
-                    <a:prstGeom prst="rect">
-                      <a:avLst/>
-                    </a:prstGeom>
-                  </pic:spPr>
-                </pic:pic>
-              </a:graphicData>
-            </a:graphic>
-          </wp:inline>
-        </w:drawing>
-      </w:r>
-      <w:r>
-        <w:rPr>
-          <w:noProof/>
-        </w:rPr>
-        <w:drawing>
-          <wp:inline distT="0" distB="0" distL="0" distR="0">
-            <wp:extent cx="5760720" cy="5146040"/>
-            <wp:effectExtent l="0" t="0" r="0" b="0"/>
-            <wp:docPr id="12" name="Image 12" descr="Une image contenant capture d’écran&#10;&#10;Description générée automatiquement"/>
-            <wp:cNvGraphicFramePr>
-              <a:graphicFrameLocks xmlns:a="http://schemas.openxmlformats.org/drawingml/2006/main" noChangeAspect="1"/>
-            </wp:cNvGraphicFramePr>
-            <a:graphic xmlns:a="http://schemas.openxmlformats.org/drawingml/2006/main">
-              <a:graphicData uri="http://schemas.openxmlformats.org/drawingml/2006/picture">
-                <pic:pic xmlns:pic="http://schemas.openxmlformats.org/drawingml/2006/picture">
-                  <pic:nvPicPr>
-                    <pic:cNvPr id="12" name="Enregistrer materiel.png"/>
-                    <pic:cNvPicPr/>
-                  </pic:nvPicPr>
-                  <pic:blipFill>
-                    <a:blip r:embed="rId22">
-                      <a:extLst>
-                        <a:ext uri="{28A0092B-C50C-407E-A947-70E740481C1C}">
-                          <a14:useLocalDpi xmlns:a14="http://schemas.microsoft.com/office/drawing/2010/main" val="0"/>
-                        </a:ext>
-                      </a:extLst>
-                    </a:blip>
-                    <a:stretch>
-                      <a:fillRect/>
-                    </a:stretch>
-                  </pic:blipFill>
-                  <pic:spPr>
-                    <a:xfrm>
-                      <a:off x="0" y="0"/>
-                      <a:ext cx="5760720" cy="5146040"/>
-                    </a:xfrm>
-                    <a:prstGeom prst="rect">
-                      <a:avLst/>
-                    </a:prstGeom>
-                  </pic:spPr>
-                </pic:pic>
-              </a:graphicData>
-            </a:graphic>
-          </wp:inline>
-        </w:drawing>
-      </w:r>
-    </w:p>
-    <w:p>
       <w:pPr>
         <w:pStyle w:val="Titre2"/>
         <w:spacing w:before="360" w:after="80"/>
@@ -4368,6 +2207,7 @@
           <w:sz w:val="24"/>
           <w:szCs w:val="24"/>
         </w:rPr>
+        <w:lastRenderedPageBreak/>
         <w:t xml:space="preserve">    </w:t>
       </w:r>
       <w:r>
@@ -4582,7 +2422,31 @@
           <w:sz w:val="22"/>
           <w:szCs w:val="22"/>
         </w:rPr>
-        <w:t>, Nathan Maingoutaud, Joffrey</w:t>
+        <w:t xml:space="preserve">, Nathan </w:t>
+      </w:r>
+      <w:proofErr w:type="spellStart"/>
+      <w:r>
+        <w:rPr>
+          <w:rFonts w:ascii="Arial" w:hAnsi="Arial" w:cs="Arial"/>
+          <w:b/>
+          <w:bCs/>
+          <w:color w:val="000000"/>
+          <w:sz w:val="22"/>
+          <w:szCs w:val="22"/>
+        </w:rPr>
+        <w:t>Maingoutaud</w:t>
+      </w:r>
+      <w:proofErr w:type="spellEnd"/>
+      <w:r>
+        <w:rPr>
+          <w:rFonts w:ascii="Arial" w:hAnsi="Arial" w:cs="Arial"/>
+          <w:b/>
+          <w:bCs/>
+          <w:color w:val="000000"/>
+          <w:sz w:val="22"/>
+          <w:szCs w:val="22"/>
+        </w:rPr>
+        <w:t>, Joffrey</w:t>
       </w:r>
       <w:r>
         <w:rPr>
@@ -4712,6 +2576,7 @@
           <w:rFonts w:ascii="Arial" w:hAnsi="Arial" w:cs="Arial"/>
           <w:noProof/>
         </w:rPr>
+        <w:lastRenderedPageBreak/>
         <w:drawing>
           <wp:anchor distT="0" distB="0" distL="114300" distR="114300" simplePos="0" relativeHeight="251661312" behindDoc="0" locked="0" layoutInCell="1" allowOverlap="1">
             <wp:simplePos x="0" y="0"/>
@@ -4736,7 +2601,7 @@
                     <pic:cNvPicPr/>
                   </pic:nvPicPr>
                   <pic:blipFill>
-                    <a:blip r:embed="rId23" cstate="print">
+                    <a:blip r:embed="rId9" cstate="print">
                       <a:extLst>
                         <a:ext uri="{28A0092B-C50C-407E-A947-70E740481C1C}">
                           <a14:useLocalDpi xmlns:a14="http://schemas.microsoft.com/office/drawing/2010/main" val="0"/>

</xml_diff>